<commit_message>
2019-05-30 Bend: finished, S-Bend: added parameters and rasterized
</commit_message>
<xml_diff>
--- a/T-Cells/T-Cells_Review_v1.0.0.docx
+++ b/T-Cells/T-Cells_Review_v1.0.0.docx
@@ -4,14 +4,19 @@
   <w:body>
     <w:p>
       <w:pPr>
-        <w:pStyle w:val="Heading1"/>
-      </w:pPr>
-      <w:r>
-        <w:t>Internship T-Cell</w:t>
+        <w:pStyle w:val="Titre1"/>
+      </w:pPr>
+      <w:r>
+        <w:t>Internship T-</w:t>
+      </w:r>
+      <w:proofErr w:type="spellStart"/>
+      <w:r>
+        <w:t>Cell</w:t>
       </w:r>
       <w:r>
         <w:t>.tdB</w:t>
       </w:r>
+      <w:proofErr w:type="spellEnd"/>
       <w:r>
         <w:t xml:space="preserve"> review</w:t>
       </w:r>
@@ -19,7 +24,7 @@
     <w:p/>
     <w:p>
       <w:pPr>
-        <w:pStyle w:val="Heading2"/>
+        <w:pStyle w:val="Titre2"/>
       </w:pPr>
       <w:r>
         <w:t>2019-05-27</w:t>
@@ -31,7 +36,7 @@
     <w:p/>
     <w:p>
       <w:pPr>
-        <w:pStyle w:val="Heading2"/>
+        <w:pStyle w:val="Titre2"/>
       </w:pPr>
       <w:r>
         <w:t>General comment</w:t>
@@ -91,8 +96,13 @@
       </w:r>
     </w:p>
     <w:p>
-      <w:r>
-        <w:t>Recommandation for grid setting on WG layers</w:t>
+      <w:proofErr w:type="spellStart"/>
+      <w:r>
+        <w:t>Recommandation</w:t>
+      </w:r>
+      <w:proofErr w:type="spellEnd"/>
+      <w:r>
+        <w:t xml:space="preserve"> for grid setting on WG layers</w:t>
       </w:r>
     </w:p>
     <w:p>
@@ -140,7 +150,7 @@
     </w:p>
     <w:p>
       <w:pPr>
-        <w:pStyle w:val="Heading3"/>
+        <w:pStyle w:val="Titre3"/>
       </w:pPr>
       <w:r>
         <w:t>T-Cells</w:t>
@@ -151,7 +161,7 @@
     </w:p>
     <w:p>
       <w:pPr>
-        <w:pStyle w:val="Heading4"/>
+        <w:pStyle w:val="Titre4"/>
       </w:pPr>
       <w:r>
         <w:t>Waveguide</w:t>
@@ -159,7 +169,7 @@
     </w:p>
     <w:p>
       <w:pPr>
-        <w:pStyle w:val="ListParagraph"/>
+        <w:pStyle w:val="Paragraphedeliste"/>
         <w:numPr>
           <w:ilvl w:val="0"/>
           <w:numId w:val="1"/>
@@ -171,7 +181,7 @@
     </w:p>
     <w:p>
       <w:pPr>
-        <w:pStyle w:val="Heading4"/>
+        <w:pStyle w:val="Titre4"/>
       </w:pPr>
       <w:r>
         <w:t>Bend</w:t>
@@ -179,7 +189,7 @@
     </w:p>
     <w:p>
       <w:pPr>
-        <w:pStyle w:val="ListParagraph"/>
+        <w:pStyle w:val="Paragraphedeliste"/>
         <w:numPr>
           <w:ilvl w:val="0"/>
           <w:numId w:val="1"/>
@@ -191,7 +201,7 @@
     </w:p>
     <w:p>
       <w:pPr>
-        <w:pStyle w:val="ListParagraph"/>
+        <w:pStyle w:val="Paragraphedeliste"/>
       </w:pPr>
       <w:r>
         <w:rPr>
@@ -237,127 +247,246 @@
     </w:p>
     <w:p>
       <w:pPr>
-        <w:pStyle w:val="ListParagraph"/>
+        <w:pStyle w:val="Paragraphedeliste"/>
         <w:numPr>
           <w:ilvl w:val="0"/>
           <w:numId w:val="1"/>
         </w:numPr>
-      </w:pPr>
-      <w:r>
+        <w:rPr>
+          <w:strike/>
+        </w:rPr>
+      </w:pPr>
+      <w:r>
+        <w:rPr>
+          <w:strike/>
+        </w:rPr>
         <w:t>For the next version:</w:t>
       </w:r>
     </w:p>
     <w:p>
       <w:pPr>
-        <w:pStyle w:val="ListParagraph"/>
+        <w:pStyle w:val="Paragraphedeliste"/>
         <w:numPr>
           <w:ilvl w:val="1"/>
           <w:numId w:val="1"/>
         </w:numPr>
-      </w:pPr>
-      <w:r>
+        <w:rPr>
+          <w:strike/>
+        </w:rPr>
+      </w:pPr>
+      <w:r>
+        <w:rPr>
+          <w:strike/>
+        </w:rPr>
         <w:t>Raster the WG layer</w:t>
       </w:r>
     </w:p>
     <w:p>
       <w:pPr>
-        <w:pStyle w:val="ListParagraph"/>
+        <w:pStyle w:val="Paragraphedeliste"/>
         <w:numPr>
           <w:ilvl w:val="1"/>
           <w:numId w:val="1"/>
         </w:numPr>
-      </w:pPr>
-      <w:r>
-        <w:t xml:space="preserve">Parameter add </w:t>
-      </w:r>
-    </w:p>
-    <w:p>
-      <w:pPr>
-        <w:pStyle w:val="ListParagraph"/>
+        <w:rPr>
+          <w:strike/>
+        </w:rPr>
+      </w:pPr>
+      <w:r>
+        <w:rPr>
+          <w:strike/>
+        </w:rPr>
+        <w:t xml:space="preserve">Parameter </w:t>
+      </w:r>
+      <w:proofErr w:type="gramStart"/>
+      <w:r>
+        <w:rPr>
+          <w:strike/>
+        </w:rPr>
+        <w:t>add</w:t>
+      </w:r>
+      <w:proofErr w:type="gramEnd"/>
+      <w:r>
+        <w:rPr>
+          <w:strike/>
+        </w:rPr>
+        <w:t xml:space="preserve"> </w:t>
+      </w:r>
+    </w:p>
+    <w:p>
+      <w:pPr>
+        <w:pStyle w:val="Paragraphedeliste"/>
         <w:numPr>
           <w:ilvl w:val="2"/>
           <w:numId w:val="1"/>
         </w:numPr>
-      </w:pPr>
-      <w:r>
+        <w:rPr>
+          <w:strike/>
+        </w:rPr>
+      </w:pPr>
+      <w:r>
+        <w:rPr>
+          <w:strike/>
+        </w:rPr>
         <w:t>WGGROW</w:t>
       </w:r>
       <w:r>
+        <w:rPr>
+          <w:strike/>
+        </w:rPr>
         <w:t xml:space="preserve"> width dimension (3µm)</w:t>
       </w:r>
       <w:r>
+        <w:rPr>
+          <w:strike/>
+        </w:rPr>
         <w:t xml:space="preserve"> – not to include WG width</w:t>
       </w:r>
     </w:p>
     <w:p>
       <w:pPr>
-        <w:pStyle w:val="ListParagraph"/>
+        <w:pStyle w:val="Paragraphedeliste"/>
         <w:numPr>
           <w:ilvl w:val="2"/>
           <w:numId w:val="1"/>
         </w:numPr>
-      </w:pPr>
-      <w:r>
+        <w:rPr>
+          <w:strike/>
+        </w:rPr>
+      </w:pPr>
+      <w:r>
+        <w:rPr>
+          <w:strike/>
+        </w:rPr>
         <w:t>WGOVL width dimension (10µm)</w:t>
       </w:r>
       <w:r>
+        <w:rPr>
+          <w:strike/>
+        </w:rPr>
         <w:t xml:space="preserve"> – not to include WG width</w:t>
       </w:r>
     </w:p>
     <w:p>
       <w:pPr>
-        <w:pStyle w:val="ListParagraph"/>
+        <w:pStyle w:val="Paragraphedeliste"/>
         <w:numPr>
           <w:ilvl w:val="2"/>
           <w:numId w:val="1"/>
         </w:numPr>
-      </w:pPr>
-      <w:r>
-        <w:t>Overlay width dimension (1.5µm)</w:t>
-      </w:r>
-    </w:p>
-    <w:p>
-      <w:pPr>
-        <w:pStyle w:val="ListParagraph"/>
+        <w:rPr>
+          <w:strike/>
+          <w:lang w:val="fr-CA"/>
+        </w:rPr>
+      </w:pPr>
+      <w:r>
+        <w:rPr>
+          <w:strike/>
+          <w:lang w:val="fr-CA"/>
+        </w:rPr>
+        <w:t xml:space="preserve">Overlay </w:t>
+      </w:r>
+      <w:proofErr w:type="spellStart"/>
+      <w:r>
+        <w:rPr>
+          <w:strike/>
+          <w:lang w:val="fr-CA"/>
+        </w:rPr>
+        <w:t>width</w:t>
+      </w:r>
+      <w:proofErr w:type="spellEnd"/>
+      <w:r>
+        <w:rPr>
+          <w:strike/>
+          <w:lang w:val="fr-CA"/>
+        </w:rPr>
+        <w:t xml:space="preserve"> dimension (1.5µm)</w:t>
+      </w:r>
+      <w:r>
+        <w:rPr>
+          <w:strike/>
+          <w:lang w:val="fr-CA"/>
+        </w:rPr>
+        <w:t xml:space="preserve"> </w:t>
+      </w:r>
+    </w:p>
+    <w:p>
+      <w:pPr>
+        <w:pStyle w:val="Paragraphedeliste"/>
         <w:numPr>
           <w:ilvl w:val="1"/>
           <w:numId w:val="1"/>
         </w:numPr>
-      </w:pPr>
-      <w:r>
+        <w:rPr>
+          <w:strike/>
+        </w:rPr>
+      </w:pPr>
+      <w:r>
+        <w:rPr>
+          <w:strike/>
+        </w:rPr>
         <w:t>Place origin at center of bottom waveguide</w:t>
       </w:r>
     </w:p>
     <w:p>
       <w:pPr>
-        <w:pStyle w:val="ListParagraph"/>
+        <w:pStyle w:val="Paragraphedeliste"/>
         <w:numPr>
           <w:ilvl w:val="0"/>
           <w:numId w:val="1"/>
         </w:numPr>
-      </w:pPr>
-      <w:r>
+        <w:rPr>
+          <w:strike/>
+        </w:rPr>
+      </w:pPr>
+      <w:r>
+        <w:rPr>
+          <w:strike/>
+        </w:rPr>
         <w:t>To investigate (with the help of Tanner):</w:t>
       </w:r>
     </w:p>
     <w:p>
       <w:pPr>
-        <w:pStyle w:val="ListParagraph"/>
+        <w:pStyle w:val="Paragraphedeliste"/>
         <w:numPr>
           <w:ilvl w:val="1"/>
           <w:numId w:val="1"/>
         </w:numPr>
-      </w:pPr>
-      <w:r>
+        <w:rPr>
+          <w:strike/>
+        </w:rPr>
+      </w:pPr>
+      <w:r>
+        <w:rPr>
+          <w:strike/>
+        </w:rPr>
         <w:t>Can we change the name of the instance?</w:t>
       </w:r>
       <w:r>
-        <w:t xml:space="preserve"> (i.e Bend450_R100_A90_Raster)</w:t>
-      </w:r>
-    </w:p>
-    <w:p>
-      <w:pPr>
-        <w:pStyle w:val="Heading4"/>
+        <w:rPr>
+          <w:strike/>
+        </w:rPr>
+        <w:t xml:space="preserve"> (</w:t>
+      </w:r>
+      <w:proofErr w:type="spellStart"/>
+      <w:r>
+        <w:rPr>
+          <w:strike/>
+        </w:rPr>
+        <w:t>i.e</w:t>
+      </w:r>
+      <w:proofErr w:type="spellEnd"/>
+      <w:r>
+        <w:rPr>
+          <w:strike/>
+        </w:rPr>
+        <w:t xml:space="preserve"> Bend450_R100_A90_Raster)</w:t>
+      </w:r>
+    </w:p>
+    <w:p>
+      <w:pPr>
+        <w:pStyle w:val="Titre4"/>
       </w:pPr>
       <w:r>
         <w:t>S-Bend</w:t>
@@ -365,7 +494,7 @@
     </w:p>
     <w:p>
       <w:pPr>
-        <w:pStyle w:val="ListParagraph"/>
+        <w:pStyle w:val="Paragraphedeliste"/>
         <w:numPr>
           <w:ilvl w:val="0"/>
           <w:numId w:val="1"/>
@@ -377,7 +506,7 @@
     </w:p>
     <w:p>
       <w:pPr>
-        <w:pStyle w:val="ListParagraph"/>
+        <w:pStyle w:val="Paragraphedeliste"/>
       </w:pPr>
       <w:r>
         <w:rPr>
@@ -423,7 +552,7 @@
     </w:p>
     <w:p>
       <w:pPr>
-        <w:pStyle w:val="ListParagraph"/>
+        <w:pStyle w:val="Paragraphedeliste"/>
         <w:numPr>
           <w:ilvl w:val="0"/>
           <w:numId w:val="1"/>
@@ -435,85 +564,143 @@
     </w:p>
     <w:p>
       <w:pPr>
-        <w:pStyle w:val="ListParagraph"/>
+        <w:pStyle w:val="Paragraphedeliste"/>
         <w:numPr>
           <w:ilvl w:val="1"/>
           <w:numId w:val="1"/>
         </w:numPr>
-      </w:pPr>
-      <w:r>
+        <w:rPr>
+          <w:strike/>
+        </w:rPr>
+      </w:pPr>
+      <w:bookmarkStart w:id="0" w:name="_GoBack"/>
+      <w:r>
+        <w:rPr>
+          <w:strike/>
+        </w:rPr>
         <w:t>Raster the WG layer</w:t>
       </w:r>
     </w:p>
-    <w:p>
-      <w:pPr>
-        <w:pStyle w:val="ListParagraph"/>
+    <w:bookmarkEnd w:id="0"/>
+    <w:p>
+      <w:pPr>
+        <w:pStyle w:val="Paragraphedeliste"/>
         <w:numPr>
           <w:ilvl w:val="1"/>
           <w:numId w:val="1"/>
         </w:numPr>
-      </w:pPr>
-      <w:r>
-        <w:t xml:space="preserve">Parameter add </w:t>
-      </w:r>
-    </w:p>
-    <w:p>
-      <w:pPr>
-        <w:pStyle w:val="ListParagraph"/>
+        <w:rPr>
+          <w:strike/>
+        </w:rPr>
+      </w:pPr>
+      <w:r>
+        <w:rPr>
+          <w:strike/>
+        </w:rPr>
+        <w:t xml:space="preserve">Parameter </w:t>
+      </w:r>
+      <w:proofErr w:type="gramStart"/>
+      <w:r>
+        <w:rPr>
+          <w:strike/>
+        </w:rPr>
+        <w:t>add</w:t>
+      </w:r>
+      <w:proofErr w:type="gramEnd"/>
+      <w:r>
+        <w:rPr>
+          <w:strike/>
+        </w:rPr>
+        <w:t xml:space="preserve"> </w:t>
+      </w:r>
+    </w:p>
+    <w:p>
+      <w:pPr>
+        <w:pStyle w:val="Paragraphedeliste"/>
         <w:numPr>
           <w:ilvl w:val="2"/>
           <w:numId w:val="1"/>
         </w:numPr>
-      </w:pPr>
-      <w:r>
+        <w:rPr>
+          <w:strike/>
+        </w:rPr>
+      </w:pPr>
+      <w:r>
+        <w:rPr>
+          <w:strike/>
+        </w:rPr>
         <w:t>WGGROW width dimension (3µm)</w:t>
       </w:r>
       <w:r>
+        <w:rPr>
+          <w:strike/>
+        </w:rPr>
         <w:t xml:space="preserve"> – not to include WG width</w:t>
       </w:r>
     </w:p>
     <w:p>
       <w:pPr>
-        <w:pStyle w:val="ListParagraph"/>
+        <w:pStyle w:val="Paragraphedeliste"/>
         <w:numPr>
           <w:ilvl w:val="2"/>
           <w:numId w:val="1"/>
         </w:numPr>
-      </w:pPr>
-      <w:r>
+        <w:rPr>
+          <w:strike/>
+        </w:rPr>
+      </w:pPr>
+      <w:r>
+        <w:rPr>
+          <w:strike/>
+        </w:rPr>
         <w:t>WGOVL width dimension (10µm)</w:t>
       </w:r>
       <w:r>
+        <w:rPr>
+          <w:strike/>
+        </w:rPr>
         <w:t xml:space="preserve"> – not to include WG width</w:t>
       </w:r>
     </w:p>
     <w:p>
       <w:pPr>
-        <w:pStyle w:val="ListParagraph"/>
+        <w:pStyle w:val="Paragraphedeliste"/>
         <w:numPr>
           <w:ilvl w:val="2"/>
           <w:numId w:val="1"/>
         </w:numPr>
-      </w:pPr>
-      <w:r>
+        <w:rPr>
+          <w:strike/>
+        </w:rPr>
+      </w:pPr>
+      <w:r>
+        <w:rPr>
+          <w:strike/>
+        </w:rPr>
         <w:t>Overlay width dimension (1.5µm)</w:t>
       </w:r>
     </w:p>
     <w:p>
       <w:pPr>
-        <w:pStyle w:val="ListParagraph"/>
+        <w:pStyle w:val="Paragraphedeliste"/>
         <w:numPr>
           <w:ilvl w:val="1"/>
           <w:numId w:val="1"/>
         </w:numPr>
-      </w:pPr>
-      <w:r>
+        <w:rPr>
+          <w:strike/>
+        </w:rPr>
+      </w:pPr>
+      <w:r>
+        <w:rPr>
+          <w:strike/>
+        </w:rPr>
         <w:t>Place origin at center of bottom waveguide</w:t>
       </w:r>
     </w:p>
     <w:p>
       <w:pPr>
-        <w:pStyle w:val="ListParagraph"/>
+        <w:pStyle w:val="Paragraphedeliste"/>
         <w:numPr>
           <w:ilvl w:val="0"/>
           <w:numId w:val="1"/>
@@ -525,7 +712,7 @@
     </w:p>
     <w:p>
       <w:pPr>
-        <w:pStyle w:val="ListParagraph"/>
+        <w:pStyle w:val="Paragraphedeliste"/>
         <w:numPr>
           <w:ilvl w:val="1"/>
           <w:numId w:val="1"/>
@@ -540,7 +727,7 @@
     </w:p>
     <w:p>
       <w:pPr>
-        <w:pStyle w:val="ListParagraph"/>
+        <w:pStyle w:val="Paragraphedeliste"/>
         <w:numPr>
           <w:ilvl w:val="0"/>
           <w:numId w:val="1"/>
@@ -552,7 +739,7 @@
     </w:p>
     <w:p>
       <w:pPr>
-        <w:pStyle w:val="ListParagraph"/>
+        <w:pStyle w:val="Paragraphedeliste"/>
         <w:numPr>
           <w:ilvl w:val="1"/>
           <w:numId w:val="1"/>
@@ -605,7 +792,7 @@
     </w:p>
     <w:p>
       <w:pPr>
-        <w:pStyle w:val="ListParagraph"/>
+        <w:pStyle w:val="Paragraphedeliste"/>
         <w:numPr>
           <w:ilvl w:val="1"/>
           <w:numId w:val="1"/>
@@ -614,8 +801,6 @@
       <w:r>
         <w:t>Might not be present after raster</w:t>
       </w:r>
-      <w:bookmarkStart w:id="0" w:name="_GoBack"/>
-      <w:bookmarkEnd w:id="0"/>
     </w:p>
     <w:p>
       <w:pPr>
@@ -629,24 +814,24 @@
     </w:p>
     <w:p>
       <w:pPr>
-        <w:pStyle w:val="ListParagraph"/>
+        <w:pStyle w:val="Paragraphedeliste"/>
         <w:ind w:left="1440"/>
       </w:pPr>
     </w:p>
     <w:p>
       <w:pPr>
-        <w:pStyle w:val="ListParagraph"/>
+        <w:pStyle w:val="Paragraphedeliste"/>
         <w:ind w:left="1440"/>
       </w:pPr>
     </w:p>
     <w:p>
       <w:pPr>
-        <w:pStyle w:val="ListParagraph"/>
-      </w:pPr>
-    </w:p>
-    <w:p>
-      <w:pPr>
-        <w:pStyle w:val="ListParagraph"/>
+        <w:pStyle w:val="Paragraphedeliste"/>
+      </w:pPr>
+    </w:p>
+    <w:p>
+      <w:pPr>
+        <w:pStyle w:val="Paragraphedeliste"/>
       </w:pPr>
     </w:p>
     <w:p/>
@@ -1180,11 +1365,11 @@
     <w:name w:val="Normal"/>
     <w:qFormat/>
   </w:style>
-  <w:style w:type="paragraph" w:styleId="Heading1">
+  <w:style w:type="paragraph" w:styleId="Titre1">
     <w:name w:val="heading 1"/>
     <w:basedOn w:val="Normal"/>
     <w:next w:val="Normal"/>
-    <w:link w:val="Heading1Char"/>
+    <w:link w:val="Titre1Car"/>
     <w:uiPriority w:val="9"/>
     <w:qFormat/>
     <w:rsid w:val="00595B77"/>
@@ -1201,11 +1386,11 @@
       <w:szCs w:val="32"/>
     </w:rPr>
   </w:style>
-  <w:style w:type="paragraph" w:styleId="Heading2">
+  <w:style w:type="paragraph" w:styleId="Titre2">
     <w:name w:val="heading 2"/>
     <w:basedOn w:val="Normal"/>
     <w:next w:val="Normal"/>
-    <w:link w:val="Heading2Char"/>
+    <w:link w:val="Titre2Car"/>
     <w:uiPriority w:val="9"/>
     <w:unhideWhenUsed/>
     <w:qFormat/>
@@ -1223,11 +1408,11 @@
       <w:szCs w:val="26"/>
     </w:rPr>
   </w:style>
-  <w:style w:type="paragraph" w:styleId="Heading3">
+  <w:style w:type="paragraph" w:styleId="Titre3">
     <w:name w:val="heading 3"/>
     <w:basedOn w:val="Normal"/>
     <w:next w:val="Normal"/>
-    <w:link w:val="Heading3Char"/>
+    <w:link w:val="Titre3Car"/>
     <w:uiPriority w:val="9"/>
     <w:unhideWhenUsed/>
     <w:qFormat/>
@@ -1245,11 +1430,11 @@
       <w:szCs w:val="24"/>
     </w:rPr>
   </w:style>
-  <w:style w:type="paragraph" w:styleId="Heading4">
+  <w:style w:type="paragraph" w:styleId="Titre4">
     <w:name w:val="heading 4"/>
     <w:basedOn w:val="Normal"/>
     <w:next w:val="Normal"/>
-    <w:link w:val="Heading4Char"/>
+    <w:link w:val="Titre4Car"/>
     <w:uiPriority w:val="9"/>
     <w:unhideWhenUsed/>
     <w:qFormat/>
@@ -1267,13 +1452,13 @@
       <w:color w:val="2F5496" w:themeColor="accent1" w:themeShade="BF"/>
     </w:rPr>
   </w:style>
-  <w:style w:type="character" w:default="1" w:styleId="DefaultParagraphFont">
+  <w:style w:type="character" w:default="1" w:styleId="Policepardfaut">
     <w:name w:val="Default Paragraph Font"/>
     <w:uiPriority w:val="1"/>
     <w:semiHidden/>
     <w:unhideWhenUsed/>
   </w:style>
-  <w:style w:type="table" w:default="1" w:styleId="TableNormal">
+  <w:style w:type="table" w:default="1" w:styleId="TableauNormal">
     <w:name w:val="Normal Table"/>
     <w:uiPriority w:val="99"/>
     <w:semiHidden/>
@@ -1288,16 +1473,16 @@
       </w:tblCellMar>
     </w:tblPr>
   </w:style>
-  <w:style w:type="numbering" w:default="1" w:styleId="NoList">
+  <w:style w:type="numbering" w:default="1" w:styleId="Aucuneliste">
     <w:name w:val="No List"/>
     <w:uiPriority w:val="99"/>
     <w:semiHidden/>
     <w:unhideWhenUsed/>
   </w:style>
-  <w:style w:type="character" w:customStyle="1" w:styleId="Heading1Char">
-    <w:name w:val="Heading 1 Char"/>
-    <w:basedOn w:val="DefaultParagraphFont"/>
-    <w:link w:val="Heading1"/>
+  <w:style w:type="character" w:customStyle="1" w:styleId="Titre1Car">
+    <w:name w:val="Titre 1 Car"/>
+    <w:basedOn w:val="Policepardfaut"/>
+    <w:link w:val="Titre1"/>
     <w:uiPriority w:val="9"/>
     <w:rsid w:val="00595B77"/>
     <w:rPr>
@@ -1307,10 +1492,10 @@
       <w:szCs w:val="32"/>
     </w:rPr>
   </w:style>
-  <w:style w:type="character" w:customStyle="1" w:styleId="Heading2Char">
-    <w:name w:val="Heading 2 Char"/>
-    <w:basedOn w:val="DefaultParagraphFont"/>
-    <w:link w:val="Heading2"/>
+  <w:style w:type="character" w:customStyle="1" w:styleId="Titre2Car">
+    <w:name w:val="Titre 2 Car"/>
+    <w:basedOn w:val="Policepardfaut"/>
+    <w:link w:val="Titre2"/>
     <w:uiPriority w:val="9"/>
     <w:rsid w:val="00ED47A3"/>
     <w:rPr>
@@ -1320,10 +1505,10 @@
       <w:szCs w:val="26"/>
     </w:rPr>
   </w:style>
-  <w:style w:type="character" w:customStyle="1" w:styleId="Heading3Char">
-    <w:name w:val="Heading 3 Char"/>
-    <w:basedOn w:val="DefaultParagraphFont"/>
-    <w:link w:val="Heading3"/>
+  <w:style w:type="character" w:customStyle="1" w:styleId="Titre3Car">
+    <w:name w:val="Titre 3 Car"/>
+    <w:basedOn w:val="Policepardfaut"/>
+    <w:link w:val="Titre3"/>
     <w:uiPriority w:val="9"/>
     <w:rsid w:val="00ED47A3"/>
     <w:rPr>
@@ -1333,7 +1518,7 @@
       <w:szCs w:val="24"/>
     </w:rPr>
   </w:style>
-  <w:style w:type="paragraph" w:styleId="ListParagraph">
+  <w:style w:type="paragraph" w:styleId="Paragraphedeliste">
     <w:name w:val="List Paragraph"/>
     <w:basedOn w:val="Normal"/>
     <w:uiPriority w:val="34"/>
@@ -1344,10 +1529,10 @@
       <w:contextualSpacing/>
     </w:pPr>
   </w:style>
-  <w:style w:type="character" w:customStyle="1" w:styleId="Heading4Char">
-    <w:name w:val="Heading 4 Char"/>
-    <w:basedOn w:val="DefaultParagraphFont"/>
-    <w:link w:val="Heading4"/>
+  <w:style w:type="character" w:customStyle="1" w:styleId="Titre4Car">
+    <w:name w:val="Titre 4 Car"/>
+    <w:basedOn w:val="Policepardfaut"/>
+    <w:link w:val="Titre4"/>
     <w:uiPriority w:val="9"/>
     <w:rsid w:val="00C75B38"/>
     <w:rPr>

</xml_diff>

<commit_message>
2019-06-03 fixed the parameters error and added tapersMMI
</commit_message>
<xml_diff>
--- a/T-Cells/T-Cells_Review_v1.0.0.docx
+++ b/T-Cells/T-Cells_Review_v1.0.0.docx
@@ -7,16 +7,11 @@
         <w:pStyle w:val="Titre1"/>
       </w:pPr>
       <w:r>
-        <w:t>Internship T-</w:t>
-      </w:r>
-      <w:proofErr w:type="spellStart"/>
-      <w:r>
-        <w:t>Cell</w:t>
+        <w:t>Internship T-Cell</w:t>
       </w:r>
       <w:r>
         <w:t>.tdB</w:t>
       </w:r>
-      <w:proofErr w:type="spellEnd"/>
       <w:r>
         <w:t xml:space="preserve"> review</w:t>
       </w:r>
@@ -96,13 +91,8 @@
       </w:r>
     </w:p>
     <w:p>
-      <w:proofErr w:type="spellStart"/>
-      <w:r>
-        <w:t>Recommandation</w:t>
-      </w:r>
-      <w:proofErr w:type="spellEnd"/>
-      <w:r>
-        <w:t xml:space="preserve"> for grid setting on WG layers</w:t>
+      <w:r>
+        <w:t>Recommandation for grid setting on WG layers</w:t>
       </w:r>
     </w:p>
     <w:p>
@@ -296,19 +286,86 @@
         <w:rPr>
           <w:strike/>
         </w:rPr>
-        <w:t xml:space="preserve">Parameter </w:t>
-      </w:r>
-      <w:proofErr w:type="gramStart"/>
-      <w:r>
-        <w:rPr>
-          <w:strike/>
-        </w:rPr>
-        <w:t>add</w:t>
-      </w:r>
-      <w:proofErr w:type="gramEnd"/>
-      <w:r>
-        <w:rPr>
-          <w:strike/>
+        <w:t xml:space="preserve">Parameter add </w:t>
+      </w:r>
+    </w:p>
+    <w:p>
+      <w:pPr>
+        <w:pStyle w:val="Paragraphedeliste"/>
+        <w:numPr>
+          <w:ilvl w:val="2"/>
+          <w:numId w:val="1"/>
+        </w:numPr>
+        <w:rPr>
+          <w:strike/>
+        </w:rPr>
+      </w:pPr>
+      <w:r>
+        <w:rPr>
+          <w:strike/>
+        </w:rPr>
+        <w:t>WGGROW</w:t>
+      </w:r>
+      <w:r>
+        <w:rPr>
+          <w:strike/>
+        </w:rPr>
+        <w:t xml:space="preserve"> width dimension (3µm)</w:t>
+      </w:r>
+      <w:r>
+        <w:rPr>
+          <w:strike/>
+        </w:rPr>
+        <w:t xml:space="preserve"> – not to include WG width</w:t>
+      </w:r>
+    </w:p>
+    <w:p>
+      <w:pPr>
+        <w:pStyle w:val="Paragraphedeliste"/>
+        <w:numPr>
+          <w:ilvl w:val="2"/>
+          <w:numId w:val="1"/>
+        </w:numPr>
+        <w:rPr>
+          <w:strike/>
+        </w:rPr>
+      </w:pPr>
+      <w:r>
+        <w:rPr>
+          <w:strike/>
+        </w:rPr>
+        <w:t>WGOVL width dimension (10µm)</w:t>
+      </w:r>
+      <w:r>
+        <w:rPr>
+          <w:strike/>
+        </w:rPr>
+        <w:t xml:space="preserve"> – not to include WG width</w:t>
+      </w:r>
+    </w:p>
+    <w:p>
+      <w:pPr>
+        <w:pStyle w:val="Paragraphedeliste"/>
+        <w:numPr>
+          <w:ilvl w:val="2"/>
+          <w:numId w:val="1"/>
+        </w:numPr>
+        <w:rPr>
+          <w:strike/>
+          <w:lang w:val="fr-CA"/>
+        </w:rPr>
+      </w:pPr>
+      <w:r>
+        <w:rPr>
+          <w:strike/>
+          <w:lang w:val="fr-CA"/>
+        </w:rPr>
+        <w:t>Overlay width dimension (1.5µm)</w:t>
+      </w:r>
+      <w:r>
+        <w:rPr>
+          <w:strike/>
+          <w:lang w:val="fr-CA"/>
         </w:rPr>
         <w:t xml:space="preserve"> </w:t>
       </w:r>
@@ -317,103 +374,6 @@
       <w:pPr>
         <w:pStyle w:val="Paragraphedeliste"/>
         <w:numPr>
-          <w:ilvl w:val="2"/>
-          <w:numId w:val="1"/>
-        </w:numPr>
-        <w:rPr>
-          <w:strike/>
-        </w:rPr>
-      </w:pPr>
-      <w:r>
-        <w:rPr>
-          <w:strike/>
-        </w:rPr>
-        <w:t>WGGROW</w:t>
-      </w:r>
-      <w:r>
-        <w:rPr>
-          <w:strike/>
-        </w:rPr>
-        <w:t xml:space="preserve"> width dimension (3µm)</w:t>
-      </w:r>
-      <w:r>
-        <w:rPr>
-          <w:strike/>
-        </w:rPr>
-        <w:t xml:space="preserve"> – not to include WG width</w:t>
-      </w:r>
-    </w:p>
-    <w:p>
-      <w:pPr>
-        <w:pStyle w:val="Paragraphedeliste"/>
-        <w:numPr>
-          <w:ilvl w:val="2"/>
-          <w:numId w:val="1"/>
-        </w:numPr>
-        <w:rPr>
-          <w:strike/>
-        </w:rPr>
-      </w:pPr>
-      <w:r>
-        <w:rPr>
-          <w:strike/>
-        </w:rPr>
-        <w:t>WGOVL width dimension (10µm)</w:t>
-      </w:r>
-      <w:r>
-        <w:rPr>
-          <w:strike/>
-        </w:rPr>
-        <w:t xml:space="preserve"> – not to include WG width</w:t>
-      </w:r>
-    </w:p>
-    <w:p>
-      <w:pPr>
-        <w:pStyle w:val="Paragraphedeliste"/>
-        <w:numPr>
-          <w:ilvl w:val="2"/>
-          <w:numId w:val="1"/>
-        </w:numPr>
-        <w:rPr>
-          <w:strike/>
-          <w:lang w:val="fr-CA"/>
-        </w:rPr>
-      </w:pPr>
-      <w:r>
-        <w:rPr>
-          <w:strike/>
-          <w:lang w:val="fr-CA"/>
-        </w:rPr>
-        <w:t xml:space="preserve">Overlay </w:t>
-      </w:r>
-      <w:proofErr w:type="spellStart"/>
-      <w:r>
-        <w:rPr>
-          <w:strike/>
-          <w:lang w:val="fr-CA"/>
-        </w:rPr>
-        <w:t>width</w:t>
-      </w:r>
-      <w:proofErr w:type="spellEnd"/>
-      <w:r>
-        <w:rPr>
-          <w:strike/>
-          <w:lang w:val="fr-CA"/>
-        </w:rPr>
-        <w:t xml:space="preserve"> dimension (1.5µm)</w:t>
-      </w:r>
-      <w:r>
-        <w:rPr>
-          <w:strike/>
-          <w:lang w:val="fr-CA"/>
-        </w:rPr>
-        <w:t xml:space="preserve"> </w:t>
-      </w:r>
-    </w:p>
-    <w:p>
-      <w:pPr>
-        <w:pStyle w:val="Paragraphedeliste"/>
-        <w:numPr>
           <w:ilvl w:val="1"/>
           <w:numId w:val="1"/>
         </w:numPr>
@@ -467,21 +427,7 @@
         <w:rPr>
           <w:strike/>
         </w:rPr>
-        <w:t xml:space="preserve"> (</w:t>
-      </w:r>
-      <w:proofErr w:type="spellStart"/>
-      <w:r>
-        <w:rPr>
-          <w:strike/>
-        </w:rPr>
-        <w:t>i.e</w:t>
-      </w:r>
-      <w:proofErr w:type="spellEnd"/>
-      <w:r>
-        <w:rPr>
-          <w:strike/>
-        </w:rPr>
-        <w:t xml:space="preserve"> Bend450_R100_A90_Raster)</w:t>
+        <w:t xml:space="preserve"> (i.e Bend450_R100_A90_Raster)</w:t>
       </w:r>
     </w:p>
     <w:p>
@@ -557,8 +503,14 @@
           <w:ilvl w:val="0"/>
           <w:numId w:val="1"/>
         </w:numPr>
-      </w:pPr>
-      <w:r>
+        <w:rPr>
+          <w:strike/>
+        </w:rPr>
+      </w:pPr>
+      <w:r>
+        <w:rPr>
+          <w:strike/>
+        </w:rPr>
         <w:t>For the next version:</w:t>
       </w:r>
     </w:p>
@@ -573,7 +525,6 @@
           <w:strike/>
         </w:rPr>
       </w:pPr>
-      <w:bookmarkStart w:id="0" w:name="_GoBack"/>
       <w:r>
         <w:rPr>
           <w:strike/>
@@ -581,7 +532,6 @@
         <w:t>Raster the WG layer</w:t>
       </w:r>
     </w:p>
-    <w:bookmarkEnd w:id="0"/>
     <w:p>
       <w:pPr>
         <w:pStyle w:val="Paragraphedeliste"/>
@@ -597,21 +547,7 @@
         <w:rPr>
           <w:strike/>
         </w:rPr>
-        <w:t xml:space="preserve">Parameter </w:t>
-      </w:r>
-      <w:proofErr w:type="gramStart"/>
-      <w:r>
-        <w:rPr>
-          <w:strike/>
-        </w:rPr>
-        <w:t>add</w:t>
-      </w:r>
-      <w:proofErr w:type="gramEnd"/>
-      <w:r>
-        <w:rPr>
-          <w:strike/>
-        </w:rPr>
-        <w:t xml:space="preserve"> </w:t>
+        <w:t xml:space="preserve">Parameter add </w:t>
       </w:r>
     </w:p>
     <w:p>
@@ -705,8 +641,14 @@
           <w:ilvl w:val="0"/>
           <w:numId w:val="1"/>
         </w:numPr>
-      </w:pPr>
-      <w:r>
+        <w:rPr>
+          <w:strike/>
+        </w:rPr>
+      </w:pPr>
+      <w:r>
+        <w:rPr>
+          <w:strike/>
+        </w:rPr>
         <w:t>To investigate (with the help of Tanner):</w:t>
       </w:r>
     </w:p>
@@ -717,11 +659,20 @@
           <w:ilvl w:val="1"/>
           <w:numId w:val="1"/>
         </w:numPr>
-      </w:pPr>
-      <w:r>
+        <w:rPr>
+          <w:strike/>
+        </w:rPr>
+      </w:pPr>
+      <w:r>
+        <w:rPr>
+          <w:strike/>
+        </w:rPr>
         <w:t>Can we change the name of the instance?</w:t>
       </w:r>
       <w:r>
+        <w:rPr>
+          <w:strike/>
+        </w:rPr>
         <w:t xml:space="preserve"> (i.e. SBend450_R100_w10o0_Raster)</w:t>
       </w:r>
     </w:p>
@@ -797,10 +748,80 @@
           <w:ilvl w:val="1"/>
           <w:numId w:val="1"/>
         </w:numPr>
-      </w:pPr>
-      <w:r>
+        <w:rPr>
+          <w:strike/>
+        </w:rPr>
+      </w:pPr>
+      <w:r>
+        <w:rPr>
+          <w:strike/>
+        </w:rPr>
         <w:t>Might not be present after raster</w:t>
       </w:r>
+    </w:p>
+    <w:p>
+      <w:pPr>
+        <w:pStyle w:val="Paragraphedeliste"/>
+        <w:ind w:left="1440"/>
+        <w:rPr>
+          <w:strike/>
+        </w:rPr>
+      </w:pPr>
+      <w:r>
+        <w:rPr>
+          <w:noProof/>
+        </w:rPr>
+        <w:drawing>
+          <wp:inline distT="0" distB="0" distL="0" distR="0" wp14:anchorId="51E99595" wp14:editId="2CE166E4">
+            <wp:extent cx="5486400" cy="2633980"/>
+            <wp:effectExtent l="0" t="0" r="0" b="0"/>
+            <wp:docPr id="6" name="Image 6" descr="cid:image001.jpg@01D51701.87426820"/>
+            <wp:cNvGraphicFramePr>
+              <a:graphicFrameLocks xmlns:a="http://schemas.openxmlformats.org/drawingml/2006/main" noChangeAspect="1"/>
+            </wp:cNvGraphicFramePr>
+            <a:graphic xmlns:a="http://schemas.openxmlformats.org/drawingml/2006/main">
+              <a:graphicData uri="http://schemas.openxmlformats.org/drawingml/2006/picture">
+                <pic:pic xmlns:pic="http://schemas.openxmlformats.org/drawingml/2006/picture">
+                  <pic:nvPicPr>
+                    <pic:cNvPr id="0" name="Image 5" descr="cid:image001.jpg@01D51701.87426820"/>
+                    <pic:cNvPicPr>
+                      <a:picLocks noChangeAspect="1" noChangeArrowheads="1"/>
+                    </pic:cNvPicPr>
+                  </pic:nvPicPr>
+                  <pic:blipFill>
+                    <a:blip r:embed="rId10" r:link="rId11">
+                      <a:extLst>
+                        <a:ext uri="{28A0092B-C50C-407E-A947-70E740481C1C}">
+                          <a14:useLocalDpi xmlns:a14="http://schemas.microsoft.com/office/drawing/2010/main" val="0"/>
+                        </a:ext>
+                      </a:extLst>
+                    </a:blip>
+                    <a:srcRect/>
+                    <a:stretch>
+                      <a:fillRect/>
+                    </a:stretch>
+                  </pic:blipFill>
+                  <pic:spPr bwMode="auto">
+                    <a:xfrm>
+                      <a:off x="0" y="0"/>
+                      <a:ext cx="5486400" cy="2633980"/>
+                    </a:xfrm>
+                    <a:prstGeom prst="rect">
+                      <a:avLst/>
+                    </a:prstGeom>
+                    <a:noFill/>
+                    <a:ln>
+                      <a:noFill/>
+                    </a:ln>
+                  </pic:spPr>
+                </pic:pic>
+              </a:graphicData>
+            </a:graphic>
+          </wp:inline>
+        </w:drawing>
+      </w:r>
+      <w:bookmarkStart w:id="0" w:name="_GoBack"/>
+      <w:bookmarkEnd w:id="0"/>
     </w:p>
     <w:p>
       <w:pPr>

</xml_diff>

<commit_message>
T-Cells review document update
</commit_message>
<xml_diff>
--- a/T-Cells/T-Cells_Review_v1.0.0.docx
+++ b/T-Cells/T-Cells_Review_v1.0.0.docx
@@ -4,14 +4,19 @@
   <w:body>
     <w:p>
       <w:pPr>
-        <w:pStyle w:val="Titre1"/>
-      </w:pPr>
-      <w:r>
-        <w:t>Internship T-Cell</w:t>
+        <w:pStyle w:val="Heading1"/>
+      </w:pPr>
+      <w:r>
+        <w:t>Internship T-</w:t>
+      </w:r>
+      <w:proofErr w:type="spellStart"/>
+      <w:r>
+        <w:t>Cell</w:t>
       </w:r>
       <w:r>
         <w:t>.tdB</w:t>
       </w:r>
+      <w:proofErr w:type="spellEnd"/>
       <w:r>
         <w:t xml:space="preserve"> review</w:t>
       </w:r>
@@ -19,7 +24,7 @@
     <w:p/>
     <w:p>
       <w:pPr>
-        <w:pStyle w:val="Titre2"/>
+        <w:pStyle w:val="Heading2"/>
       </w:pPr>
       <w:r>
         <w:t>2019-05-27</w:t>
@@ -31,7 +36,7 @@
     <w:p/>
     <w:p>
       <w:pPr>
-        <w:pStyle w:val="Titre2"/>
+        <w:pStyle w:val="Heading2"/>
       </w:pPr>
       <w:r>
         <w:t>General comment</w:t>
@@ -92,7 +97,10 @@
     </w:p>
     <w:p>
       <w:r>
-        <w:t>Recommandation for grid setting on WG layers</w:t>
+        <w:t>Recommendation</w:t>
+      </w:r>
+      <w:r>
+        <w:t xml:space="preserve"> for grid setting on WG layers</w:t>
       </w:r>
     </w:p>
     <w:p>
@@ -140,7 +148,7 @@
     </w:p>
     <w:p>
       <w:pPr>
-        <w:pStyle w:val="Titre3"/>
+        <w:pStyle w:val="Heading3"/>
       </w:pPr>
       <w:r>
         <w:t>T-Cells</w:t>
@@ -151,7 +159,7 @@
     </w:p>
     <w:p>
       <w:pPr>
-        <w:pStyle w:val="Titre4"/>
+        <w:pStyle w:val="Heading4"/>
       </w:pPr>
       <w:r>
         <w:t>Waveguide</w:t>
@@ -159,7 +167,7 @@
     </w:p>
     <w:p>
       <w:pPr>
-        <w:pStyle w:val="Paragraphedeliste"/>
+        <w:pStyle w:val="ListParagraph"/>
         <w:numPr>
           <w:ilvl w:val="0"/>
           <w:numId w:val="1"/>
@@ -171,7 +179,7 @@
     </w:p>
     <w:p>
       <w:pPr>
-        <w:pStyle w:val="Titre4"/>
+        <w:pStyle w:val="Heading4"/>
       </w:pPr>
       <w:r>
         <w:t>Bend</w:t>
@@ -179,7 +187,7 @@
     </w:p>
     <w:p>
       <w:pPr>
-        <w:pStyle w:val="Paragraphedeliste"/>
+        <w:pStyle w:val="ListParagraph"/>
         <w:numPr>
           <w:ilvl w:val="0"/>
           <w:numId w:val="1"/>
@@ -191,7 +199,7 @@
     </w:p>
     <w:p>
       <w:pPr>
-        <w:pStyle w:val="Paragraphedeliste"/>
+        <w:pStyle w:val="ListParagraph"/>
       </w:pPr>
       <w:r>
         <w:rPr>
@@ -237,7 +245,7 @@
     </w:p>
     <w:p>
       <w:pPr>
-        <w:pStyle w:val="Paragraphedeliste"/>
+        <w:pStyle w:val="ListParagraph"/>
         <w:numPr>
           <w:ilvl w:val="0"/>
           <w:numId w:val="1"/>
@@ -255,7 +263,7 @@
     </w:p>
     <w:p>
       <w:pPr>
-        <w:pStyle w:val="Paragraphedeliste"/>
+        <w:pStyle w:val="ListParagraph"/>
         <w:numPr>
           <w:ilvl w:val="1"/>
           <w:numId w:val="1"/>
@@ -273,7 +281,7 @@
     </w:p>
     <w:p>
       <w:pPr>
-        <w:pStyle w:val="Paragraphedeliste"/>
+        <w:pStyle w:val="ListParagraph"/>
         <w:numPr>
           <w:ilvl w:val="1"/>
           <w:numId w:val="1"/>
@@ -286,12 +294,26 @@
         <w:rPr>
           <w:strike/>
         </w:rPr>
-        <w:t xml:space="preserve">Parameter add </w:t>
-      </w:r>
-    </w:p>
-    <w:p>
-      <w:pPr>
-        <w:pStyle w:val="Paragraphedeliste"/>
+        <w:t xml:space="preserve">Parameter </w:t>
+      </w:r>
+      <w:proofErr w:type="gramStart"/>
+      <w:r>
+        <w:rPr>
+          <w:strike/>
+        </w:rPr>
+        <w:t>add</w:t>
+      </w:r>
+      <w:proofErr w:type="gramEnd"/>
+      <w:r>
+        <w:rPr>
+          <w:strike/>
+        </w:rPr>
+        <w:t xml:space="preserve"> </w:t>
+      </w:r>
+    </w:p>
+    <w:p>
+      <w:pPr>
+        <w:pStyle w:val="ListParagraph"/>
         <w:numPr>
           <w:ilvl w:val="2"/>
           <w:numId w:val="1"/>
@@ -321,7 +343,7 @@
     </w:p>
     <w:p>
       <w:pPr>
-        <w:pStyle w:val="Paragraphedeliste"/>
+        <w:pStyle w:val="ListParagraph"/>
         <w:numPr>
           <w:ilvl w:val="2"/>
           <w:numId w:val="1"/>
@@ -345,7 +367,7 @@
     </w:p>
     <w:p>
       <w:pPr>
-        <w:pStyle w:val="Paragraphedeliste"/>
+        <w:pStyle w:val="ListParagraph"/>
         <w:numPr>
           <w:ilvl w:val="2"/>
           <w:numId w:val="1"/>
@@ -360,19 +382,35 @@
           <w:strike/>
           <w:lang w:val="fr-CA"/>
         </w:rPr>
-        <w:t>Overlay width dimension (1.5µm)</w:t>
-      </w:r>
+        <w:t xml:space="preserve">Overlay </w:t>
+      </w:r>
+      <w:proofErr w:type="spellStart"/>
       <w:r>
         <w:rPr>
           <w:strike/>
           <w:lang w:val="fr-CA"/>
         </w:rPr>
+        <w:t>width</w:t>
+      </w:r>
+      <w:proofErr w:type="spellEnd"/>
+      <w:r>
+        <w:rPr>
+          <w:strike/>
+          <w:lang w:val="fr-CA"/>
+        </w:rPr>
+        <w:t xml:space="preserve"> dimension (1.5µm)</w:t>
+      </w:r>
+      <w:r>
+        <w:rPr>
+          <w:strike/>
+          <w:lang w:val="fr-CA"/>
+        </w:rPr>
         <w:t xml:space="preserve"> </w:t>
       </w:r>
     </w:p>
     <w:p>
       <w:pPr>
-        <w:pStyle w:val="Paragraphedeliste"/>
+        <w:pStyle w:val="ListParagraph"/>
         <w:numPr>
           <w:ilvl w:val="1"/>
           <w:numId w:val="1"/>
@@ -390,7 +428,7 @@
     </w:p>
     <w:p>
       <w:pPr>
-        <w:pStyle w:val="Paragraphedeliste"/>
+        <w:pStyle w:val="ListParagraph"/>
         <w:numPr>
           <w:ilvl w:val="0"/>
           <w:numId w:val="1"/>
@@ -408,7 +446,7 @@
     </w:p>
     <w:p>
       <w:pPr>
-        <w:pStyle w:val="Paragraphedeliste"/>
+        <w:pStyle w:val="ListParagraph"/>
         <w:numPr>
           <w:ilvl w:val="1"/>
           <w:numId w:val="1"/>
@@ -427,12 +465,26 @@
         <w:rPr>
           <w:strike/>
         </w:rPr>
-        <w:t xml:space="preserve"> (i.e Bend450_R100_A90_Raster)</w:t>
-      </w:r>
-    </w:p>
-    <w:p>
-      <w:pPr>
-        <w:pStyle w:val="Titre4"/>
+        <w:t xml:space="preserve"> (</w:t>
+      </w:r>
+      <w:proofErr w:type="spellStart"/>
+      <w:r>
+        <w:rPr>
+          <w:strike/>
+        </w:rPr>
+        <w:t>i.e</w:t>
+      </w:r>
+      <w:proofErr w:type="spellEnd"/>
+      <w:r>
+        <w:rPr>
+          <w:strike/>
+        </w:rPr>
+        <w:t xml:space="preserve"> Bend450_R100_A90_Raster)</w:t>
+      </w:r>
+    </w:p>
+    <w:p>
+      <w:pPr>
+        <w:pStyle w:val="Heading4"/>
       </w:pPr>
       <w:r>
         <w:t>S-Bend</w:t>
@@ -440,7 +492,7 @@
     </w:p>
     <w:p>
       <w:pPr>
-        <w:pStyle w:val="Paragraphedeliste"/>
+        <w:pStyle w:val="ListParagraph"/>
         <w:numPr>
           <w:ilvl w:val="0"/>
           <w:numId w:val="1"/>
@@ -452,7 +504,7 @@
     </w:p>
     <w:p>
       <w:pPr>
-        <w:pStyle w:val="Paragraphedeliste"/>
+        <w:pStyle w:val="ListParagraph"/>
       </w:pPr>
       <w:r>
         <w:rPr>
@@ -498,7 +550,7 @@
     </w:p>
     <w:p>
       <w:pPr>
-        <w:pStyle w:val="Paragraphedeliste"/>
+        <w:pStyle w:val="ListParagraph"/>
         <w:numPr>
           <w:ilvl w:val="0"/>
           <w:numId w:val="1"/>
@@ -516,7 +568,7 @@
     </w:p>
     <w:p>
       <w:pPr>
-        <w:pStyle w:val="Paragraphedeliste"/>
+        <w:pStyle w:val="ListParagraph"/>
         <w:numPr>
           <w:ilvl w:val="1"/>
           <w:numId w:val="1"/>
@@ -534,7 +586,7 @@
     </w:p>
     <w:p>
       <w:pPr>
-        <w:pStyle w:val="Paragraphedeliste"/>
+        <w:pStyle w:val="ListParagraph"/>
         <w:numPr>
           <w:ilvl w:val="1"/>
           <w:numId w:val="1"/>
@@ -547,12 +599,26 @@
         <w:rPr>
           <w:strike/>
         </w:rPr>
-        <w:t xml:space="preserve">Parameter add </w:t>
-      </w:r>
-    </w:p>
-    <w:p>
-      <w:pPr>
-        <w:pStyle w:val="Paragraphedeliste"/>
+        <w:t xml:space="preserve">Parameter </w:t>
+      </w:r>
+      <w:proofErr w:type="gramStart"/>
+      <w:r>
+        <w:rPr>
+          <w:strike/>
+        </w:rPr>
+        <w:t>add</w:t>
+      </w:r>
+      <w:proofErr w:type="gramEnd"/>
+      <w:r>
+        <w:rPr>
+          <w:strike/>
+        </w:rPr>
+        <w:t xml:space="preserve"> </w:t>
+      </w:r>
+    </w:p>
+    <w:p>
+      <w:pPr>
+        <w:pStyle w:val="ListParagraph"/>
         <w:numPr>
           <w:ilvl w:val="2"/>
           <w:numId w:val="1"/>
@@ -576,7 +642,7 @@
     </w:p>
     <w:p>
       <w:pPr>
-        <w:pStyle w:val="Paragraphedeliste"/>
+        <w:pStyle w:val="ListParagraph"/>
         <w:numPr>
           <w:ilvl w:val="2"/>
           <w:numId w:val="1"/>
@@ -600,7 +666,7 @@
     </w:p>
     <w:p>
       <w:pPr>
-        <w:pStyle w:val="Paragraphedeliste"/>
+        <w:pStyle w:val="ListParagraph"/>
         <w:numPr>
           <w:ilvl w:val="2"/>
           <w:numId w:val="1"/>
@@ -618,7 +684,7 @@
     </w:p>
     <w:p>
       <w:pPr>
-        <w:pStyle w:val="Paragraphedeliste"/>
+        <w:pStyle w:val="ListParagraph"/>
         <w:numPr>
           <w:ilvl w:val="1"/>
           <w:numId w:val="1"/>
@@ -636,7 +702,7 @@
     </w:p>
     <w:p>
       <w:pPr>
-        <w:pStyle w:val="Paragraphedeliste"/>
+        <w:pStyle w:val="ListParagraph"/>
         <w:numPr>
           <w:ilvl w:val="0"/>
           <w:numId w:val="1"/>
@@ -654,7 +720,7 @@
     </w:p>
     <w:p>
       <w:pPr>
-        <w:pStyle w:val="Paragraphedeliste"/>
+        <w:pStyle w:val="ListParagraph"/>
         <w:numPr>
           <w:ilvl w:val="1"/>
           <w:numId w:val="1"/>
@@ -678,7 +744,7 @@
     </w:p>
     <w:p>
       <w:pPr>
-        <w:pStyle w:val="Paragraphedeliste"/>
+        <w:pStyle w:val="ListParagraph"/>
         <w:numPr>
           <w:ilvl w:val="0"/>
           <w:numId w:val="1"/>
@@ -690,7 +756,7 @@
     </w:p>
     <w:p>
       <w:pPr>
-        <w:pStyle w:val="Paragraphedeliste"/>
+        <w:pStyle w:val="ListParagraph"/>
         <w:numPr>
           <w:ilvl w:val="1"/>
           <w:numId w:val="1"/>
@@ -743,7 +809,7 @@
     </w:p>
     <w:p>
       <w:pPr>
-        <w:pStyle w:val="Paragraphedeliste"/>
+        <w:pStyle w:val="ListParagraph"/>
         <w:numPr>
           <w:ilvl w:val="1"/>
           <w:numId w:val="1"/>
@@ -761,7 +827,7 @@
     </w:p>
     <w:p>
       <w:pPr>
-        <w:pStyle w:val="Paragraphedeliste"/>
+        <w:pStyle w:val="ListParagraph"/>
         <w:ind w:left="1440"/>
         <w:rPr>
           <w:strike/>
@@ -820,39 +886,1018 @@
           </wp:inline>
         </w:drawing>
       </w:r>
+    </w:p>
+    <w:p>
+      <w:pPr>
+        <w:ind w:left="1080"/>
+      </w:pPr>
+    </w:p>
+    <w:p>
+      <w:r>
+        <w:br w:type="page"/>
+      </w:r>
+    </w:p>
+    <w:p>
+      <w:pPr>
+        <w:pStyle w:val="Heading2"/>
+      </w:pPr>
+      <w:r>
+        <w:lastRenderedPageBreak/>
+        <w:t>2019-0</w:t>
+      </w:r>
+      <w:r>
+        <w:t>6</w:t>
+      </w:r>
+      <w:r>
+        <w:t>-</w:t>
+      </w:r>
+      <w:r>
+        <w:t>06</w:t>
+      </w:r>
+      <w:r>
+        <w:t xml:space="preserve"> Review</w:t>
+      </w:r>
+    </w:p>
+    <w:p/>
+    <w:p>
+      <w:r>
+        <w:t xml:space="preserve">List of </w:t>
+      </w:r>
+      <w:proofErr w:type="spellStart"/>
+      <w:r>
+        <w:t>streuctures</w:t>
+      </w:r>
+      <w:proofErr w:type="spellEnd"/>
+      <w:r>
+        <w:t>:</w:t>
+      </w:r>
+    </w:p>
+    <w:p>
+      <w:pPr>
+        <w:pStyle w:val="ListParagraph"/>
+        <w:numPr>
+          <w:ilvl w:val="0"/>
+          <w:numId w:val="2"/>
+        </w:numPr>
+      </w:pPr>
+      <w:r>
+        <w:t>Waveguides</w:t>
+      </w:r>
+    </w:p>
+    <w:p>
+      <w:pPr>
+        <w:pStyle w:val="ListParagraph"/>
+        <w:numPr>
+          <w:ilvl w:val="0"/>
+          <w:numId w:val="2"/>
+        </w:numPr>
+      </w:pPr>
+      <w:r>
+        <w:t>Bend</w:t>
+      </w:r>
+    </w:p>
+    <w:p>
+      <w:pPr>
+        <w:pStyle w:val="ListParagraph"/>
+        <w:numPr>
+          <w:ilvl w:val="0"/>
+          <w:numId w:val="2"/>
+        </w:numPr>
+      </w:pPr>
+      <w:proofErr w:type="spellStart"/>
+      <w:r>
+        <w:t>SBend</w:t>
+      </w:r>
+      <w:proofErr w:type="spellEnd"/>
+    </w:p>
+    <w:p>
+      <w:pPr>
+        <w:pStyle w:val="ListParagraph"/>
+        <w:numPr>
+          <w:ilvl w:val="0"/>
+          <w:numId w:val="2"/>
+        </w:numPr>
+      </w:pPr>
+      <w:r>
+        <w:t>Tapers</w:t>
+      </w:r>
+    </w:p>
+    <w:p>
+      <w:pPr>
+        <w:pStyle w:val="ListParagraph"/>
+        <w:numPr>
+          <w:ilvl w:val="0"/>
+          <w:numId w:val="2"/>
+        </w:numPr>
+      </w:pPr>
+      <w:r>
+        <w:t>MMI</w:t>
+      </w:r>
+    </w:p>
+    <w:p>
+      <w:pPr>
+        <w:pStyle w:val="Heading3"/>
+      </w:pPr>
+      <w:r>
+        <w:t>Waveguide</w:t>
+      </w:r>
+    </w:p>
+    <w:p>
+      <w:pPr>
+        <w:pStyle w:val="ListParagraph"/>
+        <w:numPr>
+          <w:ilvl w:val="0"/>
+          <w:numId w:val="3"/>
+        </w:numPr>
+      </w:pPr>
+      <w:r>
+        <w:t>Parameters:</w:t>
+      </w:r>
+    </w:p>
+    <w:p>
+      <w:pPr>
+        <w:pStyle w:val="ListParagraph"/>
+      </w:pPr>
+      <w:r>
+        <w:rPr>
+          <w:noProof/>
+        </w:rPr>
+        <w:drawing>
+          <wp:inline distT="0" distB="0" distL="0" distR="0" wp14:anchorId="4E37DFEC" wp14:editId="509642AA">
+            <wp:extent cx="4524375" cy="4505325"/>
+            <wp:effectExtent l="0" t="0" r="9525" b="9525"/>
+            <wp:docPr id="7" name="Picture 7"/>
+            <wp:cNvGraphicFramePr>
+              <a:graphicFrameLocks xmlns:a="http://schemas.openxmlformats.org/drawingml/2006/main" noChangeAspect="1"/>
+            </wp:cNvGraphicFramePr>
+            <a:graphic xmlns:a="http://schemas.openxmlformats.org/drawingml/2006/main">
+              <a:graphicData uri="http://schemas.openxmlformats.org/drawingml/2006/picture">
+                <pic:pic xmlns:pic="http://schemas.openxmlformats.org/drawingml/2006/picture">
+                  <pic:nvPicPr>
+                    <pic:cNvPr id="1" name=""/>
+                    <pic:cNvPicPr/>
+                  </pic:nvPicPr>
+                  <pic:blipFill>
+                    <a:blip r:embed="rId12"/>
+                    <a:stretch>
+                      <a:fillRect/>
+                    </a:stretch>
+                  </pic:blipFill>
+                  <pic:spPr>
+                    <a:xfrm>
+                      <a:off x="0" y="0"/>
+                      <a:ext cx="4524375" cy="4505325"/>
+                    </a:xfrm>
+                    <a:prstGeom prst="rect">
+                      <a:avLst/>
+                    </a:prstGeom>
+                  </pic:spPr>
+                </pic:pic>
+              </a:graphicData>
+            </a:graphic>
+          </wp:inline>
+        </w:drawing>
+      </w:r>
+    </w:p>
+    <w:p>
+      <w:pPr>
+        <w:pStyle w:val="ListParagraph"/>
+      </w:pPr>
+    </w:p>
+    <w:p>
+      <w:pPr>
+        <w:pStyle w:val="ListParagraph"/>
+        <w:numPr>
+          <w:ilvl w:val="0"/>
+          <w:numId w:val="3"/>
+        </w:numPr>
+      </w:pPr>
+      <w:r>
+        <w:t>Would also like to have WGGROW</w:t>
+      </w:r>
+      <w:r>
+        <w:t xml:space="preserve"> width</w:t>
+      </w:r>
+      <w:r>
+        <w:t xml:space="preserve">, </w:t>
+      </w:r>
+      <w:r>
+        <w:t>WG</w:t>
+      </w:r>
+      <w:r>
+        <w:t>OVL</w:t>
+      </w:r>
+      <w:r>
+        <w:t xml:space="preserve"> width</w:t>
+      </w:r>
+      <w:r>
+        <w:t xml:space="preserve"> and </w:t>
+      </w:r>
+      <w:r>
+        <w:t>Overlay width</w:t>
+      </w:r>
+      <w:r>
+        <w:t xml:space="preserve"> </w:t>
+      </w:r>
+      <w:proofErr w:type="spellStart"/>
+      <w:r>
+        <w:t>width</w:t>
+      </w:r>
+      <w:proofErr w:type="spellEnd"/>
+      <w:r>
+        <w:t xml:space="preserve"> parameters.</w:t>
+      </w:r>
+    </w:p>
+    <w:p>
+      <w:pPr>
+        <w:pStyle w:val="ListParagraph"/>
+        <w:numPr>
+          <w:ilvl w:val="0"/>
+          <w:numId w:val="3"/>
+        </w:numPr>
+      </w:pPr>
+      <w:r>
+        <w:t xml:space="preserve">As other structure the name should be </w:t>
+      </w:r>
+      <w:proofErr w:type="gramStart"/>
+      <w:r>
+        <w:t>WG(</w:t>
+      </w:r>
+      <w:proofErr w:type="gramEnd"/>
+      <w:r>
+        <w:t>width of waveguide)_L(Length of waveguide).  In this example WG0o45_L30</w:t>
+      </w:r>
+    </w:p>
+    <w:p>
+      <w:pPr>
+        <w:pStyle w:val="ListParagraph"/>
+        <w:numPr>
+          <w:ilvl w:val="0"/>
+          <w:numId w:val="3"/>
+        </w:numPr>
+      </w:pPr>
+      <w:r>
+        <w:t>The origin should be placed at center of WG on the left, 0.225 to low in this case.</w:t>
+      </w:r>
+    </w:p>
+    <w:p>
+      <w:pPr>
+        <w:ind w:left="360"/>
+      </w:pPr>
+    </w:p>
+    <w:p>
+      <w:pPr>
+        <w:pStyle w:val="Heading3"/>
+      </w:pPr>
+      <w:r>
+        <w:lastRenderedPageBreak/>
+        <w:t>Bend</w:t>
+      </w:r>
+    </w:p>
+    <w:p>
+      <w:pPr>
+        <w:pStyle w:val="ListParagraph"/>
+        <w:numPr>
+          <w:ilvl w:val="0"/>
+          <w:numId w:val="4"/>
+        </w:numPr>
+      </w:pPr>
+      <w:r>
+        <w:t>Parameters</w:t>
+      </w:r>
+    </w:p>
+    <w:p>
+      <w:pPr>
+        <w:pStyle w:val="ListParagraph"/>
+      </w:pPr>
+      <w:r>
+        <w:rPr>
+          <w:noProof/>
+        </w:rPr>
+        <w:drawing>
+          <wp:inline distT="0" distB="0" distL="0" distR="0" wp14:anchorId="5A2A8011" wp14:editId="2B7FF0CE">
+            <wp:extent cx="4524375" cy="4505325"/>
+            <wp:effectExtent l="0" t="0" r="9525" b="9525"/>
+            <wp:docPr id="9" name="Picture 9"/>
+            <wp:cNvGraphicFramePr>
+              <a:graphicFrameLocks xmlns:a="http://schemas.openxmlformats.org/drawingml/2006/main" noChangeAspect="1"/>
+            </wp:cNvGraphicFramePr>
+            <a:graphic xmlns:a="http://schemas.openxmlformats.org/drawingml/2006/main">
+              <a:graphicData uri="http://schemas.openxmlformats.org/drawingml/2006/picture">
+                <pic:pic xmlns:pic="http://schemas.openxmlformats.org/drawingml/2006/picture">
+                  <pic:nvPicPr>
+                    <pic:cNvPr id="1" name=""/>
+                    <pic:cNvPicPr/>
+                  </pic:nvPicPr>
+                  <pic:blipFill>
+                    <a:blip r:embed="rId13"/>
+                    <a:stretch>
+                      <a:fillRect/>
+                    </a:stretch>
+                  </pic:blipFill>
+                  <pic:spPr>
+                    <a:xfrm>
+                      <a:off x="0" y="0"/>
+                      <a:ext cx="4524375" cy="4505325"/>
+                    </a:xfrm>
+                    <a:prstGeom prst="rect">
+                      <a:avLst/>
+                    </a:prstGeom>
+                  </pic:spPr>
+                </pic:pic>
+              </a:graphicData>
+            </a:graphic>
+          </wp:inline>
+        </w:drawing>
+      </w:r>
+    </w:p>
+    <w:p>
+      <w:pPr>
+        <w:pStyle w:val="ListParagraph"/>
+        <w:numPr>
+          <w:ilvl w:val="0"/>
+          <w:numId w:val="4"/>
+        </w:numPr>
+      </w:pPr>
+      <w:r>
+        <w:t>The naming shall be Bend0o450_</w:t>
+      </w:r>
+      <w:r>
+        <w:t>R100_A90_Raster (just the nanometer padding</w:t>
+      </w:r>
+    </w:p>
+    <w:p>
+      <w:pPr>
+        <w:pStyle w:val="ListParagraph"/>
+      </w:pPr>
+    </w:p>
+    <w:p>
+      <w:pPr>
+        <w:pStyle w:val="ListParagraph"/>
+      </w:pPr>
+      <w:r>
+        <w:t>I’m very please with the naming showing up in the cell!!!  Nice work!</w:t>
+      </w:r>
+    </w:p>
+    <w:p>
+      <w:pPr>
+        <w:pStyle w:val="ListParagraph"/>
+      </w:pPr>
+    </w:p>
+    <w:p>
+      <w:pPr>
+        <w:pStyle w:val="ListParagraph"/>
+      </w:pPr>
+      <w:r>
+        <w:t xml:space="preserve">Also tested many instances with same parameters to look at the naming behaviour conflict.  It is very nice to see that this is taking care of automatically, </w:t>
+      </w:r>
+      <w:proofErr w:type="spellStart"/>
+      <w:r>
+        <w:t>i.e</w:t>
+      </w:r>
+      <w:proofErr w:type="spellEnd"/>
+      <w:r>
+        <w:t xml:space="preserve"> to T-Cell with the same parameter would not be duplicated but a new instance will be created!</w:t>
+      </w:r>
+    </w:p>
+    <w:p>
+      <w:pPr>
+        <w:pStyle w:val="ListParagraph"/>
+      </w:pPr>
+    </w:p>
+    <w:p>
+      <w:pPr>
+        <w:pStyle w:val="Heading2"/>
+      </w:pPr>
+      <w:r>
+        <w:t>S-Bend</w:t>
+      </w:r>
+    </w:p>
+    <w:p>
+      <w:pPr>
+        <w:pStyle w:val="ListParagraph"/>
+        <w:numPr>
+          <w:ilvl w:val="0"/>
+          <w:numId w:val="4"/>
+        </w:numPr>
+      </w:pPr>
+      <w:r>
+        <w:t>Parameters</w:t>
+      </w:r>
+    </w:p>
+    <w:p>
+      <w:pPr>
+        <w:pStyle w:val="ListParagraph"/>
+      </w:pPr>
+      <w:r>
+        <w:rPr>
+          <w:noProof/>
+        </w:rPr>
+        <w:lastRenderedPageBreak/>
+        <w:drawing>
+          <wp:inline distT="0" distB="0" distL="0" distR="0" wp14:anchorId="7626C157" wp14:editId="47D42BAE">
+            <wp:extent cx="4524375" cy="4505325"/>
+            <wp:effectExtent l="0" t="0" r="9525" b="9525"/>
+            <wp:docPr id="10" name="Picture 10"/>
+            <wp:cNvGraphicFramePr>
+              <a:graphicFrameLocks xmlns:a="http://schemas.openxmlformats.org/drawingml/2006/main" noChangeAspect="1"/>
+            </wp:cNvGraphicFramePr>
+            <a:graphic xmlns:a="http://schemas.openxmlformats.org/drawingml/2006/main">
+              <a:graphicData uri="http://schemas.openxmlformats.org/drawingml/2006/picture">
+                <pic:pic xmlns:pic="http://schemas.openxmlformats.org/drawingml/2006/picture">
+                  <pic:nvPicPr>
+                    <pic:cNvPr id="1" name=""/>
+                    <pic:cNvPicPr/>
+                  </pic:nvPicPr>
+                  <pic:blipFill>
+                    <a:blip r:embed="rId14"/>
+                    <a:stretch>
+                      <a:fillRect/>
+                    </a:stretch>
+                  </pic:blipFill>
+                  <pic:spPr>
+                    <a:xfrm>
+                      <a:off x="0" y="0"/>
+                      <a:ext cx="4524375" cy="4505325"/>
+                    </a:xfrm>
+                    <a:prstGeom prst="rect">
+                      <a:avLst/>
+                    </a:prstGeom>
+                  </pic:spPr>
+                </pic:pic>
+              </a:graphicData>
+            </a:graphic>
+          </wp:inline>
+        </w:drawing>
+      </w:r>
+    </w:p>
+    <w:p>
+      <w:pPr>
+        <w:pStyle w:val="ListParagraph"/>
+        <w:numPr>
+          <w:ilvl w:val="0"/>
+          <w:numId w:val="4"/>
+        </w:numPr>
+      </w:pPr>
+      <w:r>
+        <w:t>Still the gap. Might find the condition where we need to add 0.0001 to the angle to the lower bend.</w:t>
+      </w:r>
+    </w:p>
+    <w:p>
+      <w:pPr>
+        <w:pStyle w:val="ListParagraph"/>
+        <w:ind w:left="0"/>
+      </w:pPr>
+    </w:p>
+    <w:p>
+      <w:pPr>
+        <w:pStyle w:val="Heading3"/>
+      </w:pPr>
+      <w:r>
+        <w:t>Taper</w:t>
+      </w:r>
+    </w:p>
+    <w:p>
+      <w:pPr>
+        <w:pStyle w:val="ListParagraph"/>
+        <w:numPr>
+          <w:ilvl w:val="0"/>
+          <w:numId w:val="4"/>
+        </w:numPr>
+      </w:pPr>
+      <w:r>
+        <w:t>Parameters</w:t>
+      </w:r>
+    </w:p>
+    <w:p>
+      <w:pPr>
+        <w:pStyle w:val="ListParagraph"/>
+      </w:pPr>
+      <w:r>
+        <w:rPr>
+          <w:noProof/>
+        </w:rPr>
+        <w:lastRenderedPageBreak/>
+        <w:drawing>
+          <wp:inline distT="0" distB="0" distL="0" distR="0" wp14:anchorId="6BB0EB90" wp14:editId="7D49D58A">
+            <wp:extent cx="4524375" cy="4505325"/>
+            <wp:effectExtent l="0" t="0" r="9525" b="9525"/>
+            <wp:docPr id="11" name="Picture 11"/>
+            <wp:cNvGraphicFramePr>
+              <a:graphicFrameLocks xmlns:a="http://schemas.openxmlformats.org/drawingml/2006/main" noChangeAspect="1"/>
+            </wp:cNvGraphicFramePr>
+            <a:graphic xmlns:a="http://schemas.openxmlformats.org/drawingml/2006/main">
+              <a:graphicData uri="http://schemas.openxmlformats.org/drawingml/2006/picture">
+                <pic:pic xmlns:pic="http://schemas.openxmlformats.org/drawingml/2006/picture">
+                  <pic:nvPicPr>
+                    <pic:cNvPr id="1" name=""/>
+                    <pic:cNvPicPr/>
+                  </pic:nvPicPr>
+                  <pic:blipFill>
+                    <a:blip r:embed="rId15"/>
+                    <a:stretch>
+                      <a:fillRect/>
+                    </a:stretch>
+                  </pic:blipFill>
+                  <pic:spPr>
+                    <a:xfrm>
+                      <a:off x="0" y="0"/>
+                      <a:ext cx="4524375" cy="4505325"/>
+                    </a:xfrm>
+                    <a:prstGeom prst="rect">
+                      <a:avLst/>
+                    </a:prstGeom>
+                  </pic:spPr>
+                </pic:pic>
+              </a:graphicData>
+            </a:graphic>
+          </wp:inline>
+        </w:drawing>
+      </w:r>
+    </w:p>
+    <w:p>
+      <w:pPr>
+        <w:pStyle w:val="ListParagraph"/>
+      </w:pPr>
+    </w:p>
+    <w:p>
+      <w:pPr>
+        <w:pStyle w:val="ListParagraph"/>
+        <w:numPr>
+          <w:ilvl w:val="0"/>
+          <w:numId w:val="4"/>
+        </w:numPr>
+      </w:pPr>
+      <w:r>
+        <w:t>Name of the T-Cell should not include MMI, just Tapers</w:t>
+      </w:r>
+    </w:p>
+    <w:p>
+      <w:pPr>
+        <w:pStyle w:val="ListParagraph"/>
+        <w:numPr>
+          <w:ilvl w:val="0"/>
+          <w:numId w:val="4"/>
+        </w:numPr>
+      </w:pPr>
+      <w:r>
+        <w:t>Name of instance should be Taper0o45_L75_W2o6</w:t>
+      </w:r>
+    </w:p>
+    <w:p/>
+    <w:p>
+      <w:r>
+        <w:t>MMI1x2</w:t>
+      </w:r>
+    </w:p>
+    <w:p>
+      <w:pPr>
+        <w:pStyle w:val="ListParagraph"/>
+        <w:numPr>
+          <w:ilvl w:val="0"/>
+          <w:numId w:val="5"/>
+        </w:numPr>
+      </w:pPr>
+      <w:r>
+        <w:t>Parameters</w:t>
+      </w:r>
+    </w:p>
+    <w:p>
+      <w:pPr>
+        <w:pStyle w:val="ListParagraph"/>
+      </w:pPr>
+      <w:r>
+        <w:rPr>
+          <w:noProof/>
+        </w:rPr>
+        <w:lastRenderedPageBreak/>
+        <w:drawing>
+          <wp:inline distT="0" distB="0" distL="0" distR="0" wp14:anchorId="2AA8411A" wp14:editId="13D64E47">
+            <wp:extent cx="4524375" cy="4505325"/>
+            <wp:effectExtent l="0" t="0" r="9525" b="9525"/>
+            <wp:docPr id="12" name="Picture 12"/>
+            <wp:cNvGraphicFramePr>
+              <a:graphicFrameLocks xmlns:a="http://schemas.openxmlformats.org/drawingml/2006/main" noChangeAspect="1"/>
+            </wp:cNvGraphicFramePr>
+            <a:graphic xmlns:a="http://schemas.openxmlformats.org/drawingml/2006/main">
+              <a:graphicData uri="http://schemas.openxmlformats.org/drawingml/2006/picture">
+                <pic:pic xmlns:pic="http://schemas.openxmlformats.org/drawingml/2006/picture">
+                  <pic:nvPicPr>
+                    <pic:cNvPr id="1" name=""/>
+                    <pic:cNvPicPr/>
+                  </pic:nvPicPr>
+                  <pic:blipFill>
+                    <a:blip r:embed="rId16"/>
+                    <a:stretch>
+                      <a:fillRect/>
+                    </a:stretch>
+                  </pic:blipFill>
+                  <pic:spPr>
+                    <a:xfrm>
+                      <a:off x="0" y="0"/>
+                      <a:ext cx="4524375" cy="4505325"/>
+                    </a:xfrm>
+                    <a:prstGeom prst="rect">
+                      <a:avLst/>
+                    </a:prstGeom>
+                  </pic:spPr>
+                </pic:pic>
+              </a:graphicData>
+            </a:graphic>
+          </wp:inline>
+        </w:drawing>
+      </w:r>
+    </w:p>
+    <w:p>
+      <w:pPr>
+        <w:pStyle w:val="ListParagraph"/>
+      </w:pPr>
+    </w:p>
+    <w:p>
+      <w:pPr>
+        <w:pStyle w:val="ListParagraph"/>
+        <w:numPr>
+          <w:ilvl w:val="0"/>
+          <w:numId w:val="5"/>
+        </w:numPr>
+      </w:pPr>
+      <w:r>
+        <w:t>Name of the instance: 1x2MMI0o450_W8o65_L50_We1o5</w:t>
+      </w:r>
+    </w:p>
+    <w:p>
+      <w:pPr>
+        <w:pStyle w:val="ListParagraph"/>
+        <w:numPr>
+          <w:ilvl w:val="0"/>
+          <w:numId w:val="5"/>
+        </w:numPr>
+      </w:pPr>
+      <w:r>
+        <w:t>Should try to find a solution to instantiate Taper Cell inside to not duplicate similar structure on design</w:t>
+      </w:r>
+    </w:p>
+    <w:p>
+      <w:pPr>
+        <w:pStyle w:val="ListParagraph"/>
+        <w:numPr>
+          <w:ilvl w:val="0"/>
+          <w:numId w:val="5"/>
+        </w:numPr>
+      </w:pPr>
+      <w:r>
+        <w:t xml:space="preserve">Layer modification for this </w:t>
+      </w:r>
+      <w:proofErr w:type="gramStart"/>
+      <w:r>
+        <w:t>particular instance</w:t>
+      </w:r>
+      <w:proofErr w:type="gramEnd"/>
+      <w:r>
+        <w:t>:</w:t>
+      </w:r>
+    </w:p>
+    <w:p>
+      <w:pPr>
+        <w:pStyle w:val="ListParagraph"/>
+        <w:numPr>
+          <w:ilvl w:val="1"/>
+          <w:numId w:val="5"/>
+        </w:numPr>
+      </w:pPr>
+      <w:r>
+        <w:t>WG Layer</w:t>
+      </w:r>
+    </w:p>
+    <w:p>
+      <w:pPr>
+        <w:ind w:left="720"/>
+      </w:pPr>
+      <w:r>
+        <w:t>This one is fine</w:t>
+      </w:r>
+    </w:p>
+    <w:p>
+      <w:pPr>
+        <w:pStyle w:val="ListParagraph"/>
+        <w:numPr>
+          <w:ilvl w:val="1"/>
+          <w:numId w:val="5"/>
+        </w:numPr>
+      </w:pPr>
+      <w:r>
+        <w:t>Grow Layer</w:t>
+      </w:r>
+    </w:p>
+    <w:p>
+      <w:pPr>
+        <w:pStyle w:val="ListParagraph"/>
+        <w:numPr>
+          <w:ilvl w:val="2"/>
+          <w:numId w:val="5"/>
+        </w:numPr>
+      </w:pPr>
+      <w:r>
+        <w:t>This one will require to adjust it to get rid of Acute</w:t>
+      </w:r>
+    </w:p>
+    <w:p>
+      <w:pPr>
+        <w:ind w:left="1800"/>
+      </w:pPr>
+      <w:r>
+        <w:rPr>
+          <w:noProof/>
+        </w:rPr>
+        <w:lastRenderedPageBreak/>
+        <w:drawing>
+          <wp:anchor distT="0" distB="0" distL="114300" distR="114300" simplePos="0" relativeHeight="251658240" behindDoc="0" locked="0" layoutInCell="1" allowOverlap="1" wp14:anchorId="6A5FE1FC" wp14:editId="076DC0D1">
+            <wp:simplePos x="0" y="0"/>
+            <wp:positionH relativeFrom="column">
+              <wp:posOffset>993775</wp:posOffset>
+            </wp:positionH>
+            <wp:positionV relativeFrom="paragraph">
+              <wp:posOffset>0</wp:posOffset>
+            </wp:positionV>
+            <wp:extent cx="2005965" cy="4682490"/>
+            <wp:effectExtent l="0" t="0" r="0" b="3810"/>
+            <wp:wrapSquare wrapText="bothSides"/>
+            <wp:docPr id="13" name="Picture 13"/>
+            <wp:cNvGraphicFramePr>
+              <a:graphicFrameLocks xmlns:a="http://schemas.openxmlformats.org/drawingml/2006/main" noChangeAspect="1"/>
+            </wp:cNvGraphicFramePr>
+            <a:graphic xmlns:a="http://schemas.openxmlformats.org/drawingml/2006/main">
+              <a:graphicData uri="http://schemas.openxmlformats.org/drawingml/2006/picture">
+                <pic:pic xmlns:pic="http://schemas.openxmlformats.org/drawingml/2006/picture">
+                  <pic:nvPicPr>
+                    <pic:cNvPr id="1" name=""/>
+                    <pic:cNvPicPr/>
+                  </pic:nvPicPr>
+                  <pic:blipFill>
+                    <a:blip r:embed="rId17">
+                      <a:extLst>
+                        <a:ext uri="{28A0092B-C50C-407E-A947-70E740481C1C}">
+                          <a14:useLocalDpi xmlns:a14="http://schemas.microsoft.com/office/drawing/2010/main" val="0"/>
+                        </a:ext>
+                      </a:extLst>
+                    </a:blip>
+                    <a:stretch>
+                      <a:fillRect/>
+                    </a:stretch>
+                  </pic:blipFill>
+                  <pic:spPr>
+                    <a:xfrm>
+                      <a:off x="0" y="0"/>
+                      <a:ext cx="2005965" cy="4682490"/>
+                    </a:xfrm>
+                    <a:prstGeom prst="rect">
+                      <a:avLst/>
+                    </a:prstGeom>
+                  </pic:spPr>
+                </pic:pic>
+              </a:graphicData>
+            </a:graphic>
+            <wp14:sizeRelH relativeFrom="margin">
+              <wp14:pctWidth>0</wp14:pctWidth>
+            </wp14:sizeRelH>
+            <wp14:sizeRelV relativeFrom="margin">
+              <wp14:pctHeight>0</wp14:pctHeight>
+            </wp14:sizeRelV>
+          </wp:anchor>
+        </w:drawing>
+      </w:r>
+      <w:r>
+        <w:rPr>
+          <w:noProof/>
+        </w:rPr>
+        <w:drawing>
+          <wp:inline distT="0" distB="0" distL="0" distR="0" wp14:anchorId="51BC459D" wp14:editId="28FBF90D">
+            <wp:extent cx="2264735" cy="4620514"/>
+            <wp:effectExtent l="0" t="0" r="2540" b="8890"/>
+            <wp:docPr id="14" name="Picture 14"/>
+            <wp:cNvGraphicFramePr>
+              <a:graphicFrameLocks xmlns:a="http://schemas.openxmlformats.org/drawingml/2006/main" noChangeAspect="1"/>
+            </wp:cNvGraphicFramePr>
+            <a:graphic xmlns:a="http://schemas.openxmlformats.org/drawingml/2006/main">
+              <a:graphicData uri="http://schemas.openxmlformats.org/drawingml/2006/picture">
+                <pic:pic xmlns:pic="http://schemas.openxmlformats.org/drawingml/2006/picture">
+                  <pic:nvPicPr>
+                    <pic:cNvPr id="1" name=""/>
+                    <pic:cNvPicPr/>
+                  </pic:nvPicPr>
+                  <pic:blipFill>
+                    <a:blip r:embed="rId18"/>
+                    <a:stretch>
+                      <a:fillRect/>
+                    </a:stretch>
+                  </pic:blipFill>
+                  <pic:spPr>
+                    <a:xfrm flipH="1">
+                      <a:off x="0" y="0"/>
+                      <a:ext cx="2310315" cy="4713505"/>
+                    </a:xfrm>
+                    <a:prstGeom prst="rect">
+                      <a:avLst/>
+                    </a:prstGeom>
+                  </pic:spPr>
+                </pic:pic>
+              </a:graphicData>
+            </a:graphic>
+          </wp:inline>
+        </w:drawing>
+      </w:r>
+    </w:p>
+    <w:p>
+      <w:pPr>
+        <w:pStyle w:val="ListParagraph"/>
+        <w:numPr>
+          <w:ilvl w:val="1"/>
+          <w:numId w:val="5"/>
+        </w:numPr>
+      </w:pPr>
+      <w:r>
+        <w:t>Overlay Layer</w:t>
+      </w:r>
+    </w:p>
+    <w:p>
+      <w:pPr>
+        <w:pStyle w:val="ListParagraph"/>
+        <w:numPr>
+          <w:ilvl w:val="2"/>
+          <w:numId w:val="5"/>
+        </w:numPr>
+      </w:pPr>
+      <w:r>
+        <w:t>Same thing</w:t>
+      </w:r>
+    </w:p>
+    <w:p>
+      <w:pPr>
+        <w:pStyle w:val="ListParagraph"/>
+        <w:ind w:left="2160"/>
+      </w:pPr>
+      <w:r>
+        <w:rPr>
+          <w:noProof/>
+        </w:rPr>
+        <w:lastRenderedPageBreak/>
+        <w:drawing>
+          <wp:inline distT="0" distB="0" distL="0" distR="0" wp14:anchorId="07D381CB" wp14:editId="5826F614">
+            <wp:extent cx="2600325" cy="7562850"/>
+            <wp:effectExtent l="0" t="0" r="9525" b="0"/>
+            <wp:docPr id="15" name="Picture 15"/>
+            <wp:cNvGraphicFramePr>
+              <a:graphicFrameLocks xmlns:a="http://schemas.openxmlformats.org/drawingml/2006/main" noChangeAspect="1"/>
+            </wp:cNvGraphicFramePr>
+            <a:graphic xmlns:a="http://schemas.openxmlformats.org/drawingml/2006/main">
+              <a:graphicData uri="http://schemas.openxmlformats.org/drawingml/2006/picture">
+                <pic:pic xmlns:pic="http://schemas.openxmlformats.org/drawingml/2006/picture">
+                  <pic:nvPicPr>
+                    <pic:cNvPr id="1" name=""/>
+                    <pic:cNvPicPr/>
+                  </pic:nvPicPr>
+                  <pic:blipFill>
+                    <a:blip r:embed="rId19"/>
+                    <a:stretch>
+                      <a:fillRect/>
+                    </a:stretch>
+                  </pic:blipFill>
+                  <pic:spPr>
+                    <a:xfrm>
+                      <a:off x="0" y="0"/>
+                      <a:ext cx="2600325" cy="7562850"/>
+                    </a:xfrm>
+                    <a:prstGeom prst="rect">
+                      <a:avLst/>
+                    </a:prstGeom>
+                  </pic:spPr>
+                </pic:pic>
+              </a:graphicData>
+            </a:graphic>
+          </wp:inline>
+        </w:drawing>
+      </w:r>
+    </w:p>
+    <w:p>
+      <w:pPr>
+        <w:pStyle w:val="ListParagraph"/>
+        <w:ind w:left="1440"/>
+      </w:pPr>
+    </w:p>
+    <w:p>
+      <w:pPr>
+        <w:pStyle w:val="ListParagraph"/>
+        <w:numPr>
+          <w:ilvl w:val="1"/>
+          <w:numId w:val="5"/>
+        </w:numPr>
+      </w:pPr>
+      <w:r>
+        <w:t>Overlay Hole Layer</w:t>
+      </w:r>
+    </w:p>
+    <w:p>
+      <w:pPr>
+        <w:pStyle w:val="ListParagraph"/>
+        <w:numPr>
+          <w:ilvl w:val="2"/>
+          <w:numId w:val="5"/>
+        </w:numPr>
+      </w:pPr>
+      <w:r>
+        <w:t xml:space="preserve">This one is a bit </w:t>
+      </w:r>
+      <w:r>
+        <w:t>trickier</w:t>
+      </w:r>
+      <w:r>
+        <w:t xml:space="preserve"> (w</w:t>
+      </w:r>
+      <w:r>
+        <w:t>ith</w:t>
+      </w:r>
+      <w:r>
+        <w:t>out showing the WG layer)</w:t>
+      </w:r>
+    </w:p>
+    <w:p>
+      <w:pPr>
+        <w:pStyle w:val="ListParagraph"/>
+        <w:ind w:left="2160"/>
+      </w:pPr>
       <w:bookmarkStart w:id="0" w:name="_GoBack"/>
+      <w:r>
+        <w:rPr>
+          <w:noProof/>
+        </w:rPr>
+        <w:lastRenderedPageBreak/>
+        <w:drawing>
+          <wp:inline distT="0" distB="0" distL="0" distR="0" wp14:anchorId="4A297518" wp14:editId="749EA12B">
+            <wp:extent cx="5486400" cy="4044315"/>
+            <wp:effectExtent l="0" t="0" r="0" b="0"/>
+            <wp:docPr id="16" name="Picture 16"/>
+            <wp:cNvGraphicFramePr>
+              <a:graphicFrameLocks xmlns:a="http://schemas.openxmlformats.org/drawingml/2006/main" noChangeAspect="1"/>
+            </wp:cNvGraphicFramePr>
+            <a:graphic xmlns:a="http://schemas.openxmlformats.org/drawingml/2006/main">
+              <a:graphicData uri="http://schemas.openxmlformats.org/drawingml/2006/picture">
+                <pic:pic xmlns:pic="http://schemas.openxmlformats.org/drawingml/2006/picture">
+                  <pic:nvPicPr>
+                    <pic:cNvPr id="1" name=""/>
+                    <pic:cNvPicPr/>
+                  </pic:nvPicPr>
+                  <pic:blipFill>
+                    <a:blip r:embed="rId20"/>
+                    <a:stretch>
+                      <a:fillRect/>
+                    </a:stretch>
+                  </pic:blipFill>
+                  <pic:spPr>
+                    <a:xfrm>
+                      <a:off x="0" y="0"/>
+                      <a:ext cx="5486400" cy="4044315"/>
+                    </a:xfrm>
+                    <a:prstGeom prst="rect">
+                      <a:avLst/>
+                    </a:prstGeom>
+                  </pic:spPr>
+                </pic:pic>
+              </a:graphicData>
+            </a:graphic>
+          </wp:inline>
+        </w:drawing>
+      </w:r>
       <w:bookmarkEnd w:id="0"/>
     </w:p>
-    <w:p>
-      <w:pPr>
-        <w:ind w:left="1080"/>
-      </w:pPr>
-    </w:p>
-    <w:p>
-      <w:pPr>
-        <w:ind w:left="1080"/>
-      </w:pPr>
-    </w:p>
-    <w:p>
-      <w:pPr>
-        <w:pStyle w:val="Paragraphedeliste"/>
+    <w:p/>
+    <w:p/>
+    <w:p>
+      <w:pPr>
+        <w:pStyle w:val="ListParagraph"/>
+      </w:pPr>
+    </w:p>
+    <w:p/>
+    <w:p/>
+    <w:p>
+      <w:pPr>
+        <w:pStyle w:val="ListParagraph"/>
         <w:ind w:left="1440"/>
       </w:pPr>
     </w:p>
     <w:p>
       <w:pPr>
-        <w:pStyle w:val="Paragraphedeliste"/>
+        <w:pStyle w:val="ListParagraph"/>
         <w:ind w:left="1440"/>
       </w:pPr>
     </w:p>
     <w:p>
       <w:pPr>
-        <w:pStyle w:val="Paragraphedeliste"/>
-      </w:pPr>
-    </w:p>
-    <w:p>
-      <w:pPr>
-        <w:pStyle w:val="Paragraphedeliste"/>
+        <w:pStyle w:val="ListParagraph"/>
+      </w:pPr>
+    </w:p>
+    <w:p>
+      <w:pPr>
+        <w:pStyle w:val="ListParagraph"/>
       </w:pPr>
     </w:p>
     <w:p/>
@@ -981,8 +2026,472 @@
       </w:rPr>
     </w:lvl>
   </w:abstractNum>
+  <w:abstractNum w:abstractNumId="1" w15:restartNumberingAfterBreak="0">
+    <w:nsid w:val="3E075552"/>
+    <w:multiLevelType w:val="hybridMultilevel"/>
+    <w:tmpl w:val="AC2A521A"/>
+    <w:lvl w:ilvl="0" w:tplc="10090001">
+      <w:start w:val="1"/>
+      <w:numFmt w:val="bullet"/>
+      <w:lvlText w:val=""/>
+      <w:lvlJc w:val="left"/>
+      <w:pPr>
+        <w:ind w:left="720" w:hanging="360"/>
+      </w:pPr>
+      <w:rPr>
+        <w:rFonts w:ascii="Symbol" w:hAnsi="Symbol" w:hint="default"/>
+      </w:rPr>
+    </w:lvl>
+    <w:lvl w:ilvl="1" w:tplc="10090003">
+      <w:start w:val="1"/>
+      <w:numFmt w:val="bullet"/>
+      <w:lvlText w:val="o"/>
+      <w:lvlJc w:val="left"/>
+      <w:pPr>
+        <w:ind w:left="1440" w:hanging="360"/>
+      </w:pPr>
+      <w:rPr>
+        <w:rFonts w:ascii="Courier New" w:hAnsi="Courier New" w:cs="Courier New" w:hint="default"/>
+      </w:rPr>
+    </w:lvl>
+    <w:lvl w:ilvl="2" w:tplc="10090005">
+      <w:start w:val="1"/>
+      <w:numFmt w:val="bullet"/>
+      <w:lvlText w:val=""/>
+      <w:lvlJc w:val="left"/>
+      <w:pPr>
+        <w:ind w:left="2160" w:hanging="360"/>
+      </w:pPr>
+      <w:rPr>
+        <w:rFonts w:ascii="Wingdings" w:hAnsi="Wingdings" w:hint="default"/>
+      </w:rPr>
+    </w:lvl>
+    <w:lvl w:ilvl="3" w:tplc="10090001" w:tentative="1">
+      <w:start w:val="1"/>
+      <w:numFmt w:val="bullet"/>
+      <w:lvlText w:val=""/>
+      <w:lvlJc w:val="left"/>
+      <w:pPr>
+        <w:ind w:left="2880" w:hanging="360"/>
+      </w:pPr>
+      <w:rPr>
+        <w:rFonts w:ascii="Symbol" w:hAnsi="Symbol" w:hint="default"/>
+      </w:rPr>
+    </w:lvl>
+    <w:lvl w:ilvl="4" w:tplc="10090003" w:tentative="1">
+      <w:start w:val="1"/>
+      <w:numFmt w:val="bullet"/>
+      <w:lvlText w:val="o"/>
+      <w:lvlJc w:val="left"/>
+      <w:pPr>
+        <w:ind w:left="3600" w:hanging="360"/>
+      </w:pPr>
+      <w:rPr>
+        <w:rFonts w:ascii="Courier New" w:hAnsi="Courier New" w:cs="Courier New" w:hint="default"/>
+      </w:rPr>
+    </w:lvl>
+    <w:lvl w:ilvl="5" w:tplc="10090005" w:tentative="1">
+      <w:start w:val="1"/>
+      <w:numFmt w:val="bullet"/>
+      <w:lvlText w:val=""/>
+      <w:lvlJc w:val="left"/>
+      <w:pPr>
+        <w:ind w:left="4320" w:hanging="360"/>
+      </w:pPr>
+      <w:rPr>
+        <w:rFonts w:ascii="Wingdings" w:hAnsi="Wingdings" w:hint="default"/>
+      </w:rPr>
+    </w:lvl>
+    <w:lvl w:ilvl="6" w:tplc="10090001" w:tentative="1">
+      <w:start w:val="1"/>
+      <w:numFmt w:val="bullet"/>
+      <w:lvlText w:val=""/>
+      <w:lvlJc w:val="left"/>
+      <w:pPr>
+        <w:ind w:left="5040" w:hanging="360"/>
+      </w:pPr>
+      <w:rPr>
+        <w:rFonts w:ascii="Symbol" w:hAnsi="Symbol" w:hint="default"/>
+      </w:rPr>
+    </w:lvl>
+    <w:lvl w:ilvl="7" w:tplc="10090003" w:tentative="1">
+      <w:start w:val="1"/>
+      <w:numFmt w:val="bullet"/>
+      <w:lvlText w:val="o"/>
+      <w:lvlJc w:val="left"/>
+      <w:pPr>
+        <w:ind w:left="5760" w:hanging="360"/>
+      </w:pPr>
+      <w:rPr>
+        <w:rFonts w:ascii="Courier New" w:hAnsi="Courier New" w:cs="Courier New" w:hint="default"/>
+      </w:rPr>
+    </w:lvl>
+    <w:lvl w:ilvl="8" w:tplc="10090005" w:tentative="1">
+      <w:start w:val="1"/>
+      <w:numFmt w:val="bullet"/>
+      <w:lvlText w:val=""/>
+      <w:lvlJc w:val="left"/>
+      <w:pPr>
+        <w:ind w:left="6480" w:hanging="360"/>
+      </w:pPr>
+      <w:rPr>
+        <w:rFonts w:ascii="Wingdings" w:hAnsi="Wingdings" w:hint="default"/>
+      </w:rPr>
+    </w:lvl>
+  </w:abstractNum>
+  <w:abstractNum w:abstractNumId="2" w15:restartNumberingAfterBreak="0">
+    <w:nsid w:val="5DA2481A"/>
+    <w:multiLevelType w:val="hybridMultilevel"/>
+    <w:tmpl w:val="3DC29740"/>
+    <w:lvl w:ilvl="0" w:tplc="10090001">
+      <w:start w:val="1"/>
+      <w:numFmt w:val="bullet"/>
+      <w:lvlText w:val=""/>
+      <w:lvlJc w:val="left"/>
+      <w:pPr>
+        <w:ind w:left="720" w:hanging="360"/>
+      </w:pPr>
+      <w:rPr>
+        <w:rFonts w:ascii="Symbol" w:hAnsi="Symbol" w:hint="default"/>
+      </w:rPr>
+    </w:lvl>
+    <w:lvl w:ilvl="1" w:tplc="10090003" w:tentative="1">
+      <w:start w:val="1"/>
+      <w:numFmt w:val="bullet"/>
+      <w:lvlText w:val="o"/>
+      <w:lvlJc w:val="left"/>
+      <w:pPr>
+        <w:ind w:left="1440" w:hanging="360"/>
+      </w:pPr>
+      <w:rPr>
+        <w:rFonts w:ascii="Courier New" w:hAnsi="Courier New" w:cs="Courier New" w:hint="default"/>
+      </w:rPr>
+    </w:lvl>
+    <w:lvl w:ilvl="2" w:tplc="10090005" w:tentative="1">
+      <w:start w:val="1"/>
+      <w:numFmt w:val="bullet"/>
+      <w:lvlText w:val=""/>
+      <w:lvlJc w:val="left"/>
+      <w:pPr>
+        <w:ind w:left="2160" w:hanging="360"/>
+      </w:pPr>
+      <w:rPr>
+        <w:rFonts w:ascii="Wingdings" w:hAnsi="Wingdings" w:hint="default"/>
+      </w:rPr>
+    </w:lvl>
+    <w:lvl w:ilvl="3" w:tplc="10090001" w:tentative="1">
+      <w:start w:val="1"/>
+      <w:numFmt w:val="bullet"/>
+      <w:lvlText w:val=""/>
+      <w:lvlJc w:val="left"/>
+      <w:pPr>
+        <w:ind w:left="2880" w:hanging="360"/>
+      </w:pPr>
+      <w:rPr>
+        <w:rFonts w:ascii="Symbol" w:hAnsi="Symbol" w:hint="default"/>
+      </w:rPr>
+    </w:lvl>
+    <w:lvl w:ilvl="4" w:tplc="10090003" w:tentative="1">
+      <w:start w:val="1"/>
+      <w:numFmt w:val="bullet"/>
+      <w:lvlText w:val="o"/>
+      <w:lvlJc w:val="left"/>
+      <w:pPr>
+        <w:ind w:left="3600" w:hanging="360"/>
+      </w:pPr>
+      <w:rPr>
+        <w:rFonts w:ascii="Courier New" w:hAnsi="Courier New" w:cs="Courier New" w:hint="default"/>
+      </w:rPr>
+    </w:lvl>
+    <w:lvl w:ilvl="5" w:tplc="10090005" w:tentative="1">
+      <w:start w:val="1"/>
+      <w:numFmt w:val="bullet"/>
+      <w:lvlText w:val=""/>
+      <w:lvlJc w:val="left"/>
+      <w:pPr>
+        <w:ind w:left="4320" w:hanging="360"/>
+      </w:pPr>
+      <w:rPr>
+        <w:rFonts w:ascii="Wingdings" w:hAnsi="Wingdings" w:hint="default"/>
+      </w:rPr>
+    </w:lvl>
+    <w:lvl w:ilvl="6" w:tplc="10090001" w:tentative="1">
+      <w:start w:val="1"/>
+      <w:numFmt w:val="bullet"/>
+      <w:lvlText w:val=""/>
+      <w:lvlJc w:val="left"/>
+      <w:pPr>
+        <w:ind w:left="5040" w:hanging="360"/>
+      </w:pPr>
+      <w:rPr>
+        <w:rFonts w:ascii="Symbol" w:hAnsi="Symbol" w:hint="default"/>
+      </w:rPr>
+    </w:lvl>
+    <w:lvl w:ilvl="7" w:tplc="10090003" w:tentative="1">
+      <w:start w:val="1"/>
+      <w:numFmt w:val="bullet"/>
+      <w:lvlText w:val="o"/>
+      <w:lvlJc w:val="left"/>
+      <w:pPr>
+        <w:ind w:left="5760" w:hanging="360"/>
+      </w:pPr>
+      <w:rPr>
+        <w:rFonts w:ascii="Courier New" w:hAnsi="Courier New" w:cs="Courier New" w:hint="default"/>
+      </w:rPr>
+    </w:lvl>
+    <w:lvl w:ilvl="8" w:tplc="10090005" w:tentative="1">
+      <w:start w:val="1"/>
+      <w:numFmt w:val="bullet"/>
+      <w:lvlText w:val=""/>
+      <w:lvlJc w:val="left"/>
+      <w:pPr>
+        <w:ind w:left="6480" w:hanging="360"/>
+      </w:pPr>
+      <w:rPr>
+        <w:rFonts w:ascii="Wingdings" w:hAnsi="Wingdings" w:hint="default"/>
+      </w:rPr>
+    </w:lvl>
+  </w:abstractNum>
+  <w:abstractNum w:abstractNumId="3" w15:restartNumberingAfterBreak="0">
+    <w:nsid w:val="690B0C76"/>
+    <w:multiLevelType w:val="hybridMultilevel"/>
+    <w:tmpl w:val="A55436CE"/>
+    <w:lvl w:ilvl="0" w:tplc="10090001">
+      <w:start w:val="1"/>
+      <w:numFmt w:val="bullet"/>
+      <w:lvlText w:val=""/>
+      <w:lvlJc w:val="left"/>
+      <w:pPr>
+        <w:ind w:left="720" w:hanging="360"/>
+      </w:pPr>
+      <w:rPr>
+        <w:rFonts w:ascii="Symbol" w:hAnsi="Symbol" w:hint="default"/>
+      </w:rPr>
+    </w:lvl>
+    <w:lvl w:ilvl="1" w:tplc="10090003" w:tentative="1">
+      <w:start w:val="1"/>
+      <w:numFmt w:val="bullet"/>
+      <w:lvlText w:val="o"/>
+      <w:lvlJc w:val="left"/>
+      <w:pPr>
+        <w:ind w:left="1440" w:hanging="360"/>
+      </w:pPr>
+      <w:rPr>
+        <w:rFonts w:ascii="Courier New" w:hAnsi="Courier New" w:cs="Courier New" w:hint="default"/>
+      </w:rPr>
+    </w:lvl>
+    <w:lvl w:ilvl="2" w:tplc="10090005" w:tentative="1">
+      <w:start w:val="1"/>
+      <w:numFmt w:val="bullet"/>
+      <w:lvlText w:val=""/>
+      <w:lvlJc w:val="left"/>
+      <w:pPr>
+        <w:ind w:left="2160" w:hanging="360"/>
+      </w:pPr>
+      <w:rPr>
+        <w:rFonts w:ascii="Wingdings" w:hAnsi="Wingdings" w:hint="default"/>
+      </w:rPr>
+    </w:lvl>
+    <w:lvl w:ilvl="3" w:tplc="10090001" w:tentative="1">
+      <w:start w:val="1"/>
+      <w:numFmt w:val="bullet"/>
+      <w:lvlText w:val=""/>
+      <w:lvlJc w:val="left"/>
+      <w:pPr>
+        <w:ind w:left="2880" w:hanging="360"/>
+      </w:pPr>
+      <w:rPr>
+        <w:rFonts w:ascii="Symbol" w:hAnsi="Symbol" w:hint="default"/>
+      </w:rPr>
+    </w:lvl>
+    <w:lvl w:ilvl="4" w:tplc="10090003" w:tentative="1">
+      <w:start w:val="1"/>
+      <w:numFmt w:val="bullet"/>
+      <w:lvlText w:val="o"/>
+      <w:lvlJc w:val="left"/>
+      <w:pPr>
+        <w:ind w:left="3600" w:hanging="360"/>
+      </w:pPr>
+      <w:rPr>
+        <w:rFonts w:ascii="Courier New" w:hAnsi="Courier New" w:cs="Courier New" w:hint="default"/>
+      </w:rPr>
+    </w:lvl>
+    <w:lvl w:ilvl="5" w:tplc="10090005" w:tentative="1">
+      <w:start w:val="1"/>
+      <w:numFmt w:val="bullet"/>
+      <w:lvlText w:val=""/>
+      <w:lvlJc w:val="left"/>
+      <w:pPr>
+        <w:ind w:left="4320" w:hanging="360"/>
+      </w:pPr>
+      <w:rPr>
+        <w:rFonts w:ascii="Wingdings" w:hAnsi="Wingdings" w:hint="default"/>
+      </w:rPr>
+    </w:lvl>
+    <w:lvl w:ilvl="6" w:tplc="10090001" w:tentative="1">
+      <w:start w:val="1"/>
+      <w:numFmt w:val="bullet"/>
+      <w:lvlText w:val=""/>
+      <w:lvlJc w:val="left"/>
+      <w:pPr>
+        <w:ind w:left="5040" w:hanging="360"/>
+      </w:pPr>
+      <w:rPr>
+        <w:rFonts w:ascii="Symbol" w:hAnsi="Symbol" w:hint="default"/>
+      </w:rPr>
+    </w:lvl>
+    <w:lvl w:ilvl="7" w:tplc="10090003" w:tentative="1">
+      <w:start w:val="1"/>
+      <w:numFmt w:val="bullet"/>
+      <w:lvlText w:val="o"/>
+      <w:lvlJc w:val="left"/>
+      <w:pPr>
+        <w:ind w:left="5760" w:hanging="360"/>
+      </w:pPr>
+      <w:rPr>
+        <w:rFonts w:ascii="Courier New" w:hAnsi="Courier New" w:cs="Courier New" w:hint="default"/>
+      </w:rPr>
+    </w:lvl>
+    <w:lvl w:ilvl="8" w:tplc="10090005" w:tentative="1">
+      <w:start w:val="1"/>
+      <w:numFmt w:val="bullet"/>
+      <w:lvlText w:val=""/>
+      <w:lvlJc w:val="left"/>
+      <w:pPr>
+        <w:ind w:left="6480" w:hanging="360"/>
+      </w:pPr>
+      <w:rPr>
+        <w:rFonts w:ascii="Wingdings" w:hAnsi="Wingdings" w:hint="default"/>
+      </w:rPr>
+    </w:lvl>
+  </w:abstractNum>
+  <w:abstractNum w:abstractNumId="4" w15:restartNumberingAfterBreak="0">
+    <w:nsid w:val="6EB73BC5"/>
+    <w:multiLevelType w:val="hybridMultilevel"/>
+    <w:tmpl w:val="81CCFA8E"/>
+    <w:lvl w:ilvl="0" w:tplc="10090001">
+      <w:start w:val="1"/>
+      <w:numFmt w:val="bullet"/>
+      <w:lvlText w:val=""/>
+      <w:lvlJc w:val="left"/>
+      <w:pPr>
+        <w:ind w:left="720" w:hanging="360"/>
+      </w:pPr>
+      <w:rPr>
+        <w:rFonts w:ascii="Symbol" w:hAnsi="Symbol" w:hint="default"/>
+      </w:rPr>
+    </w:lvl>
+    <w:lvl w:ilvl="1" w:tplc="10090003" w:tentative="1">
+      <w:start w:val="1"/>
+      <w:numFmt w:val="bullet"/>
+      <w:lvlText w:val="o"/>
+      <w:lvlJc w:val="left"/>
+      <w:pPr>
+        <w:ind w:left="1440" w:hanging="360"/>
+      </w:pPr>
+      <w:rPr>
+        <w:rFonts w:ascii="Courier New" w:hAnsi="Courier New" w:cs="Courier New" w:hint="default"/>
+      </w:rPr>
+    </w:lvl>
+    <w:lvl w:ilvl="2" w:tplc="10090005" w:tentative="1">
+      <w:start w:val="1"/>
+      <w:numFmt w:val="bullet"/>
+      <w:lvlText w:val=""/>
+      <w:lvlJc w:val="left"/>
+      <w:pPr>
+        <w:ind w:left="2160" w:hanging="360"/>
+      </w:pPr>
+      <w:rPr>
+        <w:rFonts w:ascii="Wingdings" w:hAnsi="Wingdings" w:hint="default"/>
+      </w:rPr>
+    </w:lvl>
+    <w:lvl w:ilvl="3" w:tplc="10090001" w:tentative="1">
+      <w:start w:val="1"/>
+      <w:numFmt w:val="bullet"/>
+      <w:lvlText w:val=""/>
+      <w:lvlJc w:val="left"/>
+      <w:pPr>
+        <w:ind w:left="2880" w:hanging="360"/>
+      </w:pPr>
+      <w:rPr>
+        <w:rFonts w:ascii="Symbol" w:hAnsi="Symbol" w:hint="default"/>
+      </w:rPr>
+    </w:lvl>
+    <w:lvl w:ilvl="4" w:tplc="10090003" w:tentative="1">
+      <w:start w:val="1"/>
+      <w:numFmt w:val="bullet"/>
+      <w:lvlText w:val="o"/>
+      <w:lvlJc w:val="left"/>
+      <w:pPr>
+        <w:ind w:left="3600" w:hanging="360"/>
+      </w:pPr>
+      <w:rPr>
+        <w:rFonts w:ascii="Courier New" w:hAnsi="Courier New" w:cs="Courier New" w:hint="default"/>
+      </w:rPr>
+    </w:lvl>
+    <w:lvl w:ilvl="5" w:tplc="10090005" w:tentative="1">
+      <w:start w:val="1"/>
+      <w:numFmt w:val="bullet"/>
+      <w:lvlText w:val=""/>
+      <w:lvlJc w:val="left"/>
+      <w:pPr>
+        <w:ind w:left="4320" w:hanging="360"/>
+      </w:pPr>
+      <w:rPr>
+        <w:rFonts w:ascii="Wingdings" w:hAnsi="Wingdings" w:hint="default"/>
+      </w:rPr>
+    </w:lvl>
+    <w:lvl w:ilvl="6" w:tplc="10090001" w:tentative="1">
+      <w:start w:val="1"/>
+      <w:numFmt w:val="bullet"/>
+      <w:lvlText w:val=""/>
+      <w:lvlJc w:val="left"/>
+      <w:pPr>
+        <w:ind w:left="5040" w:hanging="360"/>
+      </w:pPr>
+      <w:rPr>
+        <w:rFonts w:ascii="Symbol" w:hAnsi="Symbol" w:hint="default"/>
+      </w:rPr>
+    </w:lvl>
+    <w:lvl w:ilvl="7" w:tplc="10090003" w:tentative="1">
+      <w:start w:val="1"/>
+      <w:numFmt w:val="bullet"/>
+      <w:lvlText w:val="o"/>
+      <w:lvlJc w:val="left"/>
+      <w:pPr>
+        <w:ind w:left="5760" w:hanging="360"/>
+      </w:pPr>
+      <w:rPr>
+        <w:rFonts w:ascii="Courier New" w:hAnsi="Courier New" w:cs="Courier New" w:hint="default"/>
+      </w:rPr>
+    </w:lvl>
+    <w:lvl w:ilvl="8" w:tplc="10090005" w:tentative="1">
+      <w:start w:val="1"/>
+      <w:numFmt w:val="bullet"/>
+      <w:lvlText w:val=""/>
+      <w:lvlJc w:val="left"/>
+      <w:pPr>
+        <w:ind w:left="6480" w:hanging="360"/>
+      </w:pPr>
+      <w:rPr>
+        <w:rFonts w:ascii="Wingdings" w:hAnsi="Wingdings" w:hint="default"/>
+      </w:rPr>
+    </w:lvl>
+  </w:abstractNum>
   <w:num w:numId="1">
     <w:abstractNumId w:val="0"/>
+  </w:num>
+  <w:num w:numId="2">
+    <w:abstractNumId w:val="4"/>
+  </w:num>
+  <w:num w:numId="3">
+    <w:abstractNumId w:val="3"/>
+  </w:num>
+  <w:num w:numId="4">
+    <w:abstractNumId w:val="2"/>
+  </w:num>
+  <w:num w:numId="5">
+    <w:abstractNumId w:val="1"/>
   </w:num>
 </w:numbering>
 </file>
@@ -1386,11 +2895,11 @@
     <w:name w:val="Normal"/>
     <w:qFormat/>
   </w:style>
-  <w:style w:type="paragraph" w:styleId="Titre1">
+  <w:style w:type="paragraph" w:styleId="Heading1">
     <w:name w:val="heading 1"/>
     <w:basedOn w:val="Normal"/>
     <w:next w:val="Normal"/>
-    <w:link w:val="Titre1Car"/>
+    <w:link w:val="Heading1Char"/>
     <w:uiPriority w:val="9"/>
     <w:qFormat/>
     <w:rsid w:val="00595B77"/>
@@ -1407,11 +2916,11 @@
       <w:szCs w:val="32"/>
     </w:rPr>
   </w:style>
-  <w:style w:type="paragraph" w:styleId="Titre2">
+  <w:style w:type="paragraph" w:styleId="Heading2">
     <w:name w:val="heading 2"/>
     <w:basedOn w:val="Normal"/>
     <w:next w:val="Normal"/>
-    <w:link w:val="Titre2Car"/>
+    <w:link w:val="Heading2Char"/>
     <w:uiPriority w:val="9"/>
     <w:unhideWhenUsed/>
     <w:qFormat/>
@@ -1429,11 +2938,11 @@
       <w:szCs w:val="26"/>
     </w:rPr>
   </w:style>
-  <w:style w:type="paragraph" w:styleId="Titre3">
+  <w:style w:type="paragraph" w:styleId="Heading3">
     <w:name w:val="heading 3"/>
     <w:basedOn w:val="Normal"/>
     <w:next w:val="Normal"/>
-    <w:link w:val="Titre3Car"/>
+    <w:link w:val="Heading3Char"/>
     <w:uiPriority w:val="9"/>
     <w:unhideWhenUsed/>
     <w:qFormat/>
@@ -1451,11 +2960,11 @@
       <w:szCs w:val="24"/>
     </w:rPr>
   </w:style>
-  <w:style w:type="paragraph" w:styleId="Titre4">
+  <w:style w:type="paragraph" w:styleId="Heading4">
     <w:name w:val="heading 4"/>
     <w:basedOn w:val="Normal"/>
     <w:next w:val="Normal"/>
-    <w:link w:val="Titre4Car"/>
+    <w:link w:val="Heading4Char"/>
     <w:uiPriority w:val="9"/>
     <w:unhideWhenUsed/>
     <w:qFormat/>
@@ -1473,13 +2982,13 @@
       <w:color w:val="2F5496" w:themeColor="accent1" w:themeShade="BF"/>
     </w:rPr>
   </w:style>
-  <w:style w:type="character" w:default="1" w:styleId="Policepardfaut">
+  <w:style w:type="character" w:default="1" w:styleId="DefaultParagraphFont">
     <w:name w:val="Default Paragraph Font"/>
     <w:uiPriority w:val="1"/>
     <w:semiHidden/>
     <w:unhideWhenUsed/>
   </w:style>
-  <w:style w:type="table" w:default="1" w:styleId="TableauNormal">
+  <w:style w:type="table" w:default="1" w:styleId="TableNormal">
     <w:name w:val="Normal Table"/>
     <w:uiPriority w:val="99"/>
     <w:semiHidden/>
@@ -1494,16 +3003,16 @@
       </w:tblCellMar>
     </w:tblPr>
   </w:style>
-  <w:style w:type="numbering" w:default="1" w:styleId="Aucuneliste">
+  <w:style w:type="numbering" w:default="1" w:styleId="NoList">
     <w:name w:val="No List"/>
     <w:uiPriority w:val="99"/>
     <w:semiHidden/>
     <w:unhideWhenUsed/>
   </w:style>
-  <w:style w:type="character" w:customStyle="1" w:styleId="Titre1Car">
-    <w:name w:val="Titre 1 Car"/>
-    <w:basedOn w:val="Policepardfaut"/>
-    <w:link w:val="Titre1"/>
+  <w:style w:type="character" w:customStyle="1" w:styleId="Heading1Char">
+    <w:name w:val="Heading 1 Char"/>
+    <w:basedOn w:val="DefaultParagraphFont"/>
+    <w:link w:val="Heading1"/>
     <w:uiPriority w:val="9"/>
     <w:rsid w:val="00595B77"/>
     <w:rPr>
@@ -1513,10 +3022,10 @@
       <w:szCs w:val="32"/>
     </w:rPr>
   </w:style>
-  <w:style w:type="character" w:customStyle="1" w:styleId="Titre2Car">
-    <w:name w:val="Titre 2 Car"/>
-    <w:basedOn w:val="Policepardfaut"/>
-    <w:link w:val="Titre2"/>
+  <w:style w:type="character" w:customStyle="1" w:styleId="Heading2Char">
+    <w:name w:val="Heading 2 Char"/>
+    <w:basedOn w:val="DefaultParagraphFont"/>
+    <w:link w:val="Heading2"/>
     <w:uiPriority w:val="9"/>
     <w:rsid w:val="00ED47A3"/>
     <w:rPr>
@@ -1526,10 +3035,10 @@
       <w:szCs w:val="26"/>
     </w:rPr>
   </w:style>
-  <w:style w:type="character" w:customStyle="1" w:styleId="Titre3Car">
-    <w:name w:val="Titre 3 Car"/>
-    <w:basedOn w:val="Policepardfaut"/>
-    <w:link w:val="Titre3"/>
+  <w:style w:type="character" w:customStyle="1" w:styleId="Heading3Char">
+    <w:name w:val="Heading 3 Char"/>
+    <w:basedOn w:val="DefaultParagraphFont"/>
+    <w:link w:val="Heading3"/>
     <w:uiPriority w:val="9"/>
     <w:rsid w:val="00ED47A3"/>
     <w:rPr>
@@ -1539,7 +3048,7 @@
       <w:szCs w:val="24"/>
     </w:rPr>
   </w:style>
-  <w:style w:type="paragraph" w:styleId="Paragraphedeliste">
+  <w:style w:type="paragraph" w:styleId="ListParagraph">
     <w:name w:val="List Paragraph"/>
     <w:basedOn w:val="Normal"/>
     <w:uiPriority w:val="34"/>
@@ -1550,10 +3059,10 @@
       <w:contextualSpacing/>
     </w:pPr>
   </w:style>
-  <w:style w:type="character" w:customStyle="1" w:styleId="Titre4Car">
-    <w:name w:val="Titre 4 Car"/>
-    <w:basedOn w:val="Policepardfaut"/>
-    <w:link w:val="Titre4"/>
+  <w:style w:type="character" w:customStyle="1" w:styleId="Heading4Char">
+    <w:name w:val="Heading 4 Char"/>
+    <w:basedOn w:val="DefaultParagraphFont"/>
+    <w:link w:val="Heading4"/>
     <w:uiPriority w:val="9"/>
     <w:rsid w:val="00C75B38"/>
     <w:rPr>

</xml_diff>

<commit_message>
2019-06-07 tapers with new parameters and MMI calling tapers
</commit_message>
<xml_diff>
--- a/T-Cells/T-Cells_Review_v1.0.0.docx
+++ b/T-Cells/T-Cells_Review_v1.0.0.docx
@@ -4,19 +4,14 @@
   <w:body>
     <w:p>
       <w:pPr>
-        <w:pStyle w:val="Heading1"/>
-      </w:pPr>
-      <w:r>
-        <w:t>Internship T-</w:t>
-      </w:r>
-      <w:proofErr w:type="spellStart"/>
-      <w:r>
-        <w:t>Cell</w:t>
+        <w:pStyle w:val="Titre1"/>
+      </w:pPr>
+      <w:r>
+        <w:t>Internship T-Cell</w:t>
       </w:r>
       <w:r>
         <w:t>.tdB</w:t>
       </w:r>
-      <w:proofErr w:type="spellEnd"/>
       <w:r>
         <w:t xml:space="preserve"> review</w:t>
       </w:r>
@@ -24,7 +19,7 @@
     <w:p/>
     <w:p>
       <w:pPr>
-        <w:pStyle w:val="Heading2"/>
+        <w:pStyle w:val="Titre2"/>
       </w:pPr>
       <w:r>
         <w:t>2019-05-27</w:t>
@@ -36,7 +31,7 @@
     <w:p/>
     <w:p>
       <w:pPr>
-        <w:pStyle w:val="Heading2"/>
+        <w:pStyle w:val="Titre2"/>
       </w:pPr>
       <w:r>
         <w:t>General comment</w:t>
@@ -148,7 +143,7 @@
     </w:p>
     <w:p>
       <w:pPr>
-        <w:pStyle w:val="Heading3"/>
+        <w:pStyle w:val="Titre3"/>
       </w:pPr>
       <w:r>
         <w:t>T-Cells</w:t>
@@ -159,7 +154,7 @@
     </w:p>
     <w:p>
       <w:pPr>
-        <w:pStyle w:val="Heading4"/>
+        <w:pStyle w:val="Titre4"/>
       </w:pPr>
       <w:r>
         <w:t>Waveguide</w:t>
@@ -167,7 +162,7 @@
     </w:p>
     <w:p>
       <w:pPr>
-        <w:pStyle w:val="ListParagraph"/>
+        <w:pStyle w:val="Paragraphedeliste"/>
         <w:numPr>
           <w:ilvl w:val="0"/>
           <w:numId w:val="1"/>
@@ -179,7 +174,7 @@
     </w:p>
     <w:p>
       <w:pPr>
-        <w:pStyle w:val="Heading4"/>
+        <w:pStyle w:val="Titre4"/>
       </w:pPr>
       <w:r>
         <w:t>Bend</w:t>
@@ -187,7 +182,7 @@
     </w:p>
     <w:p>
       <w:pPr>
-        <w:pStyle w:val="ListParagraph"/>
+        <w:pStyle w:val="Paragraphedeliste"/>
         <w:numPr>
           <w:ilvl w:val="0"/>
           <w:numId w:val="1"/>
@@ -199,7 +194,7 @@
     </w:p>
     <w:p>
       <w:pPr>
-        <w:pStyle w:val="ListParagraph"/>
+        <w:pStyle w:val="Paragraphedeliste"/>
       </w:pPr>
       <w:r>
         <w:rPr>
@@ -245,7 +240,7 @@
     </w:p>
     <w:p>
       <w:pPr>
-        <w:pStyle w:val="ListParagraph"/>
+        <w:pStyle w:val="Paragraphedeliste"/>
         <w:numPr>
           <w:ilvl w:val="0"/>
           <w:numId w:val="1"/>
@@ -263,7 +258,7 @@
     </w:p>
     <w:p>
       <w:pPr>
-        <w:pStyle w:val="ListParagraph"/>
+        <w:pStyle w:val="Paragraphedeliste"/>
         <w:numPr>
           <w:ilvl w:val="1"/>
           <w:numId w:val="1"/>
@@ -281,7 +276,7 @@
     </w:p>
     <w:p>
       <w:pPr>
-        <w:pStyle w:val="ListParagraph"/>
+        <w:pStyle w:val="Paragraphedeliste"/>
         <w:numPr>
           <w:ilvl w:val="1"/>
           <w:numId w:val="1"/>
@@ -294,26 +289,12 @@
         <w:rPr>
           <w:strike/>
         </w:rPr>
-        <w:t xml:space="preserve">Parameter </w:t>
-      </w:r>
-      <w:proofErr w:type="gramStart"/>
-      <w:r>
-        <w:rPr>
-          <w:strike/>
-        </w:rPr>
-        <w:t>add</w:t>
-      </w:r>
-      <w:proofErr w:type="gramEnd"/>
-      <w:r>
-        <w:rPr>
-          <w:strike/>
-        </w:rPr>
-        <w:t xml:space="preserve"> </w:t>
-      </w:r>
-    </w:p>
-    <w:p>
-      <w:pPr>
-        <w:pStyle w:val="ListParagraph"/>
+        <w:t xml:space="preserve">Parameter add </w:t>
+      </w:r>
+    </w:p>
+    <w:p>
+      <w:pPr>
+        <w:pStyle w:val="Paragraphedeliste"/>
         <w:numPr>
           <w:ilvl w:val="2"/>
           <w:numId w:val="1"/>
@@ -343,7 +324,7 @@
     </w:p>
     <w:p>
       <w:pPr>
-        <w:pStyle w:val="ListParagraph"/>
+        <w:pStyle w:val="Paragraphedeliste"/>
         <w:numPr>
           <w:ilvl w:val="2"/>
           <w:numId w:val="1"/>
@@ -367,7 +348,7 @@
     </w:p>
     <w:p>
       <w:pPr>
-        <w:pStyle w:val="ListParagraph"/>
+        <w:pStyle w:val="Paragraphedeliste"/>
         <w:numPr>
           <w:ilvl w:val="2"/>
           <w:numId w:val="1"/>
@@ -382,35 +363,19 @@
           <w:strike/>
           <w:lang w:val="fr-CA"/>
         </w:rPr>
-        <w:t xml:space="preserve">Overlay </w:t>
-      </w:r>
-      <w:proofErr w:type="spellStart"/>
+        <w:t>Overlay width dimension (1.5µm)</w:t>
+      </w:r>
       <w:r>
         <w:rPr>
           <w:strike/>
           <w:lang w:val="fr-CA"/>
         </w:rPr>
-        <w:t>width</w:t>
-      </w:r>
-      <w:proofErr w:type="spellEnd"/>
-      <w:r>
-        <w:rPr>
-          <w:strike/>
-          <w:lang w:val="fr-CA"/>
-        </w:rPr>
-        <w:t xml:space="preserve"> dimension (1.5µm)</w:t>
-      </w:r>
-      <w:r>
-        <w:rPr>
-          <w:strike/>
-          <w:lang w:val="fr-CA"/>
-        </w:rPr>
         <w:t xml:space="preserve"> </w:t>
       </w:r>
     </w:p>
     <w:p>
       <w:pPr>
-        <w:pStyle w:val="ListParagraph"/>
+        <w:pStyle w:val="Paragraphedeliste"/>
         <w:numPr>
           <w:ilvl w:val="1"/>
           <w:numId w:val="1"/>
@@ -428,7 +393,7 @@
     </w:p>
     <w:p>
       <w:pPr>
-        <w:pStyle w:val="ListParagraph"/>
+        <w:pStyle w:val="Paragraphedeliste"/>
         <w:numPr>
           <w:ilvl w:val="0"/>
           <w:numId w:val="1"/>
@@ -446,7 +411,7 @@
     </w:p>
     <w:p>
       <w:pPr>
-        <w:pStyle w:val="ListParagraph"/>
+        <w:pStyle w:val="Paragraphedeliste"/>
         <w:numPr>
           <w:ilvl w:val="1"/>
           <w:numId w:val="1"/>
@@ -465,26 +430,12 @@
         <w:rPr>
           <w:strike/>
         </w:rPr>
-        <w:t xml:space="preserve"> (</w:t>
-      </w:r>
-      <w:proofErr w:type="spellStart"/>
-      <w:r>
-        <w:rPr>
-          <w:strike/>
-        </w:rPr>
-        <w:t>i.e</w:t>
-      </w:r>
-      <w:proofErr w:type="spellEnd"/>
-      <w:r>
-        <w:rPr>
-          <w:strike/>
-        </w:rPr>
-        <w:t xml:space="preserve"> Bend450_R100_A90_Raster)</w:t>
-      </w:r>
-    </w:p>
-    <w:p>
-      <w:pPr>
-        <w:pStyle w:val="Heading4"/>
+        <w:t xml:space="preserve"> (i.e Bend450_R100_A90_Raster)</w:t>
+      </w:r>
+    </w:p>
+    <w:p>
+      <w:pPr>
+        <w:pStyle w:val="Titre4"/>
       </w:pPr>
       <w:r>
         <w:t>S-Bend</w:t>
@@ -492,7 +443,7 @@
     </w:p>
     <w:p>
       <w:pPr>
-        <w:pStyle w:val="ListParagraph"/>
+        <w:pStyle w:val="Paragraphedeliste"/>
         <w:numPr>
           <w:ilvl w:val="0"/>
           <w:numId w:val="1"/>
@@ -504,7 +455,7 @@
     </w:p>
     <w:p>
       <w:pPr>
-        <w:pStyle w:val="ListParagraph"/>
+        <w:pStyle w:val="Paragraphedeliste"/>
       </w:pPr>
       <w:r>
         <w:rPr>
@@ -550,7 +501,7 @@
     </w:p>
     <w:p>
       <w:pPr>
-        <w:pStyle w:val="ListParagraph"/>
+        <w:pStyle w:val="Paragraphedeliste"/>
         <w:numPr>
           <w:ilvl w:val="0"/>
           <w:numId w:val="1"/>
@@ -568,7 +519,7 @@
     </w:p>
     <w:p>
       <w:pPr>
-        <w:pStyle w:val="ListParagraph"/>
+        <w:pStyle w:val="Paragraphedeliste"/>
         <w:numPr>
           <w:ilvl w:val="1"/>
           <w:numId w:val="1"/>
@@ -586,7 +537,7 @@
     </w:p>
     <w:p>
       <w:pPr>
-        <w:pStyle w:val="ListParagraph"/>
+        <w:pStyle w:val="Paragraphedeliste"/>
         <w:numPr>
           <w:ilvl w:val="1"/>
           <w:numId w:val="1"/>
@@ -599,26 +550,12 @@
         <w:rPr>
           <w:strike/>
         </w:rPr>
-        <w:t xml:space="preserve">Parameter </w:t>
-      </w:r>
-      <w:proofErr w:type="gramStart"/>
-      <w:r>
-        <w:rPr>
-          <w:strike/>
-        </w:rPr>
-        <w:t>add</w:t>
-      </w:r>
-      <w:proofErr w:type="gramEnd"/>
-      <w:r>
-        <w:rPr>
-          <w:strike/>
-        </w:rPr>
-        <w:t xml:space="preserve"> </w:t>
-      </w:r>
-    </w:p>
-    <w:p>
-      <w:pPr>
-        <w:pStyle w:val="ListParagraph"/>
+        <w:t xml:space="preserve">Parameter add </w:t>
+      </w:r>
+    </w:p>
+    <w:p>
+      <w:pPr>
+        <w:pStyle w:val="Paragraphedeliste"/>
         <w:numPr>
           <w:ilvl w:val="2"/>
           <w:numId w:val="1"/>
@@ -642,7 +579,7 @@
     </w:p>
     <w:p>
       <w:pPr>
-        <w:pStyle w:val="ListParagraph"/>
+        <w:pStyle w:val="Paragraphedeliste"/>
         <w:numPr>
           <w:ilvl w:val="2"/>
           <w:numId w:val="1"/>
@@ -666,7 +603,7 @@
     </w:p>
     <w:p>
       <w:pPr>
-        <w:pStyle w:val="ListParagraph"/>
+        <w:pStyle w:val="Paragraphedeliste"/>
         <w:numPr>
           <w:ilvl w:val="2"/>
           <w:numId w:val="1"/>
@@ -684,7 +621,7 @@
     </w:p>
     <w:p>
       <w:pPr>
-        <w:pStyle w:val="ListParagraph"/>
+        <w:pStyle w:val="Paragraphedeliste"/>
         <w:numPr>
           <w:ilvl w:val="1"/>
           <w:numId w:val="1"/>
@@ -702,7 +639,7 @@
     </w:p>
     <w:p>
       <w:pPr>
-        <w:pStyle w:val="ListParagraph"/>
+        <w:pStyle w:val="Paragraphedeliste"/>
         <w:numPr>
           <w:ilvl w:val="0"/>
           <w:numId w:val="1"/>
@@ -720,7 +657,7 @@
     </w:p>
     <w:p>
       <w:pPr>
-        <w:pStyle w:val="ListParagraph"/>
+        <w:pStyle w:val="Paragraphedeliste"/>
         <w:numPr>
           <w:ilvl w:val="1"/>
           <w:numId w:val="1"/>
@@ -744,7 +681,7 @@
     </w:p>
     <w:p>
       <w:pPr>
-        <w:pStyle w:val="ListParagraph"/>
+        <w:pStyle w:val="Paragraphedeliste"/>
         <w:numPr>
           <w:ilvl w:val="0"/>
           <w:numId w:val="1"/>
@@ -756,7 +693,7 @@
     </w:p>
     <w:p>
       <w:pPr>
-        <w:pStyle w:val="ListParagraph"/>
+        <w:pStyle w:val="Paragraphedeliste"/>
         <w:numPr>
           <w:ilvl w:val="1"/>
           <w:numId w:val="1"/>
@@ -809,7 +746,7 @@
     </w:p>
     <w:p>
       <w:pPr>
-        <w:pStyle w:val="ListParagraph"/>
+        <w:pStyle w:val="Paragraphedeliste"/>
         <w:numPr>
           <w:ilvl w:val="1"/>
           <w:numId w:val="1"/>
@@ -827,7 +764,7 @@
     </w:p>
     <w:p>
       <w:pPr>
-        <w:pStyle w:val="ListParagraph"/>
+        <w:pStyle w:val="Paragraphedeliste"/>
         <w:ind w:left="1440"/>
         <w:rPr>
           <w:strike/>
@@ -899,42 +836,22 @@
     </w:p>
     <w:p>
       <w:pPr>
-        <w:pStyle w:val="Heading2"/>
+        <w:pStyle w:val="Titre2"/>
       </w:pPr>
       <w:r>
         <w:lastRenderedPageBreak/>
-        <w:t>2019-0</w:t>
-      </w:r>
-      <w:r>
-        <w:t>6</w:t>
-      </w:r>
-      <w:r>
-        <w:t>-</w:t>
-      </w:r>
-      <w:r>
-        <w:t>06</w:t>
-      </w:r>
-      <w:r>
-        <w:t xml:space="preserve"> Review</w:t>
+        <w:t>2019-06-06 Review</w:t>
       </w:r>
     </w:p>
     <w:p/>
     <w:p>
       <w:r>
-        <w:t xml:space="preserve">List of </w:t>
-      </w:r>
-      <w:proofErr w:type="spellStart"/>
-      <w:r>
-        <w:t>streuctures</w:t>
-      </w:r>
-      <w:proofErr w:type="spellEnd"/>
-      <w:r>
-        <w:t>:</w:t>
-      </w:r>
-    </w:p>
-    <w:p>
-      <w:pPr>
-        <w:pStyle w:val="ListParagraph"/>
+        <w:t>List of structures:</w:t>
+      </w:r>
+    </w:p>
+    <w:p>
+      <w:pPr>
+        <w:pStyle w:val="Paragraphedeliste"/>
         <w:numPr>
           <w:ilvl w:val="0"/>
           <w:numId w:val="2"/>
@@ -946,7 +863,7 @@
     </w:p>
     <w:p>
       <w:pPr>
-        <w:pStyle w:val="ListParagraph"/>
+        <w:pStyle w:val="Paragraphedeliste"/>
         <w:numPr>
           <w:ilvl w:val="0"/>
           <w:numId w:val="2"/>
@@ -958,21 +875,19 @@
     </w:p>
     <w:p>
       <w:pPr>
-        <w:pStyle w:val="ListParagraph"/>
+        <w:pStyle w:val="Paragraphedeliste"/>
         <w:numPr>
           <w:ilvl w:val="0"/>
           <w:numId w:val="2"/>
         </w:numPr>
       </w:pPr>
-      <w:proofErr w:type="spellStart"/>
       <w:r>
         <w:t>SBend</w:t>
       </w:r>
-      <w:proofErr w:type="spellEnd"/>
-    </w:p>
-    <w:p>
-      <w:pPr>
-        <w:pStyle w:val="ListParagraph"/>
+    </w:p>
+    <w:p>
+      <w:pPr>
+        <w:pStyle w:val="Paragraphedeliste"/>
         <w:numPr>
           <w:ilvl w:val="0"/>
           <w:numId w:val="2"/>
@@ -984,7 +899,7 @@
     </w:p>
     <w:p>
       <w:pPr>
-        <w:pStyle w:val="ListParagraph"/>
+        <w:pStyle w:val="Paragraphedeliste"/>
         <w:numPr>
           <w:ilvl w:val="0"/>
           <w:numId w:val="2"/>
@@ -996,7 +911,7 @@
     </w:p>
     <w:p>
       <w:pPr>
-        <w:pStyle w:val="Heading3"/>
+        <w:pStyle w:val="Titre3"/>
       </w:pPr>
       <w:r>
         <w:t>Waveguide</w:t>
@@ -1004,7 +919,7 @@
     </w:p>
     <w:p>
       <w:pPr>
-        <w:pStyle w:val="ListParagraph"/>
+        <w:pStyle w:val="Paragraphedeliste"/>
         <w:numPr>
           <w:ilvl w:val="0"/>
           <w:numId w:val="3"/>
@@ -1016,7 +931,7 @@
     </w:p>
     <w:p>
       <w:pPr>
-        <w:pStyle w:val="ListParagraph"/>
+        <w:pStyle w:val="Paragraphedeliste"/>
       </w:pPr>
       <w:r>
         <w:rPr>
@@ -1061,12 +976,12 @@
     </w:p>
     <w:p>
       <w:pPr>
-        <w:pStyle w:val="ListParagraph"/>
-      </w:pPr>
-    </w:p>
-    <w:p>
-      <w:pPr>
-        <w:pStyle w:val="ListParagraph"/>
+        <w:pStyle w:val="Paragraphedeliste"/>
+      </w:pPr>
+    </w:p>
+    <w:p>
+      <w:pPr>
+        <w:pStyle w:val="Paragraphedeliste"/>
         <w:numPr>
           <w:ilvl w:val="0"/>
           <w:numId w:val="3"/>
@@ -1097,40 +1012,24 @@
         <w:t>Overlay width</w:t>
       </w:r>
       <w:r>
-        <w:t xml:space="preserve"> </w:t>
-      </w:r>
-      <w:proofErr w:type="spellStart"/>
-      <w:r>
-        <w:t>width</w:t>
-      </w:r>
-      <w:proofErr w:type="spellEnd"/>
-      <w:r>
-        <w:t xml:space="preserve"> parameters.</w:t>
-      </w:r>
-    </w:p>
-    <w:p>
-      <w:pPr>
-        <w:pStyle w:val="ListParagraph"/>
+        <w:t xml:space="preserve"> width parameters.</w:t>
+      </w:r>
+    </w:p>
+    <w:p>
+      <w:pPr>
+        <w:pStyle w:val="Paragraphedeliste"/>
         <w:numPr>
           <w:ilvl w:val="0"/>
           <w:numId w:val="3"/>
         </w:numPr>
       </w:pPr>
       <w:r>
-        <w:t xml:space="preserve">As other structure the name should be </w:t>
-      </w:r>
-      <w:proofErr w:type="gramStart"/>
-      <w:r>
-        <w:t>WG(</w:t>
-      </w:r>
-      <w:proofErr w:type="gramEnd"/>
-      <w:r>
-        <w:t>width of waveguide)_L(Length of waveguide).  In this example WG0o45_L30</w:t>
-      </w:r>
-    </w:p>
-    <w:p>
-      <w:pPr>
-        <w:pStyle w:val="ListParagraph"/>
+        <w:t>As other structure the name should be WG(width of waveguide)_L(Length of waveguide).  In this example WG0o45_L30</w:t>
+      </w:r>
+    </w:p>
+    <w:p>
+      <w:pPr>
+        <w:pStyle w:val="Paragraphedeliste"/>
         <w:numPr>
           <w:ilvl w:val="0"/>
           <w:numId w:val="3"/>
@@ -1147,7 +1046,7 @@
     </w:p>
     <w:p>
       <w:pPr>
-        <w:pStyle w:val="Heading3"/>
+        <w:pStyle w:val="Titre3"/>
       </w:pPr>
       <w:r>
         <w:lastRenderedPageBreak/>
@@ -1156,7 +1055,7 @@
     </w:p>
     <w:p>
       <w:pPr>
-        <w:pStyle w:val="ListParagraph"/>
+        <w:pStyle w:val="Paragraphedeliste"/>
         <w:numPr>
           <w:ilvl w:val="0"/>
           <w:numId w:val="4"/>
@@ -1168,7 +1067,7 @@
     </w:p>
     <w:p>
       <w:pPr>
-        <w:pStyle w:val="ListParagraph"/>
+        <w:pStyle w:val="Paragraphedeliste"/>
       </w:pPr>
       <w:r>
         <w:rPr>
@@ -1213,7 +1112,7 @@
     </w:p>
     <w:p>
       <w:pPr>
-        <w:pStyle w:val="ListParagraph"/>
+        <w:pStyle w:val="Paragraphedeliste"/>
         <w:numPr>
           <w:ilvl w:val="0"/>
           <w:numId w:val="4"/>
@@ -1225,15 +1124,18 @@
       <w:r>
         <w:t>R100_A90_Raster (just the nanometer padding</w:t>
       </w:r>
-    </w:p>
-    <w:p>
-      <w:pPr>
-        <w:pStyle w:val="ListParagraph"/>
-      </w:pPr>
-    </w:p>
-    <w:p>
-      <w:pPr>
-        <w:pStyle w:val="ListParagraph"/>
+      <w:r>
+        <w:t>)</w:t>
+      </w:r>
+    </w:p>
+    <w:p>
+      <w:pPr>
+        <w:pStyle w:val="Paragraphedeliste"/>
+      </w:pPr>
+    </w:p>
+    <w:p>
+      <w:pPr>
+        <w:pStyle w:val="Paragraphedeliste"/>
       </w:pPr>
       <w:r>
         <w:t>I’m very please with the naming showing up in the cell!!!  Nice work!</w:t>
@@ -1241,33 +1143,31 @@
     </w:p>
     <w:p>
       <w:pPr>
-        <w:pStyle w:val="ListParagraph"/>
-      </w:pPr>
-    </w:p>
-    <w:p>
-      <w:pPr>
-        <w:pStyle w:val="ListParagraph"/>
-      </w:pPr>
-      <w:r>
-        <w:t xml:space="preserve">Also tested many instances with same parameters to look at the naming behaviour conflict.  It is very nice to see that this is taking care of automatically, </w:t>
-      </w:r>
-      <w:proofErr w:type="spellStart"/>
-      <w:r>
-        <w:t>i.e</w:t>
-      </w:r>
-      <w:proofErr w:type="spellEnd"/>
-      <w:r>
-        <w:t xml:space="preserve"> to T-Cell with the same parameter would not be duplicated but a new instance will be created!</w:t>
-      </w:r>
-    </w:p>
-    <w:p>
-      <w:pPr>
-        <w:pStyle w:val="ListParagraph"/>
-      </w:pPr>
-    </w:p>
-    <w:p>
-      <w:pPr>
-        <w:pStyle w:val="Heading2"/>
+        <w:pStyle w:val="Paragraphedeliste"/>
+      </w:pPr>
+    </w:p>
+    <w:p>
+      <w:pPr>
+        <w:pStyle w:val="Paragraphedeliste"/>
+      </w:pPr>
+      <w:r>
+        <w:t>Also tested many instances with same parameters to look at the naming behaviour conflict.  It is very nice to see that this is taking care of automatically, i.e t</w:t>
+      </w:r>
+      <w:r>
+        <w:t>w</w:t>
+      </w:r>
+      <w:r>
+        <w:t>o T-Cell with the same parameter would not be duplicated but a new instance will be created!</w:t>
+      </w:r>
+    </w:p>
+    <w:p>
+      <w:pPr>
+        <w:pStyle w:val="Paragraphedeliste"/>
+      </w:pPr>
+    </w:p>
+    <w:p>
+      <w:pPr>
+        <w:pStyle w:val="Titre2"/>
       </w:pPr>
       <w:r>
         <w:t>S-Bend</w:t>
@@ -1275,7 +1175,7 @@
     </w:p>
     <w:p>
       <w:pPr>
-        <w:pStyle w:val="ListParagraph"/>
+        <w:pStyle w:val="Paragraphedeliste"/>
         <w:numPr>
           <w:ilvl w:val="0"/>
           <w:numId w:val="4"/>
@@ -1287,7 +1187,7 @@
     </w:p>
     <w:p>
       <w:pPr>
-        <w:pStyle w:val="ListParagraph"/>
+        <w:pStyle w:val="Paragraphedeliste"/>
       </w:pPr>
       <w:r>
         <w:rPr>
@@ -1333,7 +1233,7 @@
     </w:p>
     <w:p>
       <w:pPr>
-        <w:pStyle w:val="ListParagraph"/>
+        <w:pStyle w:val="Paragraphedeliste"/>
         <w:numPr>
           <w:ilvl w:val="0"/>
           <w:numId w:val="4"/>
@@ -1345,13 +1245,13 @@
     </w:p>
     <w:p>
       <w:pPr>
-        <w:pStyle w:val="ListParagraph"/>
+        <w:pStyle w:val="Paragraphedeliste"/>
         <w:ind w:left="0"/>
       </w:pPr>
     </w:p>
     <w:p>
       <w:pPr>
-        <w:pStyle w:val="Heading3"/>
+        <w:pStyle w:val="Titre3"/>
       </w:pPr>
       <w:r>
         <w:t>Taper</w:t>
@@ -1359,7 +1259,7 @@
     </w:p>
     <w:p>
       <w:pPr>
-        <w:pStyle w:val="ListParagraph"/>
+        <w:pStyle w:val="Paragraphedeliste"/>
         <w:numPr>
           <w:ilvl w:val="0"/>
           <w:numId w:val="4"/>
@@ -1371,7 +1271,7 @@
     </w:p>
     <w:p>
       <w:pPr>
-        <w:pStyle w:val="ListParagraph"/>
+        <w:pStyle w:val="Paragraphedeliste"/>
       </w:pPr>
       <w:r>
         <w:rPr>
@@ -1417,12 +1317,12 @@
     </w:p>
     <w:p>
       <w:pPr>
-        <w:pStyle w:val="ListParagraph"/>
-      </w:pPr>
-    </w:p>
-    <w:p>
-      <w:pPr>
-        <w:pStyle w:val="ListParagraph"/>
+        <w:pStyle w:val="Paragraphedeliste"/>
+      </w:pPr>
+    </w:p>
+    <w:p>
+      <w:pPr>
+        <w:pStyle w:val="Paragraphedeliste"/>
         <w:numPr>
           <w:ilvl w:val="0"/>
           <w:numId w:val="4"/>
@@ -1434,7 +1334,7 @@
     </w:p>
     <w:p>
       <w:pPr>
-        <w:pStyle w:val="ListParagraph"/>
+        <w:pStyle w:val="Paragraphedeliste"/>
         <w:numPr>
           <w:ilvl w:val="0"/>
           <w:numId w:val="4"/>
@@ -1452,7 +1352,7 @@
     </w:p>
     <w:p>
       <w:pPr>
-        <w:pStyle w:val="ListParagraph"/>
+        <w:pStyle w:val="Paragraphedeliste"/>
         <w:numPr>
           <w:ilvl w:val="0"/>
           <w:numId w:val="5"/>
@@ -1464,7 +1364,7 @@
     </w:p>
     <w:p>
       <w:pPr>
-        <w:pStyle w:val="ListParagraph"/>
+        <w:pStyle w:val="Paragraphedeliste"/>
       </w:pPr>
       <w:r>
         <w:rPr>
@@ -1510,12 +1410,12 @@
     </w:p>
     <w:p>
       <w:pPr>
-        <w:pStyle w:val="ListParagraph"/>
-      </w:pPr>
-    </w:p>
-    <w:p>
-      <w:pPr>
-        <w:pStyle w:val="ListParagraph"/>
+        <w:pStyle w:val="Paragraphedeliste"/>
+      </w:pPr>
+    </w:p>
+    <w:p>
+      <w:pPr>
+        <w:pStyle w:val="Paragraphedeliste"/>
         <w:numPr>
           <w:ilvl w:val="0"/>
           <w:numId w:val="5"/>
@@ -1527,7 +1427,7 @@
     </w:p>
     <w:p>
       <w:pPr>
-        <w:pStyle w:val="ListParagraph"/>
+        <w:pStyle w:val="Paragraphedeliste"/>
         <w:numPr>
           <w:ilvl w:val="0"/>
           <w:numId w:val="5"/>
@@ -1539,64 +1439,50 @@
     </w:p>
     <w:p>
       <w:pPr>
-        <w:pStyle w:val="ListParagraph"/>
+        <w:pStyle w:val="Paragraphedeliste"/>
         <w:numPr>
           <w:ilvl w:val="0"/>
           <w:numId w:val="5"/>
         </w:numPr>
       </w:pPr>
       <w:r>
-        <w:t xml:space="preserve">Layer modification for this </w:t>
-      </w:r>
-      <w:proofErr w:type="gramStart"/>
-      <w:r>
-        <w:t>particular instance</w:t>
-      </w:r>
-      <w:proofErr w:type="gramEnd"/>
-      <w:r>
-        <w:t>:</w:t>
-      </w:r>
-    </w:p>
-    <w:p>
-      <w:pPr>
-        <w:pStyle w:val="ListParagraph"/>
+        <w:t>Layer modification for this particular instance:</w:t>
+      </w:r>
+    </w:p>
+    <w:p>
+      <w:pPr>
+        <w:pStyle w:val="Paragraphedeliste"/>
+        <w:numPr>
+          <w:ilvl w:val="2"/>
+          <w:numId w:val="5"/>
+        </w:numPr>
+        <w:ind w:left="1418"/>
+      </w:pPr>
+      <w:r>
+        <w:t>WG Layer</w:t>
+      </w:r>
+      <w:r>
+        <w:t xml:space="preserve">: </w:t>
+      </w:r>
+      <w:r>
+        <w:t>This one is fine</w:t>
+      </w:r>
+    </w:p>
+    <w:p>
+      <w:pPr>
+        <w:pStyle w:val="Paragraphedeliste"/>
         <w:numPr>
           <w:ilvl w:val="1"/>
           <w:numId w:val="5"/>
         </w:numPr>
-      </w:pPr>
-      <w:r>
-        <w:t>WG Layer</w:t>
-      </w:r>
-    </w:p>
-    <w:p>
-      <w:pPr>
-        <w:ind w:left="720"/>
-      </w:pPr>
-      <w:r>
-        <w:t>This one is fine</w:t>
-      </w:r>
-    </w:p>
-    <w:p>
-      <w:pPr>
-        <w:pStyle w:val="ListParagraph"/>
-        <w:numPr>
-          <w:ilvl w:val="1"/>
-          <w:numId w:val="5"/>
-        </w:numPr>
+        <w:ind w:left="1418"/>
       </w:pPr>
       <w:r>
         <w:t>Grow Layer</w:t>
       </w:r>
-    </w:p>
-    <w:p>
-      <w:pPr>
-        <w:pStyle w:val="ListParagraph"/>
-        <w:numPr>
-          <w:ilvl w:val="2"/>
-          <w:numId w:val="5"/>
-        </w:numPr>
-      </w:pPr>
+      <w:r>
+        <w:t xml:space="preserve">: </w:t>
+      </w:r>
       <w:r>
         <w:t>This one will require to adjust it to get rid of Acute</w:t>
       </w:r>
@@ -1709,7 +1595,7 @@
     </w:p>
     <w:p>
       <w:pPr>
-        <w:pStyle w:val="ListParagraph"/>
+        <w:pStyle w:val="Paragraphedeliste"/>
         <w:numPr>
           <w:ilvl w:val="1"/>
           <w:numId w:val="5"/>
@@ -1718,22 +1604,16 @@
       <w:r>
         <w:t>Overlay Layer</w:t>
       </w:r>
-    </w:p>
-    <w:p>
-      <w:pPr>
-        <w:pStyle w:val="ListParagraph"/>
-        <w:numPr>
-          <w:ilvl w:val="2"/>
-          <w:numId w:val="5"/>
-        </w:numPr>
-      </w:pPr>
+      <w:r>
+        <w:t xml:space="preserve">: </w:t>
+      </w:r>
       <w:r>
         <w:t>Same thing</w:t>
       </w:r>
     </w:p>
     <w:p>
       <w:pPr>
-        <w:pStyle w:val="ListParagraph"/>
+        <w:pStyle w:val="Paragraphedeliste"/>
         <w:ind w:left="2160"/>
       </w:pPr>
       <w:r>
@@ -1780,13 +1660,13 @@
     </w:p>
     <w:p>
       <w:pPr>
-        <w:pStyle w:val="ListParagraph"/>
+        <w:pStyle w:val="Paragraphedeliste"/>
         <w:ind w:left="1440"/>
       </w:pPr>
     </w:p>
     <w:p>
       <w:pPr>
-        <w:pStyle w:val="ListParagraph"/>
+        <w:pStyle w:val="Paragraphedeliste"/>
         <w:numPr>
           <w:ilvl w:val="1"/>
           <w:numId w:val="5"/>
@@ -1795,15 +1675,11 @@
       <w:r>
         <w:t>Overlay Hole Layer</w:t>
       </w:r>
-    </w:p>
-    <w:p>
-      <w:pPr>
-        <w:pStyle w:val="ListParagraph"/>
-        <w:numPr>
-          <w:ilvl w:val="2"/>
-          <w:numId w:val="5"/>
-        </w:numPr>
-      </w:pPr>
+      <w:r>
+        <w:t xml:space="preserve">: </w:t>
+      </w:r>
+      <w:bookmarkStart w:id="0" w:name="_GoBack"/>
+      <w:bookmarkEnd w:id="0"/>
       <w:r>
         <w:t xml:space="preserve">This one is a bit </w:t>
       </w:r>
@@ -1822,10 +1698,9 @@
     </w:p>
     <w:p>
       <w:pPr>
-        <w:pStyle w:val="ListParagraph"/>
+        <w:pStyle w:val="Paragraphedeliste"/>
         <w:ind w:left="2160"/>
       </w:pPr>
-      <w:bookmarkStart w:id="0" w:name="_GoBack"/>
       <w:r>
         <w:rPr>
           <w:noProof/>
@@ -1867,37 +1742,36 @@
           </wp:inline>
         </w:drawing>
       </w:r>
-      <w:bookmarkEnd w:id="0"/>
     </w:p>
     <w:p/>
     <w:p/>
     <w:p>
       <w:pPr>
-        <w:pStyle w:val="ListParagraph"/>
+        <w:pStyle w:val="Paragraphedeliste"/>
       </w:pPr>
     </w:p>
     <w:p/>
     <w:p/>
     <w:p>
       <w:pPr>
-        <w:pStyle w:val="ListParagraph"/>
+        <w:pStyle w:val="Paragraphedeliste"/>
         <w:ind w:left="1440"/>
       </w:pPr>
     </w:p>
     <w:p>
       <w:pPr>
-        <w:pStyle w:val="ListParagraph"/>
+        <w:pStyle w:val="Paragraphedeliste"/>
         <w:ind w:left="1440"/>
       </w:pPr>
     </w:p>
     <w:p>
       <w:pPr>
-        <w:pStyle w:val="ListParagraph"/>
-      </w:pPr>
-    </w:p>
-    <w:p>
-      <w:pPr>
-        <w:pStyle w:val="ListParagraph"/>
+        <w:pStyle w:val="Paragraphedeliste"/>
+      </w:pPr>
+    </w:p>
+    <w:p>
+      <w:pPr>
+        <w:pStyle w:val="Paragraphedeliste"/>
       </w:pPr>
     </w:p>
     <w:p/>
@@ -2029,7 +1903,7 @@
   <w:abstractNum w:abstractNumId="1" w15:restartNumberingAfterBreak="0">
     <w:nsid w:val="3E075552"/>
     <w:multiLevelType w:val="hybridMultilevel"/>
-    <w:tmpl w:val="AC2A521A"/>
+    <w:tmpl w:val="C436BEC4"/>
     <w:lvl w:ilvl="0" w:tplc="10090001">
       <w:start w:val="1"/>
       <w:numFmt w:val="bullet"/>
@@ -2054,16 +1928,16 @@
         <w:rFonts w:ascii="Courier New" w:hAnsi="Courier New" w:cs="Courier New" w:hint="default"/>
       </w:rPr>
     </w:lvl>
-    <w:lvl w:ilvl="2" w:tplc="10090005">
-      <w:start w:val="1"/>
-      <w:numFmt w:val="bullet"/>
-      <w:lvlText w:val=""/>
+    <w:lvl w:ilvl="2" w:tplc="0C0C0003">
+      <w:start w:val="1"/>
+      <w:numFmt w:val="bullet"/>
+      <w:lvlText w:val="o"/>
       <w:lvlJc w:val="left"/>
       <w:pPr>
         <w:ind w:left="2160" w:hanging="360"/>
       </w:pPr>
       <w:rPr>
-        <w:rFonts w:ascii="Wingdings" w:hAnsi="Wingdings" w:hint="default"/>
+        <w:rFonts w:ascii="Courier New" w:hAnsi="Courier New" w:cs="Courier New" w:hint="default"/>
       </w:rPr>
     </w:lvl>
     <w:lvl w:ilvl="3" w:tplc="10090001" w:tentative="1">
@@ -2895,11 +2769,11 @@
     <w:name w:val="Normal"/>
     <w:qFormat/>
   </w:style>
-  <w:style w:type="paragraph" w:styleId="Heading1">
+  <w:style w:type="paragraph" w:styleId="Titre1">
     <w:name w:val="heading 1"/>
     <w:basedOn w:val="Normal"/>
     <w:next w:val="Normal"/>
-    <w:link w:val="Heading1Char"/>
+    <w:link w:val="Titre1Car"/>
     <w:uiPriority w:val="9"/>
     <w:qFormat/>
     <w:rsid w:val="00595B77"/>
@@ -2916,11 +2790,11 @@
       <w:szCs w:val="32"/>
     </w:rPr>
   </w:style>
-  <w:style w:type="paragraph" w:styleId="Heading2">
+  <w:style w:type="paragraph" w:styleId="Titre2">
     <w:name w:val="heading 2"/>
     <w:basedOn w:val="Normal"/>
     <w:next w:val="Normal"/>
-    <w:link w:val="Heading2Char"/>
+    <w:link w:val="Titre2Car"/>
     <w:uiPriority w:val="9"/>
     <w:unhideWhenUsed/>
     <w:qFormat/>
@@ -2938,11 +2812,11 @@
       <w:szCs w:val="26"/>
     </w:rPr>
   </w:style>
-  <w:style w:type="paragraph" w:styleId="Heading3">
+  <w:style w:type="paragraph" w:styleId="Titre3">
     <w:name w:val="heading 3"/>
     <w:basedOn w:val="Normal"/>
     <w:next w:val="Normal"/>
-    <w:link w:val="Heading3Char"/>
+    <w:link w:val="Titre3Car"/>
     <w:uiPriority w:val="9"/>
     <w:unhideWhenUsed/>
     <w:qFormat/>
@@ -2960,11 +2834,11 @@
       <w:szCs w:val="24"/>
     </w:rPr>
   </w:style>
-  <w:style w:type="paragraph" w:styleId="Heading4">
+  <w:style w:type="paragraph" w:styleId="Titre4">
     <w:name w:val="heading 4"/>
     <w:basedOn w:val="Normal"/>
     <w:next w:val="Normal"/>
-    <w:link w:val="Heading4Char"/>
+    <w:link w:val="Titre4Car"/>
     <w:uiPriority w:val="9"/>
     <w:unhideWhenUsed/>
     <w:qFormat/>
@@ -2982,13 +2856,13 @@
       <w:color w:val="2F5496" w:themeColor="accent1" w:themeShade="BF"/>
     </w:rPr>
   </w:style>
-  <w:style w:type="character" w:default="1" w:styleId="DefaultParagraphFont">
+  <w:style w:type="character" w:default="1" w:styleId="Policepardfaut">
     <w:name w:val="Default Paragraph Font"/>
     <w:uiPriority w:val="1"/>
     <w:semiHidden/>
     <w:unhideWhenUsed/>
   </w:style>
-  <w:style w:type="table" w:default="1" w:styleId="TableNormal">
+  <w:style w:type="table" w:default="1" w:styleId="TableauNormal">
     <w:name w:val="Normal Table"/>
     <w:uiPriority w:val="99"/>
     <w:semiHidden/>
@@ -3003,16 +2877,16 @@
       </w:tblCellMar>
     </w:tblPr>
   </w:style>
-  <w:style w:type="numbering" w:default="1" w:styleId="NoList">
+  <w:style w:type="numbering" w:default="1" w:styleId="Aucuneliste">
     <w:name w:val="No List"/>
     <w:uiPriority w:val="99"/>
     <w:semiHidden/>
     <w:unhideWhenUsed/>
   </w:style>
-  <w:style w:type="character" w:customStyle="1" w:styleId="Heading1Char">
-    <w:name w:val="Heading 1 Char"/>
-    <w:basedOn w:val="DefaultParagraphFont"/>
-    <w:link w:val="Heading1"/>
+  <w:style w:type="character" w:customStyle="1" w:styleId="Titre1Car">
+    <w:name w:val="Titre 1 Car"/>
+    <w:basedOn w:val="Policepardfaut"/>
+    <w:link w:val="Titre1"/>
     <w:uiPriority w:val="9"/>
     <w:rsid w:val="00595B77"/>
     <w:rPr>
@@ -3022,10 +2896,10 @@
       <w:szCs w:val="32"/>
     </w:rPr>
   </w:style>
-  <w:style w:type="character" w:customStyle="1" w:styleId="Heading2Char">
-    <w:name w:val="Heading 2 Char"/>
-    <w:basedOn w:val="DefaultParagraphFont"/>
-    <w:link w:val="Heading2"/>
+  <w:style w:type="character" w:customStyle="1" w:styleId="Titre2Car">
+    <w:name w:val="Titre 2 Car"/>
+    <w:basedOn w:val="Policepardfaut"/>
+    <w:link w:val="Titre2"/>
     <w:uiPriority w:val="9"/>
     <w:rsid w:val="00ED47A3"/>
     <w:rPr>
@@ -3035,10 +2909,10 @@
       <w:szCs w:val="26"/>
     </w:rPr>
   </w:style>
-  <w:style w:type="character" w:customStyle="1" w:styleId="Heading3Char">
-    <w:name w:val="Heading 3 Char"/>
-    <w:basedOn w:val="DefaultParagraphFont"/>
-    <w:link w:val="Heading3"/>
+  <w:style w:type="character" w:customStyle="1" w:styleId="Titre3Car">
+    <w:name w:val="Titre 3 Car"/>
+    <w:basedOn w:val="Policepardfaut"/>
+    <w:link w:val="Titre3"/>
     <w:uiPriority w:val="9"/>
     <w:rsid w:val="00ED47A3"/>
     <w:rPr>
@@ -3048,7 +2922,7 @@
       <w:szCs w:val="24"/>
     </w:rPr>
   </w:style>
-  <w:style w:type="paragraph" w:styleId="ListParagraph">
+  <w:style w:type="paragraph" w:styleId="Paragraphedeliste">
     <w:name w:val="List Paragraph"/>
     <w:basedOn w:val="Normal"/>
     <w:uiPriority w:val="34"/>
@@ -3059,10 +2933,10 @@
       <w:contextualSpacing/>
     </w:pPr>
   </w:style>
-  <w:style w:type="character" w:customStyle="1" w:styleId="Heading4Char">
-    <w:name w:val="Heading 4 Char"/>
-    <w:basedOn w:val="DefaultParagraphFont"/>
-    <w:link w:val="Heading4"/>
+  <w:style w:type="character" w:customStyle="1" w:styleId="Titre4Car">
+    <w:name w:val="Titre 4 Car"/>
+    <w:basedOn w:val="Policepardfaut"/>
+    <w:link w:val="Titre4"/>
     <w:uiPriority w:val="9"/>
     <w:rsid w:val="00C75B38"/>
     <w:rPr>

</xml_diff>

<commit_message>
2019-06-10 added names, cleaned code and added the big 1x2
</commit_message>
<xml_diff>
--- a/T-Cells/T-Cells_Review_v1.0.0.docx
+++ b/T-Cells/T-Cells_Review_v1.0.0.docx
@@ -7,11 +7,16 @@
         <w:pStyle w:val="Titre1"/>
       </w:pPr>
       <w:r>
-        <w:t>Internship T-Cell</w:t>
+        <w:t>Internship T-</w:t>
+      </w:r>
+      <w:proofErr w:type="spellStart"/>
+      <w:r>
+        <w:t>Cell</w:t>
       </w:r>
       <w:r>
         <w:t>.tdB</w:t>
       </w:r>
+      <w:proofErr w:type="spellEnd"/>
       <w:r>
         <w:t xml:space="preserve"> review</w:t>
       </w:r>
@@ -28,10 +33,9 @@
         <w:t xml:space="preserve"> Review</w:t>
       </w:r>
     </w:p>
-    <w:p/>
-    <w:p>
-      <w:pPr>
-        <w:pStyle w:val="Titre2"/>
+    <w:p>
+      <w:pPr>
+        <w:pStyle w:val="Titre3"/>
       </w:pPr>
       <w:r>
         <w:t>General comment</w:t>
@@ -103,7 +107,6 @@
         <w:rPr>
           <w:noProof/>
         </w:rPr>
-        <w:lastRenderedPageBreak/>
         <w:drawing>
           <wp:inline distT="0" distB="0" distL="0" distR="0" wp14:anchorId="294B0AF4" wp14:editId="3EEFF853">
             <wp:extent cx="4524375" cy="4724400"/>
@@ -200,7 +203,6 @@
         <w:rPr>
           <w:noProof/>
         </w:rPr>
-        <w:lastRenderedPageBreak/>
         <w:drawing>
           <wp:inline distT="0" distB="0" distL="0" distR="0" wp14:anchorId="006ACA6E" wp14:editId="1BE49B8E">
             <wp:extent cx="4524375" cy="4505325"/>
@@ -289,7 +291,21 @@
         <w:rPr>
           <w:strike/>
         </w:rPr>
-        <w:t xml:space="preserve">Parameter add </w:t>
+        <w:t xml:space="preserve">Parameter </w:t>
+      </w:r>
+      <w:proofErr w:type="gramStart"/>
+      <w:r>
+        <w:rPr>
+          <w:strike/>
+        </w:rPr>
+        <w:t>add</w:t>
+      </w:r>
+      <w:proofErr w:type="gramEnd"/>
+      <w:r>
+        <w:rPr>
+          <w:strike/>
+        </w:rPr>
+        <w:t xml:space="preserve"> </w:t>
       </w:r>
     </w:p>
     <w:p>
@@ -363,7 +379,23 @@
           <w:strike/>
           <w:lang w:val="fr-CA"/>
         </w:rPr>
-        <w:t>Overlay width dimension (1.5µm)</w:t>
+        <w:t xml:space="preserve">Overlay </w:t>
+      </w:r>
+      <w:proofErr w:type="spellStart"/>
+      <w:r>
+        <w:rPr>
+          <w:strike/>
+          <w:lang w:val="fr-CA"/>
+        </w:rPr>
+        <w:t>width</w:t>
+      </w:r>
+      <w:proofErr w:type="spellEnd"/>
+      <w:r>
+        <w:rPr>
+          <w:strike/>
+          <w:lang w:val="fr-CA"/>
+        </w:rPr>
+        <w:t xml:space="preserve"> dimension (1.5µm)</w:t>
       </w:r>
       <w:r>
         <w:rPr>
@@ -430,7 +462,21 @@
         <w:rPr>
           <w:strike/>
         </w:rPr>
-        <w:t xml:space="preserve"> (i.e Bend450_R100_A90_Raster)</w:t>
+        <w:t xml:space="preserve"> (</w:t>
+      </w:r>
+      <w:proofErr w:type="spellStart"/>
+      <w:r>
+        <w:rPr>
+          <w:strike/>
+        </w:rPr>
+        <w:t>i.e</w:t>
+      </w:r>
+      <w:proofErr w:type="spellEnd"/>
+      <w:r>
+        <w:rPr>
+          <w:strike/>
+        </w:rPr>
+        <w:t xml:space="preserve"> Bend450_R100_A90_Raster)</w:t>
       </w:r>
     </w:p>
     <w:p>
@@ -461,7 +507,6 @@
         <w:rPr>
           <w:noProof/>
         </w:rPr>
-        <w:lastRenderedPageBreak/>
         <w:drawing>
           <wp:inline distT="0" distB="0" distL="0" distR="0" wp14:anchorId="74E06CEC" wp14:editId="60BF7E23">
             <wp:extent cx="4524375" cy="4505325"/>
@@ -550,7 +595,21 @@
         <w:rPr>
           <w:strike/>
         </w:rPr>
-        <w:t xml:space="preserve">Parameter add </w:t>
+        <w:t xml:space="preserve">Parameter </w:t>
+      </w:r>
+      <w:proofErr w:type="gramStart"/>
+      <w:r>
+        <w:rPr>
+          <w:strike/>
+        </w:rPr>
+        <w:t>add</w:t>
+      </w:r>
+      <w:proofErr w:type="gramEnd"/>
+      <w:r>
+        <w:rPr>
+          <w:strike/>
+        </w:rPr>
+        <w:t xml:space="preserve"> </w:t>
       </w:r>
     </w:p>
     <w:p>
@@ -700,7 +759,6 @@
         </w:numPr>
       </w:pPr>
       <w:r>
-        <w:lastRenderedPageBreak/>
         <w:t xml:space="preserve">Small gaps in waveguide junction.  </w:t>
       </w:r>
       <w:r>
@@ -839,7 +897,6 @@
         <w:pStyle w:val="Titre2"/>
       </w:pPr>
       <w:r>
-        <w:lastRenderedPageBreak/>
         <w:t>2019-06-06 Review</w:t>
       </w:r>
     </w:p>
@@ -881,9 +938,11 @@
           <w:numId w:val="2"/>
         </w:numPr>
       </w:pPr>
+      <w:proofErr w:type="spellStart"/>
       <w:r>
         <w:t>SBend</w:t>
       </w:r>
+      <w:proofErr w:type="spellEnd"/>
     </w:p>
     <w:p>
       <w:pPr>
@@ -986,33 +1045,77 @@
           <w:ilvl w:val="0"/>
           <w:numId w:val="3"/>
         </w:numPr>
-      </w:pPr>
-      <w:r>
+        <w:rPr>
+          <w:strike/>
+        </w:rPr>
+      </w:pPr>
+      <w:r>
+        <w:rPr>
+          <w:strike/>
+        </w:rPr>
         <w:t>Would also like to have WGGROW</w:t>
       </w:r>
       <w:r>
+        <w:rPr>
+          <w:strike/>
+        </w:rPr>
         <w:t xml:space="preserve"> width</w:t>
       </w:r>
       <w:r>
+        <w:rPr>
+          <w:strike/>
+        </w:rPr>
         <w:t xml:space="preserve">, </w:t>
       </w:r>
       <w:r>
+        <w:rPr>
+          <w:strike/>
+        </w:rPr>
         <w:t>WG</w:t>
       </w:r>
       <w:r>
+        <w:rPr>
+          <w:strike/>
+        </w:rPr>
         <w:t>OVL</w:t>
       </w:r>
       <w:r>
+        <w:rPr>
+          <w:strike/>
+        </w:rPr>
         <w:t xml:space="preserve"> width</w:t>
       </w:r>
       <w:r>
+        <w:rPr>
+          <w:strike/>
+        </w:rPr>
         <w:t xml:space="preserve"> and </w:t>
       </w:r>
       <w:r>
+        <w:rPr>
+          <w:strike/>
+        </w:rPr>
         <w:t>Overlay width</w:t>
       </w:r>
       <w:r>
-        <w:t xml:space="preserve"> width parameters.</w:t>
+        <w:rPr>
+          <w:strike/>
+        </w:rPr>
+        <w:t xml:space="preserve"> </w:t>
+      </w:r>
+      <w:proofErr w:type="spellStart"/>
+      <w:r>
+        <w:rPr>
+          <w:strike/>
+        </w:rPr>
+        <w:t>width</w:t>
+      </w:r>
+      <w:proofErr w:type="spellEnd"/>
+      <w:r>
+        <w:rPr>
+          <w:strike/>
+        </w:rPr>
+        <w:t xml:space="preserve"> parameters.</w:t>
       </w:r>
     </w:p>
     <w:p>
@@ -1022,9 +1125,29 @@
           <w:ilvl w:val="0"/>
           <w:numId w:val="3"/>
         </w:numPr>
-      </w:pPr>
-      <w:r>
-        <w:t>As other structure the name should be WG(width of waveguide)_L(Length of waveguide).  In this example WG0o45_L30</w:t>
+        <w:rPr>
+          <w:strike/>
+        </w:rPr>
+      </w:pPr>
+      <w:r>
+        <w:rPr>
+          <w:strike/>
+        </w:rPr>
+        <w:t xml:space="preserve">As other structure the name should be </w:t>
+      </w:r>
+      <w:proofErr w:type="gramStart"/>
+      <w:r>
+        <w:rPr>
+          <w:strike/>
+        </w:rPr>
+        <w:t>WG(</w:t>
+      </w:r>
+      <w:proofErr w:type="gramEnd"/>
+      <w:r>
+        <w:rPr>
+          <w:strike/>
+        </w:rPr>
+        <w:t>width of waveguide)_L(Length of waveguide).  In this example WG0o45_L30</w:t>
       </w:r>
     </w:p>
     <w:p>
@@ -1034,8 +1157,14 @@
           <w:ilvl w:val="0"/>
           <w:numId w:val="3"/>
         </w:numPr>
-      </w:pPr>
-      <w:r>
+        <w:rPr>
+          <w:strike/>
+        </w:rPr>
+      </w:pPr>
+      <w:r>
+        <w:rPr>
+          <w:strike/>
+        </w:rPr>
         <w:t>The origin should be placed at center of WG on the left, 0.225 to low in this case.</w:t>
       </w:r>
     </w:p>
@@ -1049,7 +1178,6 @@
         <w:pStyle w:val="Titre3"/>
       </w:pPr>
       <w:r>
-        <w:lastRenderedPageBreak/>
         <w:t>Bend</w:t>
       </w:r>
     </w:p>
@@ -1136,27 +1264,62 @@
     <w:p>
       <w:pPr>
         <w:pStyle w:val="Paragraphedeliste"/>
-      </w:pPr>
-      <w:r>
+        <w:rPr>
+          <w:strike/>
+        </w:rPr>
+      </w:pPr>
+      <w:r>
+        <w:rPr>
+          <w:strike/>
+        </w:rPr>
         <w:t>I’m very please with the naming showing up in the cell!!!  Nice work!</w:t>
       </w:r>
     </w:p>
     <w:p>
       <w:pPr>
         <w:pStyle w:val="Paragraphedeliste"/>
-      </w:pPr>
-    </w:p>
-    <w:p>
-      <w:pPr>
-        <w:pStyle w:val="Paragraphedeliste"/>
-      </w:pPr>
-      <w:r>
-        <w:t>Also tested many instances with same parameters to look at the naming behaviour conflict.  It is very nice to see that this is taking care of automatically, i.e t</w:t>
-      </w:r>
-      <w:r>
+        <w:rPr>
+          <w:strike/>
+        </w:rPr>
+      </w:pPr>
+    </w:p>
+    <w:p>
+      <w:pPr>
+        <w:pStyle w:val="Paragraphedeliste"/>
+        <w:rPr>
+          <w:strike/>
+        </w:rPr>
+      </w:pPr>
+      <w:r>
+        <w:rPr>
+          <w:strike/>
+        </w:rPr>
+        <w:t xml:space="preserve">Also tested many instances with same parameters to look at the naming behaviour conflict.  It is very nice to see that this is taking care of automatically, </w:t>
+      </w:r>
+      <w:proofErr w:type="spellStart"/>
+      <w:r>
+        <w:rPr>
+          <w:strike/>
+        </w:rPr>
+        <w:t>i.e</w:t>
+      </w:r>
+      <w:proofErr w:type="spellEnd"/>
+      <w:r>
+        <w:rPr>
+          <w:strike/>
+        </w:rPr>
+        <w:t xml:space="preserve"> t</w:t>
+      </w:r>
+      <w:r>
+        <w:rPr>
+          <w:strike/>
+        </w:rPr>
         <w:t>w</w:t>
       </w:r>
       <w:r>
+        <w:rPr>
+          <w:strike/>
+        </w:rPr>
         <w:t>o T-Cell with the same parameter would not be duplicated but a new instance will be created!</w:t>
       </w:r>
     </w:p>
@@ -1167,7 +1330,7 @@
     </w:p>
     <w:p>
       <w:pPr>
-        <w:pStyle w:val="Titre2"/>
+        <w:pStyle w:val="Titre3"/>
       </w:pPr>
       <w:r>
         <w:t>S-Bend</w:t>
@@ -1193,7 +1356,6 @@
         <w:rPr>
           <w:noProof/>
         </w:rPr>
-        <w:lastRenderedPageBreak/>
         <w:drawing>
           <wp:inline distT="0" distB="0" distL="0" distR="0" wp14:anchorId="7626C157" wp14:editId="47D42BAE">
             <wp:extent cx="4524375" cy="4505325"/>
@@ -1242,6 +1404,21 @@
       <w:r>
         <w:t>Still the gap. Might find the condition where we need to add 0.0001 to the angle to the lower bend.</w:t>
       </w:r>
+      <w:r>
+        <w:t xml:space="preserve"> </w:t>
+      </w:r>
+      <w:r>
+        <w:rPr>
+          <w:color w:val="FF0000"/>
+        </w:rPr>
+        <w:t>It’s not always 0.0001</w:t>
+      </w:r>
+      <w:r>
+        <w:rPr>
+          <w:color w:val="FF0000"/>
+        </w:rPr>
+        <w:t xml:space="preserve"> so I can’t do that</w:t>
+      </w:r>
     </w:p>
     <w:p>
       <w:pPr>
@@ -1277,7 +1454,6 @@
         <w:rPr>
           <w:noProof/>
         </w:rPr>
-        <w:lastRenderedPageBreak/>
         <w:drawing>
           <wp:inline distT="0" distB="0" distL="0" distR="0" wp14:anchorId="6BB0EB90" wp14:editId="7D49D58A">
             <wp:extent cx="4524375" cy="4505325"/>
@@ -1327,8 +1503,14 @@
           <w:ilvl w:val="0"/>
           <w:numId w:val="4"/>
         </w:numPr>
-      </w:pPr>
-      <w:r>
+        <w:rPr>
+          <w:strike/>
+        </w:rPr>
+      </w:pPr>
+      <w:r>
+        <w:rPr>
+          <w:strike/>
+        </w:rPr>
         <w:t>Name of the T-Cell should not include MMI, just Tapers</w:t>
       </w:r>
     </w:p>
@@ -1339,17 +1521,28 @@
           <w:ilvl w:val="0"/>
           <w:numId w:val="4"/>
         </w:numPr>
-      </w:pPr>
-      <w:r>
+        <w:rPr>
+          <w:strike/>
+        </w:rPr>
+      </w:pPr>
+      <w:r>
+        <w:rPr>
+          <w:strike/>
+        </w:rPr>
         <w:t>Name of instance should be Taper0o45_L75_W2o6</w:t>
       </w:r>
     </w:p>
     <w:p/>
     <w:p>
+      <w:pPr>
+        <w:pStyle w:val="Titre3"/>
+      </w:pPr>
+      <w:bookmarkStart w:id="0" w:name="_GoBack"/>
       <w:r>
         <w:t>MMI1x2</w:t>
       </w:r>
     </w:p>
+    <w:bookmarkEnd w:id="0"/>
     <w:p>
       <w:pPr>
         <w:pStyle w:val="Paragraphedeliste"/>
@@ -1420,8 +1613,14 @@
           <w:ilvl w:val="0"/>
           <w:numId w:val="5"/>
         </w:numPr>
-      </w:pPr>
-      <w:r>
+        <w:rPr>
+          <w:strike/>
+        </w:rPr>
+      </w:pPr>
+      <w:r>
+        <w:rPr>
+          <w:strike/>
+        </w:rPr>
         <w:t>Name of the instance: 1x2MMI0o450_W8o65_L50_We1o5</w:t>
       </w:r>
     </w:p>
@@ -1432,8 +1631,14 @@
           <w:ilvl w:val="0"/>
           <w:numId w:val="5"/>
         </w:numPr>
-      </w:pPr>
-      <w:r>
+        <w:rPr>
+          <w:strike/>
+        </w:rPr>
+      </w:pPr>
+      <w:r>
+        <w:rPr>
+          <w:strike/>
+        </w:rPr>
         <w:t>Should try to find a solution to instantiate Taper Cell inside to not duplicate similar structure on design</w:t>
       </w:r>
     </w:p>
@@ -1444,9 +1649,29 @@
           <w:ilvl w:val="0"/>
           <w:numId w:val="5"/>
         </w:numPr>
-      </w:pPr>
-      <w:r>
-        <w:t>Layer modification for this particular instance:</w:t>
+        <w:rPr>
+          <w:strike/>
+        </w:rPr>
+      </w:pPr>
+      <w:r>
+        <w:rPr>
+          <w:strike/>
+        </w:rPr>
+        <w:t xml:space="preserve">Layer modification for this </w:t>
+      </w:r>
+      <w:proofErr w:type="gramStart"/>
+      <w:r>
+        <w:rPr>
+          <w:strike/>
+        </w:rPr>
+        <w:t>particular instance</w:t>
+      </w:r>
+      <w:proofErr w:type="gramEnd"/>
+      <w:r>
+        <w:rPr>
+          <w:strike/>
+        </w:rPr>
+        <w:t>:</w:t>
       </w:r>
     </w:p>
     <w:p>
@@ -1457,14 +1682,26 @@
           <w:numId w:val="5"/>
         </w:numPr>
         <w:ind w:left="1418"/>
-      </w:pPr>
-      <w:r>
+        <w:rPr>
+          <w:strike/>
+        </w:rPr>
+      </w:pPr>
+      <w:r>
+        <w:rPr>
+          <w:strike/>
+        </w:rPr>
         <w:t>WG Layer</w:t>
       </w:r>
       <w:r>
+        <w:rPr>
+          <w:strike/>
+        </w:rPr>
         <w:t xml:space="preserve">: </w:t>
       </w:r>
       <w:r>
+        <w:rPr>
+          <w:strike/>
+        </w:rPr>
         <w:t>This one is fine</w:t>
       </w:r>
     </w:p>
@@ -1476,14 +1713,26 @@
           <w:numId w:val="5"/>
         </w:numPr>
         <w:ind w:left="1418"/>
-      </w:pPr>
-      <w:r>
+        <w:rPr>
+          <w:strike/>
+        </w:rPr>
+      </w:pPr>
+      <w:r>
+        <w:rPr>
+          <w:strike/>
+        </w:rPr>
         <w:t>Grow Layer</w:t>
       </w:r>
       <w:r>
+        <w:rPr>
+          <w:strike/>
+        </w:rPr>
         <w:t xml:space="preserve">: </w:t>
       </w:r>
       <w:r>
+        <w:rPr>
+          <w:strike/>
+        </w:rPr>
         <w:t>This one will require to adjust it to get rid of Acute</w:t>
       </w:r>
     </w:p>
@@ -1600,14 +1849,26 @@
           <w:ilvl w:val="1"/>
           <w:numId w:val="5"/>
         </w:numPr>
-      </w:pPr>
-      <w:r>
+        <w:rPr>
+          <w:strike/>
+        </w:rPr>
+      </w:pPr>
+      <w:r>
+        <w:rPr>
+          <w:strike/>
+        </w:rPr>
         <w:t>Overlay Layer</w:t>
       </w:r>
       <w:r>
+        <w:rPr>
+          <w:strike/>
+        </w:rPr>
         <w:t xml:space="preserve">: </w:t>
       </w:r>
       <w:r>
+        <w:rPr>
+          <w:strike/>
+        </w:rPr>
         <w:t>Same thing</w:t>
       </w:r>
     </w:p>
@@ -1671,28 +1932,50 @@
           <w:ilvl w:val="1"/>
           <w:numId w:val="5"/>
         </w:numPr>
-      </w:pPr>
-      <w:r>
+        <w:rPr>
+          <w:strike/>
+        </w:rPr>
+      </w:pPr>
+      <w:r>
+        <w:rPr>
+          <w:strike/>
+        </w:rPr>
         <w:t>Overlay Hole Layer</w:t>
       </w:r>
       <w:r>
+        <w:rPr>
+          <w:strike/>
+        </w:rPr>
         <w:t xml:space="preserve">: </w:t>
       </w:r>
-      <w:bookmarkStart w:id="0" w:name="_GoBack"/>
-      <w:bookmarkEnd w:id="0"/>
-      <w:r>
+      <w:r>
+        <w:rPr>
+          <w:strike/>
+        </w:rPr>
         <w:t xml:space="preserve">This one is a bit </w:t>
       </w:r>
       <w:r>
+        <w:rPr>
+          <w:strike/>
+        </w:rPr>
         <w:t>trickier</w:t>
       </w:r>
       <w:r>
+        <w:rPr>
+          <w:strike/>
+        </w:rPr>
         <w:t xml:space="preserve"> (w</w:t>
       </w:r>
       <w:r>
+        <w:rPr>
+          <w:strike/>
+        </w:rPr>
         <w:t>ith</w:t>
       </w:r>
       <w:r>
+        <w:rPr>
+          <w:strike/>
+        </w:rPr>
         <w:t>out showing the WG layer)</w:t>
       </w:r>
     </w:p>
@@ -2946,6 +3229,36 @@
       <w:color w:val="2F5496" w:themeColor="accent1" w:themeShade="BF"/>
     </w:rPr>
   </w:style>
+  <w:style w:type="paragraph" w:styleId="Textedebulles">
+    <w:name w:val="Balloon Text"/>
+    <w:basedOn w:val="Normal"/>
+    <w:link w:val="TextedebullesCar"/>
+    <w:uiPriority w:val="99"/>
+    <w:semiHidden/>
+    <w:unhideWhenUsed/>
+    <w:rsid w:val="009B178E"/>
+    <w:pPr>
+      <w:spacing w:after="0" w:line="240" w:lineRule="auto"/>
+    </w:pPr>
+    <w:rPr>
+      <w:rFonts w:ascii="Segoe UI" w:hAnsi="Segoe UI" w:cs="Segoe UI"/>
+      <w:sz w:val="18"/>
+      <w:szCs w:val="18"/>
+    </w:rPr>
+  </w:style>
+  <w:style w:type="character" w:customStyle="1" w:styleId="TextedebullesCar">
+    <w:name w:val="Texte de bulles Car"/>
+    <w:basedOn w:val="Policepardfaut"/>
+    <w:link w:val="Textedebulles"/>
+    <w:uiPriority w:val="99"/>
+    <w:semiHidden/>
+    <w:rsid w:val="009B178E"/>
+    <w:rPr>
+      <w:rFonts w:ascii="Segoe UI" w:hAnsi="Segoe UI" w:cs="Segoe UI"/>
+      <w:sz w:val="18"/>
+      <w:szCs w:val="18"/>
+    </w:rPr>
+  </w:style>
 </w:styles>
 </file>
 

</xml_diff>

<commit_message>
Added MMI1x2 section in T-Cells_Review document
</commit_message>
<xml_diff>
--- a/T-Cells/T-Cells_Review_v1.0.0.docx
+++ b/T-Cells/T-Cells_Review_v1.0.0.docx
@@ -4,7 +4,7 @@
   <w:body>
     <w:p>
       <w:pPr>
-        <w:pStyle w:val="Titre1"/>
+        <w:pStyle w:val="Heading1"/>
       </w:pPr>
       <w:r>
         <w:t>Internship T-</w:t>
@@ -24,7 +24,7 @@
     <w:p/>
     <w:p>
       <w:pPr>
-        <w:pStyle w:val="Titre2"/>
+        <w:pStyle w:val="Heading2"/>
       </w:pPr>
       <w:r>
         <w:t>2019-05-27</w:t>
@@ -35,7 +35,7 @@
     </w:p>
     <w:p>
       <w:pPr>
-        <w:pStyle w:val="Titre3"/>
+        <w:pStyle w:val="Heading3"/>
       </w:pPr>
       <w:r>
         <w:t>General comment</w:t>
@@ -107,6 +107,7 @@
         <w:rPr>
           <w:noProof/>
         </w:rPr>
+        <w:lastRenderedPageBreak/>
         <w:drawing>
           <wp:inline distT="0" distB="0" distL="0" distR="0" wp14:anchorId="294B0AF4" wp14:editId="3EEFF853">
             <wp:extent cx="4524375" cy="4724400"/>
@@ -146,7 +147,7 @@
     </w:p>
     <w:p>
       <w:pPr>
-        <w:pStyle w:val="Titre3"/>
+        <w:pStyle w:val="Heading3"/>
       </w:pPr>
       <w:r>
         <w:t>T-Cells</w:t>
@@ -157,7 +158,7 @@
     </w:p>
     <w:p>
       <w:pPr>
-        <w:pStyle w:val="Titre4"/>
+        <w:pStyle w:val="Heading4"/>
       </w:pPr>
       <w:r>
         <w:t>Waveguide</w:t>
@@ -165,7 +166,7 @@
     </w:p>
     <w:p>
       <w:pPr>
-        <w:pStyle w:val="Paragraphedeliste"/>
+        <w:pStyle w:val="ListParagraph"/>
         <w:numPr>
           <w:ilvl w:val="0"/>
           <w:numId w:val="1"/>
@@ -177,7 +178,7 @@
     </w:p>
     <w:p>
       <w:pPr>
-        <w:pStyle w:val="Titre4"/>
+        <w:pStyle w:val="Heading4"/>
       </w:pPr>
       <w:r>
         <w:t>Bend</w:t>
@@ -185,7 +186,7 @@
     </w:p>
     <w:p>
       <w:pPr>
-        <w:pStyle w:val="Paragraphedeliste"/>
+        <w:pStyle w:val="ListParagraph"/>
         <w:numPr>
           <w:ilvl w:val="0"/>
           <w:numId w:val="1"/>
@@ -197,12 +198,13 @@
     </w:p>
     <w:p>
       <w:pPr>
-        <w:pStyle w:val="Paragraphedeliste"/>
+        <w:pStyle w:val="ListParagraph"/>
       </w:pPr>
       <w:r>
         <w:rPr>
           <w:noProof/>
         </w:rPr>
+        <w:lastRenderedPageBreak/>
         <w:drawing>
           <wp:inline distT="0" distB="0" distL="0" distR="0" wp14:anchorId="006ACA6E" wp14:editId="1BE49B8E">
             <wp:extent cx="4524375" cy="4505325"/>
@@ -242,7 +244,7 @@
     </w:p>
     <w:p>
       <w:pPr>
-        <w:pStyle w:val="Paragraphedeliste"/>
+        <w:pStyle w:val="ListParagraph"/>
         <w:numPr>
           <w:ilvl w:val="0"/>
           <w:numId w:val="1"/>
@@ -260,7 +262,7 @@
     </w:p>
     <w:p>
       <w:pPr>
-        <w:pStyle w:val="Paragraphedeliste"/>
+        <w:pStyle w:val="ListParagraph"/>
         <w:numPr>
           <w:ilvl w:val="1"/>
           <w:numId w:val="1"/>
@@ -278,7 +280,7 @@
     </w:p>
     <w:p>
       <w:pPr>
-        <w:pStyle w:val="Paragraphedeliste"/>
+        <w:pStyle w:val="ListParagraph"/>
         <w:numPr>
           <w:ilvl w:val="1"/>
           <w:numId w:val="1"/>
@@ -310,7 +312,7 @@
     </w:p>
     <w:p>
       <w:pPr>
-        <w:pStyle w:val="Paragraphedeliste"/>
+        <w:pStyle w:val="ListParagraph"/>
         <w:numPr>
           <w:ilvl w:val="2"/>
           <w:numId w:val="1"/>
@@ -340,7 +342,7 @@
     </w:p>
     <w:p>
       <w:pPr>
-        <w:pStyle w:val="Paragraphedeliste"/>
+        <w:pStyle w:val="ListParagraph"/>
         <w:numPr>
           <w:ilvl w:val="2"/>
           <w:numId w:val="1"/>
@@ -364,7 +366,7 @@
     </w:p>
     <w:p>
       <w:pPr>
-        <w:pStyle w:val="Paragraphedeliste"/>
+        <w:pStyle w:val="ListParagraph"/>
         <w:numPr>
           <w:ilvl w:val="2"/>
           <w:numId w:val="1"/>
@@ -407,7 +409,7 @@
     </w:p>
     <w:p>
       <w:pPr>
-        <w:pStyle w:val="Paragraphedeliste"/>
+        <w:pStyle w:val="ListParagraph"/>
         <w:numPr>
           <w:ilvl w:val="1"/>
           <w:numId w:val="1"/>
@@ -425,7 +427,7 @@
     </w:p>
     <w:p>
       <w:pPr>
-        <w:pStyle w:val="Paragraphedeliste"/>
+        <w:pStyle w:val="ListParagraph"/>
         <w:numPr>
           <w:ilvl w:val="0"/>
           <w:numId w:val="1"/>
@@ -443,7 +445,7 @@
     </w:p>
     <w:p>
       <w:pPr>
-        <w:pStyle w:val="Paragraphedeliste"/>
+        <w:pStyle w:val="ListParagraph"/>
         <w:numPr>
           <w:ilvl w:val="1"/>
           <w:numId w:val="1"/>
@@ -481,7 +483,7 @@
     </w:p>
     <w:p>
       <w:pPr>
-        <w:pStyle w:val="Titre4"/>
+        <w:pStyle w:val="Heading4"/>
       </w:pPr>
       <w:r>
         <w:t>S-Bend</w:t>
@@ -489,7 +491,7 @@
     </w:p>
     <w:p>
       <w:pPr>
-        <w:pStyle w:val="Paragraphedeliste"/>
+        <w:pStyle w:val="ListParagraph"/>
         <w:numPr>
           <w:ilvl w:val="0"/>
           <w:numId w:val="1"/>
@@ -501,12 +503,13 @@
     </w:p>
     <w:p>
       <w:pPr>
-        <w:pStyle w:val="Paragraphedeliste"/>
+        <w:pStyle w:val="ListParagraph"/>
       </w:pPr>
       <w:r>
         <w:rPr>
           <w:noProof/>
         </w:rPr>
+        <w:lastRenderedPageBreak/>
         <w:drawing>
           <wp:inline distT="0" distB="0" distL="0" distR="0" wp14:anchorId="74E06CEC" wp14:editId="60BF7E23">
             <wp:extent cx="4524375" cy="4505325"/>
@@ -546,7 +549,7 @@
     </w:p>
     <w:p>
       <w:pPr>
-        <w:pStyle w:val="Paragraphedeliste"/>
+        <w:pStyle w:val="ListParagraph"/>
         <w:numPr>
           <w:ilvl w:val="0"/>
           <w:numId w:val="1"/>
@@ -564,7 +567,7 @@
     </w:p>
     <w:p>
       <w:pPr>
-        <w:pStyle w:val="Paragraphedeliste"/>
+        <w:pStyle w:val="ListParagraph"/>
         <w:numPr>
           <w:ilvl w:val="1"/>
           <w:numId w:val="1"/>
@@ -582,7 +585,7 @@
     </w:p>
     <w:p>
       <w:pPr>
-        <w:pStyle w:val="Paragraphedeliste"/>
+        <w:pStyle w:val="ListParagraph"/>
         <w:numPr>
           <w:ilvl w:val="1"/>
           <w:numId w:val="1"/>
@@ -614,7 +617,7 @@
     </w:p>
     <w:p>
       <w:pPr>
-        <w:pStyle w:val="Paragraphedeliste"/>
+        <w:pStyle w:val="ListParagraph"/>
         <w:numPr>
           <w:ilvl w:val="2"/>
           <w:numId w:val="1"/>
@@ -638,7 +641,7 @@
     </w:p>
     <w:p>
       <w:pPr>
-        <w:pStyle w:val="Paragraphedeliste"/>
+        <w:pStyle w:val="ListParagraph"/>
         <w:numPr>
           <w:ilvl w:val="2"/>
           <w:numId w:val="1"/>
@@ -662,7 +665,7 @@
     </w:p>
     <w:p>
       <w:pPr>
-        <w:pStyle w:val="Paragraphedeliste"/>
+        <w:pStyle w:val="ListParagraph"/>
         <w:numPr>
           <w:ilvl w:val="2"/>
           <w:numId w:val="1"/>
@@ -680,7 +683,7 @@
     </w:p>
     <w:p>
       <w:pPr>
-        <w:pStyle w:val="Paragraphedeliste"/>
+        <w:pStyle w:val="ListParagraph"/>
         <w:numPr>
           <w:ilvl w:val="1"/>
           <w:numId w:val="1"/>
@@ -698,7 +701,7 @@
     </w:p>
     <w:p>
       <w:pPr>
-        <w:pStyle w:val="Paragraphedeliste"/>
+        <w:pStyle w:val="ListParagraph"/>
         <w:numPr>
           <w:ilvl w:val="0"/>
           <w:numId w:val="1"/>
@@ -716,7 +719,7 @@
     </w:p>
     <w:p>
       <w:pPr>
-        <w:pStyle w:val="Paragraphedeliste"/>
+        <w:pStyle w:val="ListParagraph"/>
         <w:numPr>
           <w:ilvl w:val="1"/>
           <w:numId w:val="1"/>
@@ -740,7 +743,7 @@
     </w:p>
     <w:p>
       <w:pPr>
-        <w:pStyle w:val="Paragraphedeliste"/>
+        <w:pStyle w:val="ListParagraph"/>
         <w:numPr>
           <w:ilvl w:val="0"/>
           <w:numId w:val="1"/>
@@ -752,13 +755,14 @@
     </w:p>
     <w:p>
       <w:pPr>
-        <w:pStyle w:val="Paragraphedeliste"/>
+        <w:pStyle w:val="ListParagraph"/>
         <w:numPr>
           <w:ilvl w:val="1"/>
           <w:numId w:val="1"/>
         </w:numPr>
       </w:pPr>
       <w:r>
+        <w:lastRenderedPageBreak/>
         <w:t xml:space="preserve">Small gaps in waveguide junction.  </w:t>
       </w:r>
       <w:r>
@@ -804,7 +808,7 @@
     </w:p>
     <w:p>
       <w:pPr>
-        <w:pStyle w:val="Paragraphedeliste"/>
+        <w:pStyle w:val="ListParagraph"/>
         <w:numPr>
           <w:ilvl w:val="1"/>
           <w:numId w:val="1"/>
@@ -822,7 +826,7 @@
     </w:p>
     <w:p>
       <w:pPr>
-        <w:pStyle w:val="Paragraphedeliste"/>
+        <w:pStyle w:val="ListParagraph"/>
         <w:ind w:left="1440"/>
         <w:rPr>
           <w:strike/>
@@ -894,9 +898,10 @@
     </w:p>
     <w:p>
       <w:pPr>
-        <w:pStyle w:val="Titre2"/>
-      </w:pPr>
-      <w:r>
+        <w:pStyle w:val="Heading2"/>
+      </w:pPr>
+      <w:r>
+        <w:lastRenderedPageBreak/>
         <w:t>2019-06-06 Review</w:t>
       </w:r>
     </w:p>
@@ -908,7 +913,7 @@
     </w:p>
     <w:p>
       <w:pPr>
-        <w:pStyle w:val="Paragraphedeliste"/>
+        <w:pStyle w:val="ListParagraph"/>
         <w:numPr>
           <w:ilvl w:val="0"/>
           <w:numId w:val="2"/>
@@ -920,7 +925,7 @@
     </w:p>
     <w:p>
       <w:pPr>
-        <w:pStyle w:val="Paragraphedeliste"/>
+        <w:pStyle w:val="ListParagraph"/>
         <w:numPr>
           <w:ilvl w:val="0"/>
           <w:numId w:val="2"/>
@@ -932,7 +937,7 @@
     </w:p>
     <w:p>
       <w:pPr>
-        <w:pStyle w:val="Paragraphedeliste"/>
+        <w:pStyle w:val="ListParagraph"/>
         <w:numPr>
           <w:ilvl w:val="0"/>
           <w:numId w:val="2"/>
@@ -946,7 +951,7 @@
     </w:p>
     <w:p>
       <w:pPr>
-        <w:pStyle w:val="Paragraphedeliste"/>
+        <w:pStyle w:val="ListParagraph"/>
         <w:numPr>
           <w:ilvl w:val="0"/>
           <w:numId w:val="2"/>
@@ -958,7 +963,7 @@
     </w:p>
     <w:p>
       <w:pPr>
-        <w:pStyle w:val="Paragraphedeliste"/>
+        <w:pStyle w:val="ListParagraph"/>
         <w:numPr>
           <w:ilvl w:val="0"/>
           <w:numId w:val="2"/>
@@ -970,7 +975,7 @@
     </w:p>
     <w:p>
       <w:pPr>
-        <w:pStyle w:val="Titre3"/>
+        <w:pStyle w:val="Heading3"/>
       </w:pPr>
       <w:r>
         <w:t>Waveguide</w:t>
@@ -978,7 +983,7 @@
     </w:p>
     <w:p>
       <w:pPr>
-        <w:pStyle w:val="Paragraphedeliste"/>
+        <w:pStyle w:val="ListParagraph"/>
         <w:numPr>
           <w:ilvl w:val="0"/>
           <w:numId w:val="3"/>
@@ -990,7 +995,7 @@
     </w:p>
     <w:p>
       <w:pPr>
-        <w:pStyle w:val="Paragraphedeliste"/>
+        <w:pStyle w:val="ListParagraph"/>
       </w:pPr>
       <w:r>
         <w:rPr>
@@ -1035,12 +1040,12 @@
     </w:p>
     <w:p>
       <w:pPr>
-        <w:pStyle w:val="Paragraphedeliste"/>
-      </w:pPr>
-    </w:p>
-    <w:p>
-      <w:pPr>
-        <w:pStyle w:val="Paragraphedeliste"/>
+        <w:pStyle w:val="ListParagraph"/>
+      </w:pPr>
+    </w:p>
+    <w:p>
+      <w:pPr>
+        <w:pStyle w:val="ListParagraph"/>
         <w:numPr>
           <w:ilvl w:val="0"/>
           <w:numId w:val="3"/>
@@ -1120,7 +1125,7 @@
     </w:p>
     <w:p>
       <w:pPr>
-        <w:pStyle w:val="Paragraphedeliste"/>
+        <w:pStyle w:val="ListParagraph"/>
         <w:numPr>
           <w:ilvl w:val="0"/>
           <w:numId w:val="3"/>
@@ -1152,7 +1157,7 @@
     </w:p>
     <w:p>
       <w:pPr>
-        <w:pStyle w:val="Paragraphedeliste"/>
+        <w:pStyle w:val="ListParagraph"/>
         <w:numPr>
           <w:ilvl w:val="0"/>
           <w:numId w:val="3"/>
@@ -1175,15 +1180,16 @@
     </w:p>
     <w:p>
       <w:pPr>
-        <w:pStyle w:val="Titre3"/>
-      </w:pPr>
-      <w:r>
+        <w:pStyle w:val="Heading3"/>
+      </w:pPr>
+      <w:r>
+        <w:lastRenderedPageBreak/>
         <w:t>Bend</w:t>
       </w:r>
     </w:p>
     <w:p>
       <w:pPr>
-        <w:pStyle w:val="Paragraphedeliste"/>
+        <w:pStyle w:val="ListParagraph"/>
         <w:numPr>
           <w:ilvl w:val="0"/>
           <w:numId w:val="4"/>
@@ -1195,7 +1201,7 @@
     </w:p>
     <w:p>
       <w:pPr>
-        <w:pStyle w:val="Paragraphedeliste"/>
+        <w:pStyle w:val="ListParagraph"/>
       </w:pPr>
       <w:r>
         <w:rPr>
@@ -1240,7 +1246,7 @@
     </w:p>
     <w:p>
       <w:pPr>
-        <w:pStyle w:val="Paragraphedeliste"/>
+        <w:pStyle w:val="ListParagraph"/>
         <w:numPr>
           <w:ilvl w:val="0"/>
           <w:numId w:val="4"/>
@@ -1258,12 +1264,12 @@
     </w:p>
     <w:p>
       <w:pPr>
-        <w:pStyle w:val="Paragraphedeliste"/>
-      </w:pPr>
-    </w:p>
-    <w:p>
-      <w:pPr>
-        <w:pStyle w:val="Paragraphedeliste"/>
+        <w:pStyle w:val="ListParagraph"/>
+      </w:pPr>
+    </w:p>
+    <w:p>
+      <w:pPr>
+        <w:pStyle w:val="ListParagraph"/>
         <w:rPr>
           <w:strike/>
         </w:rPr>
@@ -1277,15 +1283,15 @@
     </w:p>
     <w:p>
       <w:pPr>
-        <w:pStyle w:val="Paragraphedeliste"/>
-        <w:rPr>
-          <w:strike/>
-        </w:rPr>
-      </w:pPr>
-    </w:p>
-    <w:p>
-      <w:pPr>
-        <w:pStyle w:val="Paragraphedeliste"/>
+        <w:pStyle w:val="ListParagraph"/>
+        <w:rPr>
+          <w:strike/>
+        </w:rPr>
+      </w:pPr>
+    </w:p>
+    <w:p>
+      <w:pPr>
+        <w:pStyle w:val="ListParagraph"/>
         <w:rPr>
           <w:strike/>
         </w:rPr>
@@ -1325,12 +1331,12 @@
     </w:p>
     <w:p>
       <w:pPr>
-        <w:pStyle w:val="Paragraphedeliste"/>
-      </w:pPr>
-    </w:p>
-    <w:p>
-      <w:pPr>
-        <w:pStyle w:val="Titre3"/>
+        <w:pStyle w:val="ListParagraph"/>
+      </w:pPr>
+    </w:p>
+    <w:p>
+      <w:pPr>
+        <w:pStyle w:val="Heading3"/>
       </w:pPr>
       <w:r>
         <w:t>S-Bend</w:t>
@@ -1338,7 +1344,7 @@
     </w:p>
     <w:p>
       <w:pPr>
-        <w:pStyle w:val="Paragraphedeliste"/>
+        <w:pStyle w:val="ListParagraph"/>
         <w:numPr>
           <w:ilvl w:val="0"/>
           <w:numId w:val="4"/>
@@ -1350,12 +1356,13 @@
     </w:p>
     <w:p>
       <w:pPr>
-        <w:pStyle w:val="Paragraphedeliste"/>
+        <w:pStyle w:val="ListParagraph"/>
       </w:pPr>
       <w:r>
         <w:rPr>
           <w:noProof/>
         </w:rPr>
+        <w:lastRenderedPageBreak/>
         <w:drawing>
           <wp:inline distT="0" distB="0" distL="0" distR="0" wp14:anchorId="7626C157" wp14:editId="47D42BAE">
             <wp:extent cx="4524375" cy="4505325"/>
@@ -1395,7 +1402,7 @@
     </w:p>
     <w:p>
       <w:pPr>
-        <w:pStyle w:val="Paragraphedeliste"/>
+        <w:pStyle w:val="ListParagraph"/>
         <w:numPr>
           <w:ilvl w:val="0"/>
           <w:numId w:val="4"/>
@@ -1422,13 +1429,13 @@
     </w:p>
     <w:p>
       <w:pPr>
-        <w:pStyle w:val="Paragraphedeliste"/>
+        <w:pStyle w:val="ListParagraph"/>
         <w:ind w:left="0"/>
       </w:pPr>
     </w:p>
     <w:p>
       <w:pPr>
-        <w:pStyle w:val="Titre3"/>
+        <w:pStyle w:val="Heading3"/>
       </w:pPr>
       <w:r>
         <w:t>Taper</w:t>
@@ -1436,7 +1443,7 @@
     </w:p>
     <w:p>
       <w:pPr>
-        <w:pStyle w:val="Paragraphedeliste"/>
+        <w:pStyle w:val="ListParagraph"/>
         <w:numPr>
           <w:ilvl w:val="0"/>
           <w:numId w:val="4"/>
@@ -1448,12 +1455,13 @@
     </w:p>
     <w:p>
       <w:pPr>
-        <w:pStyle w:val="Paragraphedeliste"/>
+        <w:pStyle w:val="ListParagraph"/>
       </w:pPr>
       <w:r>
         <w:rPr>
           <w:noProof/>
         </w:rPr>
+        <w:lastRenderedPageBreak/>
         <w:drawing>
           <wp:inline distT="0" distB="0" distL="0" distR="0" wp14:anchorId="6BB0EB90" wp14:editId="7D49D58A">
             <wp:extent cx="4524375" cy="4505325"/>
@@ -1493,12 +1501,12 @@
     </w:p>
     <w:p>
       <w:pPr>
-        <w:pStyle w:val="Paragraphedeliste"/>
-      </w:pPr>
-    </w:p>
-    <w:p>
-      <w:pPr>
-        <w:pStyle w:val="Paragraphedeliste"/>
+        <w:pStyle w:val="ListParagraph"/>
+      </w:pPr>
+    </w:p>
+    <w:p>
+      <w:pPr>
+        <w:pStyle w:val="ListParagraph"/>
         <w:numPr>
           <w:ilvl w:val="0"/>
           <w:numId w:val="4"/>
@@ -1516,7 +1524,7 @@
     </w:p>
     <w:p>
       <w:pPr>
-        <w:pStyle w:val="Paragraphedeliste"/>
+        <w:pStyle w:val="ListParagraph"/>
         <w:numPr>
           <w:ilvl w:val="0"/>
           <w:numId w:val="4"/>
@@ -1535,17 +1543,15 @@
     <w:p/>
     <w:p>
       <w:pPr>
-        <w:pStyle w:val="Titre3"/>
-      </w:pPr>
-      <w:bookmarkStart w:id="0" w:name="_GoBack"/>
+        <w:pStyle w:val="Heading3"/>
+      </w:pPr>
       <w:r>
         <w:t>MMI1x2</w:t>
       </w:r>
     </w:p>
-    <w:bookmarkEnd w:id="0"/>
-    <w:p>
-      <w:pPr>
-        <w:pStyle w:val="Paragraphedeliste"/>
+    <w:p>
+      <w:pPr>
+        <w:pStyle w:val="ListParagraph"/>
         <w:numPr>
           <w:ilvl w:val="0"/>
           <w:numId w:val="5"/>
@@ -1557,7 +1563,7 @@
     </w:p>
     <w:p>
       <w:pPr>
-        <w:pStyle w:val="Paragraphedeliste"/>
+        <w:pStyle w:val="ListParagraph"/>
       </w:pPr>
       <w:r>
         <w:rPr>
@@ -1603,12 +1609,12 @@
     </w:p>
     <w:p>
       <w:pPr>
-        <w:pStyle w:val="Paragraphedeliste"/>
-      </w:pPr>
-    </w:p>
-    <w:p>
-      <w:pPr>
-        <w:pStyle w:val="Paragraphedeliste"/>
+        <w:pStyle w:val="ListParagraph"/>
+      </w:pPr>
+    </w:p>
+    <w:p>
+      <w:pPr>
+        <w:pStyle w:val="ListParagraph"/>
         <w:numPr>
           <w:ilvl w:val="0"/>
           <w:numId w:val="5"/>
@@ -1626,7 +1632,7 @@
     </w:p>
     <w:p>
       <w:pPr>
-        <w:pStyle w:val="Paragraphedeliste"/>
+        <w:pStyle w:val="ListParagraph"/>
         <w:numPr>
           <w:ilvl w:val="0"/>
           <w:numId w:val="5"/>
@@ -1644,7 +1650,7 @@
     </w:p>
     <w:p>
       <w:pPr>
-        <w:pStyle w:val="Paragraphedeliste"/>
+        <w:pStyle w:val="ListParagraph"/>
         <w:numPr>
           <w:ilvl w:val="0"/>
           <w:numId w:val="5"/>
@@ -1676,7 +1682,7 @@
     </w:p>
     <w:p>
       <w:pPr>
-        <w:pStyle w:val="Paragraphedeliste"/>
+        <w:pStyle w:val="ListParagraph"/>
         <w:numPr>
           <w:ilvl w:val="2"/>
           <w:numId w:val="5"/>
@@ -1707,7 +1713,7 @@
     </w:p>
     <w:p>
       <w:pPr>
-        <w:pStyle w:val="Paragraphedeliste"/>
+        <w:pStyle w:val="ListParagraph"/>
         <w:numPr>
           <w:ilvl w:val="1"/>
           <w:numId w:val="5"/>
@@ -1844,7 +1850,7 @@
     </w:p>
     <w:p>
       <w:pPr>
-        <w:pStyle w:val="Paragraphedeliste"/>
+        <w:pStyle w:val="ListParagraph"/>
         <w:numPr>
           <w:ilvl w:val="1"/>
           <w:numId w:val="5"/>
@@ -1874,7 +1880,7 @@
     </w:p>
     <w:p>
       <w:pPr>
-        <w:pStyle w:val="Paragraphedeliste"/>
+        <w:pStyle w:val="ListParagraph"/>
         <w:ind w:left="2160"/>
       </w:pPr>
       <w:r>
@@ -1921,13 +1927,13 @@
     </w:p>
     <w:p>
       <w:pPr>
-        <w:pStyle w:val="Paragraphedeliste"/>
+        <w:pStyle w:val="ListParagraph"/>
         <w:ind w:left="1440"/>
       </w:pPr>
     </w:p>
     <w:p>
       <w:pPr>
-        <w:pStyle w:val="Paragraphedeliste"/>
+        <w:pStyle w:val="ListParagraph"/>
         <w:numPr>
           <w:ilvl w:val="1"/>
           <w:numId w:val="5"/>
@@ -1981,7 +1987,7 @@
     </w:p>
     <w:p>
       <w:pPr>
-        <w:pStyle w:val="Paragraphedeliste"/>
+        <w:pStyle w:val="ListParagraph"/>
         <w:ind w:left="2160"/>
       </w:pPr>
       <w:r>
@@ -2026,37 +2032,457 @@
         </w:drawing>
       </w:r>
     </w:p>
+    <w:p>
+      <w:pPr>
+        <w:pStyle w:val="ListParagraph"/>
+        <w:ind w:left="2160"/>
+      </w:pPr>
+    </w:p>
+    <w:p>
+      <w:r>
+        <w:br w:type="page"/>
+      </w:r>
+    </w:p>
+    <w:p>
+      <w:pPr>
+        <w:pStyle w:val="Heading3"/>
+      </w:pPr>
+      <w:r>
+        <w:lastRenderedPageBreak/>
+        <w:t>MMI1x2</w:t>
+      </w:r>
+      <w:r>
+        <w:t>_DOE</w:t>
+      </w:r>
+    </w:p>
+    <w:p/>
+    <w:p>
+      <w:pPr>
+        <w:pStyle w:val="Heading3"/>
+      </w:pPr>
+      <w:r>
+        <w:t>Parameters</w:t>
+      </w:r>
+    </w:p>
+    <w:p>
+      <w:r>
+        <w:rPr>
+          <w:noProof/>
+        </w:rPr>
+        <w:drawing>
+          <wp:inline distT="0" distB="0" distL="0" distR="0" wp14:anchorId="39380A42" wp14:editId="35EE649D">
+            <wp:extent cx="4524375" cy="4505325"/>
+            <wp:effectExtent l="0" t="0" r="9525" b="9525"/>
+            <wp:docPr id="8" name="Picture 8"/>
+            <wp:cNvGraphicFramePr>
+              <a:graphicFrameLocks xmlns:a="http://schemas.openxmlformats.org/drawingml/2006/main" noChangeAspect="1"/>
+            </wp:cNvGraphicFramePr>
+            <a:graphic xmlns:a="http://schemas.openxmlformats.org/drawingml/2006/main">
+              <a:graphicData uri="http://schemas.openxmlformats.org/drawingml/2006/picture">
+                <pic:pic xmlns:pic="http://schemas.openxmlformats.org/drawingml/2006/picture">
+                  <pic:nvPicPr>
+                    <pic:cNvPr id="1" name=""/>
+                    <pic:cNvPicPr/>
+                  </pic:nvPicPr>
+                  <pic:blipFill>
+                    <a:blip r:embed="rId21"/>
+                    <a:stretch>
+                      <a:fillRect/>
+                    </a:stretch>
+                  </pic:blipFill>
+                  <pic:spPr>
+                    <a:xfrm>
+                      <a:off x="0" y="0"/>
+                      <a:ext cx="4524375" cy="4505325"/>
+                    </a:xfrm>
+                    <a:prstGeom prst="rect">
+                      <a:avLst/>
+                    </a:prstGeom>
+                  </pic:spPr>
+                </pic:pic>
+              </a:graphicData>
+            </a:graphic>
+          </wp:inline>
+        </w:drawing>
+      </w:r>
+    </w:p>
+    <w:p>
+      <w:pPr>
+        <w:pStyle w:val="ListParagraph"/>
+        <w:numPr>
+          <w:ilvl w:val="0"/>
+          <w:numId w:val="6"/>
+        </w:numPr>
+      </w:pPr>
+      <w:r>
+        <w:t>The name surface grating coupled to be named MMI1x2_SGC, but instance add 450$ based on waveguide width.</w:t>
+      </w:r>
+    </w:p>
+    <w:p>
+      <w:pPr>
+        <w:pStyle w:val="ListParagraph"/>
+        <w:numPr>
+          <w:ilvl w:val="0"/>
+          <w:numId w:val="6"/>
+        </w:numPr>
+      </w:pPr>
+      <w:r>
+        <w:t xml:space="preserve">The name of the </w:t>
+      </w:r>
+      <w:r>
+        <w:t xml:space="preserve">DOE </w:t>
+      </w:r>
+      <w:r>
+        <w:t>T-Cell should be MMI1x2_DoE</w:t>
+      </w:r>
+    </w:p>
+    <w:p>
+      <w:pPr>
+        <w:pStyle w:val="ListParagraph"/>
+        <w:numPr>
+          <w:ilvl w:val="0"/>
+          <w:numId w:val="6"/>
+        </w:numPr>
+      </w:pPr>
+      <w:r>
+        <w:t>The instance MMI instance naming should reflect more their parameters:</w:t>
+      </w:r>
+    </w:p>
+    <w:p>
+      <w:pPr>
+        <w:pStyle w:val="ListParagraph"/>
+        <w:numPr>
+          <w:ilvl w:val="1"/>
+          <w:numId w:val="6"/>
+        </w:numPr>
+      </w:pPr>
+      <w:r>
+        <w:t>450$WG_Lxxxoyyyy</w:t>
+      </w:r>
+    </w:p>
+    <w:p>
+      <w:pPr>
+        <w:pStyle w:val="ListParagraph"/>
+        <w:numPr>
+          <w:ilvl w:val="1"/>
+          <w:numId w:val="6"/>
+        </w:numPr>
+      </w:pPr>
+      <w:r>
+        <w:t>450$Bend_</w:t>
+      </w:r>
+    </w:p>
+    <w:p>
+      <w:pPr>
+        <w:pStyle w:val="ListParagraph"/>
+        <w:numPr>
+          <w:ilvl w:val="1"/>
+          <w:numId w:val="6"/>
+        </w:numPr>
+      </w:pPr>
+      <w:r>
+        <w:t>450$MMI1x2_</w:t>
+      </w:r>
+      <w:r>
+        <w:t>Lxxoyyy_Wexxoyyy</w:t>
+      </w:r>
+    </w:p>
+    <w:p>
+      <w:pPr>
+        <w:pStyle w:val="ListParagraph"/>
+        <w:numPr>
+          <w:ilvl w:val="1"/>
+          <w:numId w:val="6"/>
+        </w:numPr>
+      </w:pPr>
+      <w:r>
+        <w:t>450$</w:t>
+      </w:r>
+      <w:r>
+        <w:t>MMI1x2_Lxxoyyy_Wexxoyyy_SGC</w:t>
+      </w:r>
+    </w:p>
+    <w:p>
+      <w:pPr>
+        <w:pStyle w:val="ListParagraph"/>
+        <w:numPr>
+          <w:ilvl w:val="0"/>
+          <w:numId w:val="6"/>
+        </w:numPr>
+      </w:pPr>
+      <w:proofErr w:type="spellStart"/>
+      <w:r>
+        <w:t>Ajouter</w:t>
+      </w:r>
+      <w:proofErr w:type="spellEnd"/>
+      <w:r>
+        <w:t xml:space="preserve"> Bend WGREF (Bend prior to</w:t>
+      </w:r>
+      <w:r>
+        <w:t xml:space="preserve"> Rasterized)</w:t>
+      </w:r>
+    </w:p>
+    <w:p>
+      <w:pPr>
+        <w:pStyle w:val="ListParagraph"/>
+        <w:numPr>
+          <w:ilvl w:val="0"/>
+          <w:numId w:val="6"/>
+        </w:numPr>
+        <w:rPr>
+          <w:lang w:val="fr-CA"/>
+        </w:rPr>
+      </w:pPr>
+      <w:r>
+        <w:rPr>
+          <w:lang w:val="fr-CA"/>
+        </w:rPr>
+        <w:t xml:space="preserve">Ajouter </w:t>
+      </w:r>
+      <w:r>
+        <w:rPr>
+          <w:lang w:val="fr-CA"/>
+        </w:rPr>
+        <w:t>WG</w:t>
+      </w:r>
+      <w:r>
+        <w:rPr>
+          <w:lang w:val="fr-CA"/>
+        </w:rPr>
+        <w:t xml:space="preserve">LBL en layer 10 </w:t>
+      </w:r>
+      <w:proofErr w:type="spellStart"/>
+      <w:r>
+        <w:rPr>
+          <w:lang w:val="fr-CA"/>
+        </w:rPr>
+        <w:t>d</w:t>
+      </w:r>
+      <w:r>
+        <w:rPr>
+          <w:lang w:val="fr-CA"/>
+        </w:rPr>
+        <w:t>atatype</w:t>
+      </w:r>
+      <w:proofErr w:type="spellEnd"/>
+      <w:r>
+        <w:rPr>
+          <w:lang w:val="fr-CA"/>
+        </w:rPr>
+        <w:t xml:space="preserve"> 11 </w:t>
+      </w:r>
+      <w:r>
+        <w:rPr>
+          <w:lang w:val="fr-CA"/>
+        </w:rPr>
+        <w:t>(</w:t>
+      </w:r>
+      <w:proofErr w:type="spellStart"/>
+      <w:r>
+        <w:rPr>
+          <w:lang w:val="fr-CA"/>
+        </w:rPr>
+        <w:t>text</w:t>
+      </w:r>
+      <w:proofErr w:type="spellEnd"/>
+      <w:r>
+        <w:rPr>
+          <w:lang w:val="fr-CA"/>
+        </w:rPr>
+        <w:t xml:space="preserve"> size 25) </w:t>
+      </w:r>
+      <w:r>
+        <w:rPr>
+          <w:lang w:val="fr-CA"/>
+        </w:rPr>
+        <w:t>sous le format :</w:t>
+      </w:r>
+    </w:p>
+    <w:p>
+      <w:pPr>
+        <w:pStyle w:val="ListParagraph"/>
+        <w:numPr>
+          <w:ilvl w:val="1"/>
+          <w:numId w:val="6"/>
+        </w:numPr>
+        <w:rPr>
+          <w:lang w:val="fr-CA"/>
+        </w:rPr>
+      </w:pPr>
+      <w:r>
+        <w:rPr>
+          <w:lang w:val="fr-CA"/>
+        </w:rPr>
+        <w:t xml:space="preserve">(0,0) </w:t>
+      </w:r>
+      <w:r>
+        <w:rPr>
+          <w:lang w:val="fr-CA"/>
+        </w:rPr>
+        <w:t>TE2_</w:t>
+      </w:r>
+      <w:r>
+        <w:rPr>
+          <w:lang w:val="fr-CA"/>
+        </w:rPr>
+        <w:t>450$</w:t>
+      </w:r>
+      <w:r>
+        <w:rPr>
+          <w:lang w:val="fr-CA"/>
+        </w:rPr>
+        <w:t>MMI_</w:t>
+      </w:r>
+      <w:r>
+        <w:rPr>
+          <w:lang w:val="fr-CA"/>
+        </w:rPr>
+        <w:t>1</w:t>
+      </w:r>
+      <w:r>
+        <w:rPr>
+          <w:lang w:val="fr-CA"/>
+        </w:rPr>
+        <w:t>x2_</w:t>
+      </w:r>
+      <w:r>
+        <w:rPr>
+          <w:lang w:val="fr-CA"/>
+        </w:rPr>
+        <w:t>L48</w:t>
+      </w:r>
+      <w:r>
+        <w:rPr>
+          <w:lang w:val="fr-CA"/>
+        </w:rPr>
+        <w:t>_</w:t>
+      </w:r>
+      <w:r>
+        <w:rPr>
+          <w:lang w:val="fr-CA"/>
+        </w:rPr>
+        <w:t>We</w:t>
+      </w:r>
+      <w:r>
+        <w:rPr>
+          <w:lang w:val="fr-CA"/>
+        </w:rPr>
+        <w:t>3061_1</w:t>
+      </w:r>
+      <w:r>
+        <w:rPr>
+          <w:lang w:val="fr-CA"/>
+        </w:rPr>
+        <w:t>; et</w:t>
+      </w:r>
+    </w:p>
+    <w:p>
+      <w:pPr>
+        <w:pStyle w:val="ListParagraph"/>
+        <w:numPr>
+          <w:ilvl w:val="1"/>
+          <w:numId w:val="6"/>
+        </w:numPr>
+      </w:pPr>
+      <w:r>
+        <w:t xml:space="preserve">(0,30) </w:t>
+      </w:r>
+      <w:r>
+        <w:t>T</w:t>
+      </w:r>
+      <w:r>
+        <w:t>M</w:t>
+      </w:r>
+      <w:r>
+        <w:t>2_</w:t>
+      </w:r>
+      <w:r>
+        <w:t>450$</w:t>
+      </w:r>
+      <w:r>
+        <w:t>MMI_</w:t>
+      </w:r>
+      <w:r>
+        <w:t>1</w:t>
+      </w:r>
+      <w:r>
+        <w:t>x2_</w:t>
+      </w:r>
+      <w:r>
+        <w:t>L48</w:t>
+      </w:r>
+      <w:r>
+        <w:t>_</w:t>
+      </w:r>
+      <w:r>
+        <w:t>We</w:t>
+      </w:r>
+      <w:r>
+        <w:t>3061_1</w:t>
+      </w:r>
+    </w:p>
+    <w:p>
+      <w:pPr>
+        <w:pStyle w:val="ListParagraph"/>
+        <w:numPr>
+          <w:ilvl w:val="0"/>
+          <w:numId w:val="6"/>
+        </w:numPr>
+      </w:pPr>
+      <w:proofErr w:type="spellStart"/>
+      <w:r>
+        <w:t>SBend</w:t>
+      </w:r>
+      <w:proofErr w:type="spellEnd"/>
+      <w:r>
+        <w:t xml:space="preserve"> to call 2 identical Bend </w:t>
+      </w:r>
+      <w:r>
+        <w:t>instances</w:t>
+      </w:r>
+    </w:p>
+    <w:p>
+      <w:pPr>
+        <w:pStyle w:val="ListParagraph"/>
+        <w:numPr>
+          <w:ilvl w:val="0"/>
+          <w:numId w:val="6"/>
+        </w:numPr>
+      </w:pPr>
+      <w:bookmarkStart w:id="0" w:name="_GoBack"/>
+      <w:bookmarkEnd w:id="0"/>
+    </w:p>
+    <w:p>
+      <w:pPr>
+        <w:pStyle w:val="ListParagraph"/>
+        <w:ind w:left="1440"/>
+      </w:pPr>
+      <w:r>
+        <w:t xml:space="preserve"> </w:t>
+      </w:r>
+    </w:p>
+    <w:p>
+      <w:pPr>
+        <w:pStyle w:val="ListParagraph"/>
+        <w:ind w:left="2160"/>
+      </w:pPr>
+    </w:p>
+    <w:p/>
+    <w:p>
+      <w:r>
+        <w:t xml:space="preserve">Small gaps on default layout at We = 1.6, 2.4, 2.6, 2.8.  We need to find the right algorithm to get rid of </w:t>
+      </w:r>
+      <w:proofErr w:type="gramStart"/>
+      <w:r>
+        <w:t>those gap</w:t>
+      </w:r>
+      <w:proofErr w:type="gramEnd"/>
+      <w:r>
+        <w:t xml:space="preserve"> by adjusting the angle to +0.0001 when necessary.</w:t>
+      </w:r>
+    </w:p>
     <w:p/>
     <w:p/>
-    <w:p>
-      <w:pPr>
-        <w:pStyle w:val="Paragraphedeliste"/>
-      </w:pPr>
-    </w:p>
-    <w:p/>
-    <w:p/>
-    <w:p>
-      <w:pPr>
-        <w:pStyle w:val="Paragraphedeliste"/>
-        <w:ind w:left="1440"/>
-      </w:pPr>
-    </w:p>
-    <w:p>
-      <w:pPr>
-        <w:pStyle w:val="Paragraphedeliste"/>
-        <w:ind w:left="1440"/>
-      </w:pPr>
-    </w:p>
-    <w:p>
-      <w:pPr>
-        <w:pStyle w:val="Paragraphedeliste"/>
-      </w:pPr>
-    </w:p>
-    <w:p>
-      <w:pPr>
-        <w:pStyle w:val="Paragraphedeliste"/>
-      </w:pPr>
-    </w:p>
     <w:p/>
     <w:sectPr>
       <w:pgSz w:w="12240" w:h="15840"/>
@@ -2071,6 +2497,119 @@
 <file path=word/numbering.xml><?xml version="1.0" encoding="utf-8"?>
 <w:numbering xmlns:wpc="http://schemas.microsoft.com/office/word/2010/wordprocessingCanvas" xmlns:cx="http://schemas.microsoft.com/office/drawing/2014/chartex" xmlns:cx1="http://schemas.microsoft.com/office/drawing/2015/9/8/chartex" xmlns:cx2="http://schemas.microsoft.com/office/drawing/2015/10/21/chartex" xmlns:cx3="http://schemas.microsoft.com/office/drawing/2016/5/9/chartex" xmlns:cx4="http://schemas.microsoft.com/office/drawing/2016/5/10/chartex" xmlns:cx5="http://schemas.microsoft.com/office/drawing/2016/5/11/chartex" xmlns:cx6="http://schemas.microsoft.com/office/drawing/2016/5/12/chartex" xmlns:cx7="http://schemas.microsoft.com/office/drawing/2016/5/13/chartex" xmlns:cx8="http://schemas.microsoft.com/office/drawing/2016/5/14/chartex" xmlns:mc="http://schemas.openxmlformats.org/markup-compatibility/2006" xmlns:aink="http://schemas.microsoft.com/office/drawing/2016/ink" xmlns:am3d="http://schemas.microsoft.com/office/drawing/2017/model3d" xmlns:o="urn:schemas-microsoft-com:office:office" xmlns:r="http://schemas.openxmlformats.org/officeDocument/2006/relationships" xmlns:m="http://schemas.openxmlformats.org/officeDocument/2006/math" xmlns:v="urn:schemas-microsoft-com:vml" xmlns:wp14="http://schemas.microsoft.com/office/word/2010/wordprocessingDrawing" xmlns:wp="http://schemas.openxmlformats.org/drawingml/2006/wordprocessingDrawing" xmlns:w10="urn:schemas-microsoft-com:office:word" xmlns:w="http://schemas.openxmlformats.org/wordprocessingml/2006/main" xmlns:w14="http://schemas.microsoft.com/office/word/2010/wordml" xmlns:w15="http://schemas.microsoft.com/office/word/2012/wordml" xmlns:w16cid="http://schemas.microsoft.com/office/word/2016/wordml/cid" xmlns:w16se="http://schemas.microsoft.com/office/word/2015/wordml/symex" xmlns:wpg="http://schemas.microsoft.com/office/word/2010/wordprocessingGroup" xmlns:wpi="http://schemas.microsoft.com/office/word/2010/wordprocessingInk" xmlns:wne="http://schemas.microsoft.com/office/word/2006/wordml" xmlns:wps="http://schemas.microsoft.com/office/word/2010/wordprocessingShape" mc:Ignorable="w14 w15 w16se w16cid wp14">
   <w:abstractNum w:abstractNumId="0" w15:restartNumberingAfterBreak="0">
+    <w:nsid w:val="15A46C5B"/>
+    <w:multiLevelType w:val="hybridMultilevel"/>
+    <w:tmpl w:val="35566C56"/>
+    <w:lvl w:ilvl="0" w:tplc="10090001">
+      <w:start w:val="1"/>
+      <w:numFmt w:val="bullet"/>
+      <w:lvlText w:val=""/>
+      <w:lvlJc w:val="left"/>
+      <w:pPr>
+        <w:ind w:left="720" w:hanging="360"/>
+      </w:pPr>
+      <w:rPr>
+        <w:rFonts w:ascii="Symbol" w:hAnsi="Symbol" w:hint="default"/>
+      </w:rPr>
+    </w:lvl>
+    <w:lvl w:ilvl="1" w:tplc="10090003">
+      <w:start w:val="1"/>
+      <w:numFmt w:val="bullet"/>
+      <w:lvlText w:val="o"/>
+      <w:lvlJc w:val="left"/>
+      <w:pPr>
+        <w:ind w:left="1440" w:hanging="360"/>
+      </w:pPr>
+      <w:rPr>
+        <w:rFonts w:ascii="Courier New" w:hAnsi="Courier New" w:cs="Courier New" w:hint="default"/>
+      </w:rPr>
+    </w:lvl>
+    <w:lvl w:ilvl="2" w:tplc="10090005" w:tentative="1">
+      <w:start w:val="1"/>
+      <w:numFmt w:val="bullet"/>
+      <w:lvlText w:val=""/>
+      <w:lvlJc w:val="left"/>
+      <w:pPr>
+        <w:ind w:left="2160" w:hanging="360"/>
+      </w:pPr>
+      <w:rPr>
+        <w:rFonts w:ascii="Wingdings" w:hAnsi="Wingdings" w:hint="default"/>
+      </w:rPr>
+    </w:lvl>
+    <w:lvl w:ilvl="3" w:tplc="10090001" w:tentative="1">
+      <w:start w:val="1"/>
+      <w:numFmt w:val="bullet"/>
+      <w:lvlText w:val=""/>
+      <w:lvlJc w:val="left"/>
+      <w:pPr>
+        <w:ind w:left="2880" w:hanging="360"/>
+      </w:pPr>
+      <w:rPr>
+        <w:rFonts w:ascii="Symbol" w:hAnsi="Symbol" w:hint="default"/>
+      </w:rPr>
+    </w:lvl>
+    <w:lvl w:ilvl="4" w:tplc="10090003" w:tentative="1">
+      <w:start w:val="1"/>
+      <w:numFmt w:val="bullet"/>
+      <w:lvlText w:val="o"/>
+      <w:lvlJc w:val="left"/>
+      <w:pPr>
+        <w:ind w:left="3600" w:hanging="360"/>
+      </w:pPr>
+      <w:rPr>
+        <w:rFonts w:ascii="Courier New" w:hAnsi="Courier New" w:cs="Courier New" w:hint="default"/>
+      </w:rPr>
+    </w:lvl>
+    <w:lvl w:ilvl="5" w:tplc="10090005" w:tentative="1">
+      <w:start w:val="1"/>
+      <w:numFmt w:val="bullet"/>
+      <w:lvlText w:val=""/>
+      <w:lvlJc w:val="left"/>
+      <w:pPr>
+        <w:ind w:left="4320" w:hanging="360"/>
+      </w:pPr>
+      <w:rPr>
+        <w:rFonts w:ascii="Wingdings" w:hAnsi="Wingdings" w:hint="default"/>
+      </w:rPr>
+    </w:lvl>
+    <w:lvl w:ilvl="6" w:tplc="10090001" w:tentative="1">
+      <w:start w:val="1"/>
+      <w:numFmt w:val="bullet"/>
+      <w:lvlText w:val=""/>
+      <w:lvlJc w:val="left"/>
+      <w:pPr>
+        <w:ind w:left="5040" w:hanging="360"/>
+      </w:pPr>
+      <w:rPr>
+        <w:rFonts w:ascii="Symbol" w:hAnsi="Symbol" w:hint="default"/>
+      </w:rPr>
+    </w:lvl>
+    <w:lvl w:ilvl="7" w:tplc="10090003" w:tentative="1">
+      <w:start w:val="1"/>
+      <w:numFmt w:val="bullet"/>
+      <w:lvlText w:val="o"/>
+      <w:lvlJc w:val="left"/>
+      <w:pPr>
+        <w:ind w:left="5760" w:hanging="360"/>
+      </w:pPr>
+      <w:rPr>
+        <w:rFonts w:ascii="Courier New" w:hAnsi="Courier New" w:cs="Courier New" w:hint="default"/>
+      </w:rPr>
+    </w:lvl>
+    <w:lvl w:ilvl="8" w:tplc="10090005" w:tentative="1">
+      <w:start w:val="1"/>
+      <w:numFmt w:val="bullet"/>
+      <w:lvlText w:val=""/>
+      <w:lvlJc w:val="left"/>
+      <w:pPr>
+        <w:ind w:left="6480" w:hanging="360"/>
+      </w:pPr>
+      <w:rPr>
+        <w:rFonts w:ascii="Wingdings" w:hAnsi="Wingdings" w:hint="default"/>
+      </w:rPr>
+    </w:lvl>
+  </w:abstractNum>
+  <w:abstractNum w:abstractNumId="1" w15:restartNumberingAfterBreak="0">
     <w:nsid w:val="2AEB3373"/>
     <w:multiLevelType w:val="hybridMultilevel"/>
     <w:tmpl w:val="9E9C40FA"/>
@@ -2183,7 +2722,7 @@
       </w:rPr>
     </w:lvl>
   </w:abstractNum>
-  <w:abstractNum w:abstractNumId="1" w15:restartNumberingAfterBreak="0">
+  <w:abstractNum w:abstractNumId="2" w15:restartNumberingAfterBreak="0">
     <w:nsid w:val="3E075552"/>
     <w:multiLevelType w:val="hybridMultilevel"/>
     <w:tmpl w:val="C436BEC4"/>
@@ -2296,7 +2835,7 @@
       </w:rPr>
     </w:lvl>
   </w:abstractNum>
-  <w:abstractNum w:abstractNumId="2" w15:restartNumberingAfterBreak="0">
+  <w:abstractNum w:abstractNumId="3" w15:restartNumberingAfterBreak="0">
     <w:nsid w:val="5DA2481A"/>
     <w:multiLevelType w:val="hybridMultilevel"/>
     <w:tmpl w:val="3DC29740"/>
@@ -2409,7 +2948,7 @@
       </w:rPr>
     </w:lvl>
   </w:abstractNum>
-  <w:abstractNum w:abstractNumId="3" w15:restartNumberingAfterBreak="0">
+  <w:abstractNum w:abstractNumId="4" w15:restartNumberingAfterBreak="0">
     <w:nsid w:val="690B0C76"/>
     <w:multiLevelType w:val="hybridMultilevel"/>
     <w:tmpl w:val="A55436CE"/>
@@ -2522,7 +3061,7 @@
       </w:rPr>
     </w:lvl>
   </w:abstractNum>
-  <w:abstractNum w:abstractNumId="4" w15:restartNumberingAfterBreak="0">
+  <w:abstractNum w:abstractNumId="5" w15:restartNumberingAfterBreak="0">
     <w:nsid w:val="6EB73BC5"/>
     <w:multiLevelType w:val="hybridMultilevel"/>
     <w:tmpl w:val="81CCFA8E"/>
@@ -2636,19 +3175,22 @@
     </w:lvl>
   </w:abstractNum>
   <w:num w:numId="1">
-    <w:abstractNumId w:val="0"/>
+    <w:abstractNumId w:val="1"/>
   </w:num>
   <w:num w:numId="2">
+    <w:abstractNumId w:val="5"/>
+  </w:num>
+  <w:num w:numId="3">
     <w:abstractNumId w:val="4"/>
   </w:num>
-  <w:num w:numId="3">
+  <w:num w:numId="4">
     <w:abstractNumId w:val="3"/>
   </w:num>
-  <w:num w:numId="4">
+  <w:num w:numId="5">
     <w:abstractNumId w:val="2"/>
   </w:num>
-  <w:num w:numId="5">
-    <w:abstractNumId w:val="1"/>
+  <w:num w:numId="6">
+    <w:abstractNumId w:val="0"/>
   </w:num>
 </w:numbering>
 </file>
@@ -3052,11 +3594,11 @@
     <w:name w:val="Normal"/>
     <w:qFormat/>
   </w:style>
-  <w:style w:type="paragraph" w:styleId="Titre1">
+  <w:style w:type="paragraph" w:styleId="Heading1">
     <w:name w:val="heading 1"/>
     <w:basedOn w:val="Normal"/>
     <w:next w:val="Normal"/>
-    <w:link w:val="Titre1Car"/>
+    <w:link w:val="Heading1Char"/>
     <w:uiPriority w:val="9"/>
     <w:qFormat/>
     <w:rsid w:val="00595B77"/>
@@ -3073,11 +3615,11 @@
       <w:szCs w:val="32"/>
     </w:rPr>
   </w:style>
-  <w:style w:type="paragraph" w:styleId="Titre2">
+  <w:style w:type="paragraph" w:styleId="Heading2">
     <w:name w:val="heading 2"/>
     <w:basedOn w:val="Normal"/>
     <w:next w:val="Normal"/>
-    <w:link w:val="Titre2Car"/>
+    <w:link w:val="Heading2Char"/>
     <w:uiPriority w:val="9"/>
     <w:unhideWhenUsed/>
     <w:qFormat/>
@@ -3095,11 +3637,11 @@
       <w:szCs w:val="26"/>
     </w:rPr>
   </w:style>
-  <w:style w:type="paragraph" w:styleId="Titre3">
+  <w:style w:type="paragraph" w:styleId="Heading3">
     <w:name w:val="heading 3"/>
     <w:basedOn w:val="Normal"/>
     <w:next w:val="Normal"/>
-    <w:link w:val="Titre3Car"/>
+    <w:link w:val="Heading3Char"/>
     <w:uiPriority w:val="9"/>
     <w:unhideWhenUsed/>
     <w:qFormat/>
@@ -3117,11 +3659,11 @@
       <w:szCs w:val="24"/>
     </w:rPr>
   </w:style>
-  <w:style w:type="paragraph" w:styleId="Titre4">
+  <w:style w:type="paragraph" w:styleId="Heading4">
     <w:name w:val="heading 4"/>
     <w:basedOn w:val="Normal"/>
     <w:next w:val="Normal"/>
-    <w:link w:val="Titre4Car"/>
+    <w:link w:val="Heading4Char"/>
     <w:uiPriority w:val="9"/>
     <w:unhideWhenUsed/>
     <w:qFormat/>
@@ -3139,13 +3681,13 @@
       <w:color w:val="2F5496" w:themeColor="accent1" w:themeShade="BF"/>
     </w:rPr>
   </w:style>
-  <w:style w:type="character" w:default="1" w:styleId="Policepardfaut">
+  <w:style w:type="character" w:default="1" w:styleId="DefaultParagraphFont">
     <w:name w:val="Default Paragraph Font"/>
     <w:uiPriority w:val="1"/>
     <w:semiHidden/>
     <w:unhideWhenUsed/>
   </w:style>
-  <w:style w:type="table" w:default="1" w:styleId="TableauNormal">
+  <w:style w:type="table" w:default="1" w:styleId="TableNormal">
     <w:name w:val="Normal Table"/>
     <w:uiPriority w:val="99"/>
     <w:semiHidden/>
@@ -3160,16 +3702,16 @@
       </w:tblCellMar>
     </w:tblPr>
   </w:style>
-  <w:style w:type="numbering" w:default="1" w:styleId="Aucuneliste">
+  <w:style w:type="numbering" w:default="1" w:styleId="NoList">
     <w:name w:val="No List"/>
     <w:uiPriority w:val="99"/>
     <w:semiHidden/>
     <w:unhideWhenUsed/>
   </w:style>
-  <w:style w:type="character" w:customStyle="1" w:styleId="Titre1Car">
-    <w:name w:val="Titre 1 Car"/>
-    <w:basedOn w:val="Policepardfaut"/>
-    <w:link w:val="Titre1"/>
+  <w:style w:type="character" w:customStyle="1" w:styleId="Heading1Char">
+    <w:name w:val="Heading 1 Char"/>
+    <w:basedOn w:val="DefaultParagraphFont"/>
+    <w:link w:val="Heading1"/>
     <w:uiPriority w:val="9"/>
     <w:rsid w:val="00595B77"/>
     <w:rPr>
@@ -3179,10 +3721,10 @@
       <w:szCs w:val="32"/>
     </w:rPr>
   </w:style>
-  <w:style w:type="character" w:customStyle="1" w:styleId="Titre2Car">
-    <w:name w:val="Titre 2 Car"/>
-    <w:basedOn w:val="Policepardfaut"/>
-    <w:link w:val="Titre2"/>
+  <w:style w:type="character" w:customStyle="1" w:styleId="Heading2Char">
+    <w:name w:val="Heading 2 Char"/>
+    <w:basedOn w:val="DefaultParagraphFont"/>
+    <w:link w:val="Heading2"/>
     <w:uiPriority w:val="9"/>
     <w:rsid w:val="00ED47A3"/>
     <w:rPr>
@@ -3192,10 +3734,10 @@
       <w:szCs w:val="26"/>
     </w:rPr>
   </w:style>
-  <w:style w:type="character" w:customStyle="1" w:styleId="Titre3Car">
-    <w:name w:val="Titre 3 Car"/>
-    <w:basedOn w:val="Policepardfaut"/>
-    <w:link w:val="Titre3"/>
+  <w:style w:type="character" w:customStyle="1" w:styleId="Heading3Char">
+    <w:name w:val="Heading 3 Char"/>
+    <w:basedOn w:val="DefaultParagraphFont"/>
+    <w:link w:val="Heading3"/>
     <w:uiPriority w:val="9"/>
     <w:rsid w:val="00ED47A3"/>
     <w:rPr>
@@ -3205,7 +3747,7 @@
       <w:szCs w:val="24"/>
     </w:rPr>
   </w:style>
-  <w:style w:type="paragraph" w:styleId="Paragraphedeliste">
+  <w:style w:type="paragraph" w:styleId="ListParagraph">
     <w:name w:val="List Paragraph"/>
     <w:basedOn w:val="Normal"/>
     <w:uiPriority w:val="34"/>
@@ -3216,10 +3758,10 @@
       <w:contextualSpacing/>
     </w:pPr>
   </w:style>
-  <w:style w:type="character" w:customStyle="1" w:styleId="Titre4Car">
-    <w:name w:val="Titre 4 Car"/>
-    <w:basedOn w:val="Policepardfaut"/>
-    <w:link w:val="Titre4"/>
+  <w:style w:type="character" w:customStyle="1" w:styleId="Heading4Char">
+    <w:name w:val="Heading 4 Char"/>
+    <w:basedOn w:val="DefaultParagraphFont"/>
+    <w:link w:val="Heading4"/>
     <w:uiPriority w:val="9"/>
     <w:rsid w:val="00C75B38"/>
     <w:rPr>
@@ -3229,10 +3771,10 @@
       <w:color w:val="2F5496" w:themeColor="accent1" w:themeShade="BF"/>
     </w:rPr>
   </w:style>
-  <w:style w:type="paragraph" w:styleId="Textedebulles">
+  <w:style w:type="paragraph" w:styleId="BalloonText">
     <w:name w:val="Balloon Text"/>
     <w:basedOn w:val="Normal"/>
-    <w:link w:val="TextedebullesCar"/>
+    <w:link w:val="BalloonTextChar"/>
     <w:uiPriority w:val="99"/>
     <w:semiHidden/>
     <w:unhideWhenUsed/>
@@ -3246,10 +3788,10 @@
       <w:szCs w:val="18"/>
     </w:rPr>
   </w:style>
-  <w:style w:type="character" w:customStyle="1" w:styleId="TextedebullesCar">
-    <w:name w:val="Texte de bulles Car"/>
-    <w:basedOn w:val="Policepardfaut"/>
-    <w:link w:val="Textedebulles"/>
+  <w:style w:type="character" w:customStyle="1" w:styleId="BalloonTextChar">
+    <w:name w:val="Balloon Text Char"/>
+    <w:basedOn w:val="DefaultParagraphFont"/>
+    <w:link w:val="BalloonText"/>
     <w:uiPriority w:val="99"/>
     <w:semiHidden/>
     <w:rsid w:val="009B178E"/>

</xml_diff>

<commit_message>
2019-06-14 2x2, nom des instances, labels, WGREF, waveguide gap
</commit_message>
<xml_diff>
--- a/T-Cells/T-Cells_Review_v1.0.0.docx
+++ b/T-Cells/T-Cells_Review_v1.0.0.docx
@@ -4,7 +4,7 @@
   <w:body>
     <w:p>
       <w:pPr>
-        <w:pStyle w:val="Heading1"/>
+        <w:pStyle w:val="Titre1"/>
       </w:pPr>
       <w:r>
         <w:t>Internship T-</w:t>
@@ -24,7 +24,7 @@
     <w:p/>
     <w:p>
       <w:pPr>
-        <w:pStyle w:val="Heading2"/>
+        <w:pStyle w:val="Titre2"/>
       </w:pPr>
       <w:r>
         <w:t>2019-05-27</w:t>
@@ -35,7 +35,7 @@
     </w:p>
     <w:p>
       <w:pPr>
-        <w:pStyle w:val="Heading3"/>
+        <w:pStyle w:val="Titre3"/>
       </w:pPr>
       <w:r>
         <w:t>General comment</w:t>
@@ -107,7 +107,6 @@
         <w:rPr>
           <w:noProof/>
         </w:rPr>
-        <w:lastRenderedPageBreak/>
         <w:drawing>
           <wp:inline distT="0" distB="0" distL="0" distR="0" wp14:anchorId="294B0AF4" wp14:editId="3EEFF853">
             <wp:extent cx="4524375" cy="4724400"/>
@@ -147,7 +146,7 @@
     </w:p>
     <w:p>
       <w:pPr>
-        <w:pStyle w:val="Heading3"/>
+        <w:pStyle w:val="Titre3"/>
       </w:pPr>
       <w:r>
         <w:t>T-Cells</w:t>
@@ -158,7 +157,7 @@
     </w:p>
     <w:p>
       <w:pPr>
-        <w:pStyle w:val="Heading4"/>
+        <w:pStyle w:val="Titre4"/>
       </w:pPr>
       <w:r>
         <w:t>Waveguide</w:t>
@@ -166,7 +165,7 @@
     </w:p>
     <w:p>
       <w:pPr>
-        <w:pStyle w:val="ListParagraph"/>
+        <w:pStyle w:val="Paragraphedeliste"/>
         <w:numPr>
           <w:ilvl w:val="0"/>
           <w:numId w:val="1"/>
@@ -178,7 +177,7 @@
     </w:p>
     <w:p>
       <w:pPr>
-        <w:pStyle w:val="Heading4"/>
+        <w:pStyle w:val="Titre4"/>
       </w:pPr>
       <w:r>
         <w:t>Bend</w:t>
@@ -186,7 +185,7 @@
     </w:p>
     <w:p>
       <w:pPr>
-        <w:pStyle w:val="ListParagraph"/>
+        <w:pStyle w:val="Paragraphedeliste"/>
         <w:numPr>
           <w:ilvl w:val="0"/>
           <w:numId w:val="1"/>
@@ -198,13 +197,12 @@
     </w:p>
     <w:p>
       <w:pPr>
-        <w:pStyle w:val="ListParagraph"/>
+        <w:pStyle w:val="Paragraphedeliste"/>
       </w:pPr>
       <w:r>
         <w:rPr>
           <w:noProof/>
         </w:rPr>
-        <w:lastRenderedPageBreak/>
         <w:drawing>
           <wp:inline distT="0" distB="0" distL="0" distR="0" wp14:anchorId="006ACA6E" wp14:editId="1BE49B8E">
             <wp:extent cx="4524375" cy="4505325"/>
@@ -244,7 +242,7 @@
     </w:p>
     <w:p>
       <w:pPr>
-        <w:pStyle w:val="ListParagraph"/>
+        <w:pStyle w:val="Paragraphedeliste"/>
         <w:numPr>
           <w:ilvl w:val="0"/>
           <w:numId w:val="1"/>
@@ -262,7 +260,7 @@
     </w:p>
     <w:p>
       <w:pPr>
-        <w:pStyle w:val="ListParagraph"/>
+        <w:pStyle w:val="Paragraphedeliste"/>
         <w:numPr>
           <w:ilvl w:val="1"/>
           <w:numId w:val="1"/>
@@ -280,7 +278,7 @@
     </w:p>
     <w:p>
       <w:pPr>
-        <w:pStyle w:val="ListParagraph"/>
+        <w:pStyle w:val="Paragraphedeliste"/>
         <w:numPr>
           <w:ilvl w:val="1"/>
           <w:numId w:val="1"/>
@@ -312,7 +310,7 @@
     </w:p>
     <w:p>
       <w:pPr>
-        <w:pStyle w:val="ListParagraph"/>
+        <w:pStyle w:val="Paragraphedeliste"/>
         <w:numPr>
           <w:ilvl w:val="2"/>
           <w:numId w:val="1"/>
@@ -342,7 +340,7 @@
     </w:p>
     <w:p>
       <w:pPr>
-        <w:pStyle w:val="ListParagraph"/>
+        <w:pStyle w:val="Paragraphedeliste"/>
         <w:numPr>
           <w:ilvl w:val="2"/>
           <w:numId w:val="1"/>
@@ -366,7 +364,7 @@
     </w:p>
     <w:p>
       <w:pPr>
-        <w:pStyle w:val="ListParagraph"/>
+        <w:pStyle w:val="Paragraphedeliste"/>
         <w:numPr>
           <w:ilvl w:val="2"/>
           <w:numId w:val="1"/>
@@ -409,7 +407,7 @@
     </w:p>
     <w:p>
       <w:pPr>
-        <w:pStyle w:val="ListParagraph"/>
+        <w:pStyle w:val="Paragraphedeliste"/>
         <w:numPr>
           <w:ilvl w:val="1"/>
           <w:numId w:val="1"/>
@@ -427,7 +425,7 @@
     </w:p>
     <w:p>
       <w:pPr>
-        <w:pStyle w:val="ListParagraph"/>
+        <w:pStyle w:val="Paragraphedeliste"/>
         <w:numPr>
           <w:ilvl w:val="0"/>
           <w:numId w:val="1"/>
@@ -445,7 +443,7 @@
     </w:p>
     <w:p>
       <w:pPr>
-        <w:pStyle w:val="ListParagraph"/>
+        <w:pStyle w:val="Paragraphedeliste"/>
         <w:numPr>
           <w:ilvl w:val="1"/>
           <w:numId w:val="1"/>
@@ -483,7 +481,7 @@
     </w:p>
     <w:p>
       <w:pPr>
-        <w:pStyle w:val="Heading4"/>
+        <w:pStyle w:val="Titre4"/>
       </w:pPr>
       <w:r>
         <w:t>S-Bend</w:t>
@@ -491,7 +489,7 @@
     </w:p>
     <w:p>
       <w:pPr>
-        <w:pStyle w:val="ListParagraph"/>
+        <w:pStyle w:val="Paragraphedeliste"/>
         <w:numPr>
           <w:ilvl w:val="0"/>
           <w:numId w:val="1"/>
@@ -503,13 +501,12 @@
     </w:p>
     <w:p>
       <w:pPr>
-        <w:pStyle w:val="ListParagraph"/>
+        <w:pStyle w:val="Paragraphedeliste"/>
       </w:pPr>
       <w:r>
         <w:rPr>
           <w:noProof/>
         </w:rPr>
-        <w:lastRenderedPageBreak/>
         <w:drawing>
           <wp:inline distT="0" distB="0" distL="0" distR="0" wp14:anchorId="74E06CEC" wp14:editId="60BF7E23">
             <wp:extent cx="4524375" cy="4505325"/>
@@ -549,7 +546,7 @@
     </w:p>
     <w:p>
       <w:pPr>
-        <w:pStyle w:val="ListParagraph"/>
+        <w:pStyle w:val="Paragraphedeliste"/>
         <w:numPr>
           <w:ilvl w:val="0"/>
           <w:numId w:val="1"/>
@@ -567,7 +564,7 @@
     </w:p>
     <w:p>
       <w:pPr>
-        <w:pStyle w:val="ListParagraph"/>
+        <w:pStyle w:val="Paragraphedeliste"/>
         <w:numPr>
           <w:ilvl w:val="1"/>
           <w:numId w:val="1"/>
@@ -585,7 +582,7 @@
     </w:p>
     <w:p>
       <w:pPr>
-        <w:pStyle w:val="ListParagraph"/>
+        <w:pStyle w:val="Paragraphedeliste"/>
         <w:numPr>
           <w:ilvl w:val="1"/>
           <w:numId w:val="1"/>
@@ -617,7 +614,7 @@
     </w:p>
     <w:p>
       <w:pPr>
-        <w:pStyle w:val="ListParagraph"/>
+        <w:pStyle w:val="Paragraphedeliste"/>
         <w:numPr>
           <w:ilvl w:val="2"/>
           <w:numId w:val="1"/>
@@ -641,7 +638,7 @@
     </w:p>
     <w:p>
       <w:pPr>
-        <w:pStyle w:val="ListParagraph"/>
+        <w:pStyle w:val="Paragraphedeliste"/>
         <w:numPr>
           <w:ilvl w:val="2"/>
           <w:numId w:val="1"/>
@@ -665,7 +662,7 @@
     </w:p>
     <w:p>
       <w:pPr>
-        <w:pStyle w:val="ListParagraph"/>
+        <w:pStyle w:val="Paragraphedeliste"/>
         <w:numPr>
           <w:ilvl w:val="2"/>
           <w:numId w:val="1"/>
@@ -683,7 +680,7 @@
     </w:p>
     <w:p>
       <w:pPr>
-        <w:pStyle w:val="ListParagraph"/>
+        <w:pStyle w:val="Paragraphedeliste"/>
         <w:numPr>
           <w:ilvl w:val="1"/>
           <w:numId w:val="1"/>
@@ -701,7 +698,7 @@
     </w:p>
     <w:p>
       <w:pPr>
-        <w:pStyle w:val="ListParagraph"/>
+        <w:pStyle w:val="Paragraphedeliste"/>
         <w:numPr>
           <w:ilvl w:val="0"/>
           <w:numId w:val="1"/>
@@ -719,7 +716,7 @@
     </w:p>
     <w:p>
       <w:pPr>
-        <w:pStyle w:val="ListParagraph"/>
+        <w:pStyle w:val="Paragraphedeliste"/>
         <w:numPr>
           <w:ilvl w:val="1"/>
           <w:numId w:val="1"/>
@@ -743,7 +740,7 @@
     </w:p>
     <w:p>
       <w:pPr>
-        <w:pStyle w:val="ListParagraph"/>
+        <w:pStyle w:val="Paragraphedeliste"/>
         <w:numPr>
           <w:ilvl w:val="0"/>
           <w:numId w:val="1"/>
@@ -755,14 +752,13 @@
     </w:p>
     <w:p>
       <w:pPr>
-        <w:pStyle w:val="ListParagraph"/>
+        <w:pStyle w:val="Paragraphedeliste"/>
         <w:numPr>
           <w:ilvl w:val="1"/>
           <w:numId w:val="1"/>
         </w:numPr>
       </w:pPr>
       <w:r>
-        <w:lastRenderedPageBreak/>
         <w:t xml:space="preserve">Small gaps in waveguide junction.  </w:t>
       </w:r>
       <w:r>
@@ -808,7 +804,7 @@
     </w:p>
     <w:p>
       <w:pPr>
-        <w:pStyle w:val="ListParagraph"/>
+        <w:pStyle w:val="Paragraphedeliste"/>
         <w:numPr>
           <w:ilvl w:val="1"/>
           <w:numId w:val="1"/>
@@ -826,7 +822,7 @@
     </w:p>
     <w:p>
       <w:pPr>
-        <w:pStyle w:val="ListParagraph"/>
+        <w:pStyle w:val="Paragraphedeliste"/>
         <w:ind w:left="1440"/>
         <w:rPr>
           <w:strike/>
@@ -898,10 +894,9 @@
     </w:p>
     <w:p>
       <w:pPr>
-        <w:pStyle w:val="Heading2"/>
-      </w:pPr>
-      <w:r>
-        <w:lastRenderedPageBreak/>
+        <w:pStyle w:val="Titre2"/>
+      </w:pPr>
+      <w:r>
         <w:t>2019-06-06 Review</w:t>
       </w:r>
     </w:p>
@@ -913,7 +908,7 @@
     </w:p>
     <w:p>
       <w:pPr>
-        <w:pStyle w:val="ListParagraph"/>
+        <w:pStyle w:val="Paragraphedeliste"/>
         <w:numPr>
           <w:ilvl w:val="0"/>
           <w:numId w:val="2"/>
@@ -925,7 +920,7 @@
     </w:p>
     <w:p>
       <w:pPr>
-        <w:pStyle w:val="ListParagraph"/>
+        <w:pStyle w:val="Paragraphedeliste"/>
         <w:numPr>
           <w:ilvl w:val="0"/>
           <w:numId w:val="2"/>
@@ -937,7 +932,7 @@
     </w:p>
     <w:p>
       <w:pPr>
-        <w:pStyle w:val="ListParagraph"/>
+        <w:pStyle w:val="Paragraphedeliste"/>
         <w:numPr>
           <w:ilvl w:val="0"/>
           <w:numId w:val="2"/>
@@ -951,7 +946,7 @@
     </w:p>
     <w:p>
       <w:pPr>
-        <w:pStyle w:val="ListParagraph"/>
+        <w:pStyle w:val="Paragraphedeliste"/>
         <w:numPr>
           <w:ilvl w:val="0"/>
           <w:numId w:val="2"/>
@@ -963,7 +958,7 @@
     </w:p>
     <w:p>
       <w:pPr>
-        <w:pStyle w:val="ListParagraph"/>
+        <w:pStyle w:val="Paragraphedeliste"/>
         <w:numPr>
           <w:ilvl w:val="0"/>
           <w:numId w:val="2"/>
@@ -975,7 +970,7 @@
     </w:p>
     <w:p>
       <w:pPr>
-        <w:pStyle w:val="Heading3"/>
+        <w:pStyle w:val="Titre3"/>
       </w:pPr>
       <w:r>
         <w:t>Waveguide</w:t>
@@ -983,7 +978,7 @@
     </w:p>
     <w:p>
       <w:pPr>
-        <w:pStyle w:val="ListParagraph"/>
+        <w:pStyle w:val="Paragraphedeliste"/>
         <w:numPr>
           <w:ilvl w:val="0"/>
           <w:numId w:val="3"/>
@@ -995,7 +990,7 @@
     </w:p>
     <w:p>
       <w:pPr>
-        <w:pStyle w:val="ListParagraph"/>
+        <w:pStyle w:val="Paragraphedeliste"/>
       </w:pPr>
       <w:r>
         <w:rPr>
@@ -1040,12 +1035,12 @@
     </w:p>
     <w:p>
       <w:pPr>
-        <w:pStyle w:val="ListParagraph"/>
-      </w:pPr>
-    </w:p>
-    <w:p>
-      <w:pPr>
-        <w:pStyle w:val="ListParagraph"/>
+        <w:pStyle w:val="Paragraphedeliste"/>
+      </w:pPr>
+    </w:p>
+    <w:p>
+      <w:pPr>
+        <w:pStyle w:val="Paragraphedeliste"/>
         <w:numPr>
           <w:ilvl w:val="0"/>
           <w:numId w:val="3"/>
@@ -1125,7 +1120,7 @@
     </w:p>
     <w:p>
       <w:pPr>
-        <w:pStyle w:val="ListParagraph"/>
+        <w:pStyle w:val="Paragraphedeliste"/>
         <w:numPr>
           <w:ilvl w:val="0"/>
           <w:numId w:val="3"/>
@@ -1157,7 +1152,7 @@
     </w:p>
     <w:p>
       <w:pPr>
-        <w:pStyle w:val="ListParagraph"/>
+        <w:pStyle w:val="Paragraphedeliste"/>
         <w:numPr>
           <w:ilvl w:val="0"/>
           <w:numId w:val="3"/>
@@ -1180,16 +1175,15 @@
     </w:p>
     <w:p>
       <w:pPr>
-        <w:pStyle w:val="Heading3"/>
-      </w:pPr>
-      <w:r>
-        <w:lastRenderedPageBreak/>
+        <w:pStyle w:val="Titre3"/>
+      </w:pPr>
+      <w:r>
         <w:t>Bend</w:t>
       </w:r>
     </w:p>
     <w:p>
       <w:pPr>
-        <w:pStyle w:val="ListParagraph"/>
+        <w:pStyle w:val="Paragraphedeliste"/>
         <w:numPr>
           <w:ilvl w:val="0"/>
           <w:numId w:val="4"/>
@@ -1201,7 +1195,7 @@
     </w:p>
     <w:p>
       <w:pPr>
-        <w:pStyle w:val="ListParagraph"/>
+        <w:pStyle w:val="Paragraphedeliste"/>
       </w:pPr>
       <w:r>
         <w:rPr>
@@ -1246,7 +1240,7 @@
     </w:p>
     <w:p>
       <w:pPr>
-        <w:pStyle w:val="ListParagraph"/>
+        <w:pStyle w:val="Paragraphedeliste"/>
         <w:numPr>
           <w:ilvl w:val="0"/>
           <w:numId w:val="4"/>
@@ -1264,12 +1258,12 @@
     </w:p>
     <w:p>
       <w:pPr>
-        <w:pStyle w:val="ListParagraph"/>
-      </w:pPr>
-    </w:p>
-    <w:p>
-      <w:pPr>
-        <w:pStyle w:val="ListParagraph"/>
+        <w:pStyle w:val="Paragraphedeliste"/>
+      </w:pPr>
+    </w:p>
+    <w:p>
+      <w:pPr>
+        <w:pStyle w:val="Paragraphedeliste"/>
         <w:rPr>
           <w:strike/>
         </w:rPr>
@@ -1283,15 +1277,15 @@
     </w:p>
     <w:p>
       <w:pPr>
-        <w:pStyle w:val="ListParagraph"/>
-        <w:rPr>
-          <w:strike/>
-        </w:rPr>
-      </w:pPr>
-    </w:p>
-    <w:p>
-      <w:pPr>
-        <w:pStyle w:val="ListParagraph"/>
+        <w:pStyle w:val="Paragraphedeliste"/>
+        <w:rPr>
+          <w:strike/>
+        </w:rPr>
+      </w:pPr>
+    </w:p>
+    <w:p>
+      <w:pPr>
+        <w:pStyle w:val="Paragraphedeliste"/>
         <w:rPr>
           <w:strike/>
         </w:rPr>
@@ -1331,12 +1325,12 @@
     </w:p>
     <w:p>
       <w:pPr>
-        <w:pStyle w:val="ListParagraph"/>
-      </w:pPr>
-    </w:p>
-    <w:p>
-      <w:pPr>
-        <w:pStyle w:val="Heading3"/>
+        <w:pStyle w:val="Paragraphedeliste"/>
+      </w:pPr>
+    </w:p>
+    <w:p>
+      <w:pPr>
+        <w:pStyle w:val="Titre3"/>
       </w:pPr>
       <w:r>
         <w:t>S-Bend</w:t>
@@ -1344,7 +1338,7 @@
     </w:p>
     <w:p>
       <w:pPr>
-        <w:pStyle w:val="ListParagraph"/>
+        <w:pStyle w:val="Paragraphedeliste"/>
         <w:numPr>
           <w:ilvl w:val="0"/>
           <w:numId w:val="4"/>
@@ -1356,13 +1350,12 @@
     </w:p>
     <w:p>
       <w:pPr>
-        <w:pStyle w:val="ListParagraph"/>
+        <w:pStyle w:val="Paragraphedeliste"/>
       </w:pPr>
       <w:r>
         <w:rPr>
           <w:noProof/>
         </w:rPr>
-        <w:lastRenderedPageBreak/>
         <w:drawing>
           <wp:inline distT="0" distB="0" distL="0" distR="0" wp14:anchorId="7626C157" wp14:editId="47D42BAE">
             <wp:extent cx="4524375" cy="4505325"/>
@@ -1402,7 +1395,7 @@
     </w:p>
     <w:p>
       <w:pPr>
-        <w:pStyle w:val="ListParagraph"/>
+        <w:pStyle w:val="Paragraphedeliste"/>
         <w:numPr>
           <w:ilvl w:val="0"/>
           <w:numId w:val="4"/>
@@ -1429,13 +1422,13 @@
     </w:p>
     <w:p>
       <w:pPr>
-        <w:pStyle w:val="ListParagraph"/>
+        <w:pStyle w:val="Paragraphedeliste"/>
         <w:ind w:left="0"/>
       </w:pPr>
     </w:p>
     <w:p>
       <w:pPr>
-        <w:pStyle w:val="Heading3"/>
+        <w:pStyle w:val="Titre3"/>
       </w:pPr>
       <w:r>
         <w:t>Taper</w:t>
@@ -1443,7 +1436,7 @@
     </w:p>
     <w:p>
       <w:pPr>
-        <w:pStyle w:val="ListParagraph"/>
+        <w:pStyle w:val="Paragraphedeliste"/>
         <w:numPr>
           <w:ilvl w:val="0"/>
           <w:numId w:val="4"/>
@@ -1455,13 +1448,12 @@
     </w:p>
     <w:p>
       <w:pPr>
-        <w:pStyle w:val="ListParagraph"/>
+        <w:pStyle w:val="Paragraphedeliste"/>
       </w:pPr>
       <w:r>
         <w:rPr>
           <w:noProof/>
         </w:rPr>
-        <w:lastRenderedPageBreak/>
         <w:drawing>
           <wp:inline distT="0" distB="0" distL="0" distR="0" wp14:anchorId="6BB0EB90" wp14:editId="7D49D58A">
             <wp:extent cx="4524375" cy="4505325"/>
@@ -1501,12 +1493,12 @@
     </w:p>
     <w:p>
       <w:pPr>
-        <w:pStyle w:val="ListParagraph"/>
-      </w:pPr>
-    </w:p>
-    <w:p>
-      <w:pPr>
-        <w:pStyle w:val="ListParagraph"/>
+        <w:pStyle w:val="Paragraphedeliste"/>
+      </w:pPr>
+    </w:p>
+    <w:p>
+      <w:pPr>
+        <w:pStyle w:val="Paragraphedeliste"/>
         <w:numPr>
           <w:ilvl w:val="0"/>
           <w:numId w:val="4"/>
@@ -1524,7 +1516,7 @@
     </w:p>
     <w:p>
       <w:pPr>
-        <w:pStyle w:val="ListParagraph"/>
+        <w:pStyle w:val="Paragraphedeliste"/>
         <w:numPr>
           <w:ilvl w:val="0"/>
           <w:numId w:val="4"/>
@@ -1543,7 +1535,7 @@
     <w:p/>
     <w:p>
       <w:pPr>
-        <w:pStyle w:val="Heading3"/>
+        <w:pStyle w:val="Titre3"/>
       </w:pPr>
       <w:r>
         <w:t>MMI1x2</w:t>
@@ -1551,7 +1543,7 @@
     </w:p>
     <w:p>
       <w:pPr>
-        <w:pStyle w:val="ListParagraph"/>
+        <w:pStyle w:val="Paragraphedeliste"/>
         <w:numPr>
           <w:ilvl w:val="0"/>
           <w:numId w:val="5"/>
@@ -1563,13 +1555,12 @@
     </w:p>
     <w:p>
       <w:pPr>
-        <w:pStyle w:val="ListParagraph"/>
+        <w:pStyle w:val="Paragraphedeliste"/>
       </w:pPr>
       <w:r>
         <w:rPr>
           <w:noProof/>
         </w:rPr>
-        <w:lastRenderedPageBreak/>
         <w:drawing>
           <wp:inline distT="0" distB="0" distL="0" distR="0" wp14:anchorId="2AA8411A" wp14:editId="13D64E47">
             <wp:extent cx="4524375" cy="4505325"/>
@@ -1609,12 +1600,12 @@
     </w:p>
     <w:p>
       <w:pPr>
-        <w:pStyle w:val="ListParagraph"/>
-      </w:pPr>
-    </w:p>
-    <w:p>
-      <w:pPr>
-        <w:pStyle w:val="ListParagraph"/>
+        <w:pStyle w:val="Paragraphedeliste"/>
+      </w:pPr>
+    </w:p>
+    <w:p>
+      <w:pPr>
+        <w:pStyle w:val="Paragraphedeliste"/>
         <w:numPr>
           <w:ilvl w:val="0"/>
           <w:numId w:val="5"/>
@@ -1632,7 +1623,7 @@
     </w:p>
     <w:p>
       <w:pPr>
-        <w:pStyle w:val="ListParagraph"/>
+        <w:pStyle w:val="Paragraphedeliste"/>
         <w:numPr>
           <w:ilvl w:val="0"/>
           <w:numId w:val="5"/>
@@ -1650,7 +1641,7 @@
     </w:p>
     <w:p>
       <w:pPr>
-        <w:pStyle w:val="ListParagraph"/>
+        <w:pStyle w:val="Paragraphedeliste"/>
         <w:numPr>
           <w:ilvl w:val="0"/>
           <w:numId w:val="5"/>
@@ -1682,7 +1673,7 @@
     </w:p>
     <w:p>
       <w:pPr>
-        <w:pStyle w:val="ListParagraph"/>
+        <w:pStyle w:val="Paragraphedeliste"/>
         <w:numPr>
           <w:ilvl w:val="2"/>
           <w:numId w:val="5"/>
@@ -1713,7 +1704,7 @@
     </w:p>
     <w:p>
       <w:pPr>
-        <w:pStyle w:val="ListParagraph"/>
+        <w:pStyle w:val="Paragraphedeliste"/>
         <w:numPr>
           <w:ilvl w:val="1"/>
           <w:numId w:val="5"/>
@@ -1750,7 +1741,6 @@
         <w:rPr>
           <w:noProof/>
         </w:rPr>
-        <w:lastRenderedPageBreak/>
         <w:drawing>
           <wp:anchor distT="0" distB="0" distL="114300" distR="114300" simplePos="0" relativeHeight="251658240" behindDoc="0" locked="0" layoutInCell="1" allowOverlap="1" wp14:anchorId="6A5FE1FC" wp14:editId="076DC0D1">
             <wp:simplePos x="0" y="0"/>
@@ -1850,7 +1840,7 @@
     </w:p>
     <w:p>
       <w:pPr>
-        <w:pStyle w:val="ListParagraph"/>
+        <w:pStyle w:val="Paragraphedeliste"/>
         <w:numPr>
           <w:ilvl w:val="1"/>
           <w:numId w:val="5"/>
@@ -1880,14 +1870,13 @@
     </w:p>
     <w:p>
       <w:pPr>
-        <w:pStyle w:val="ListParagraph"/>
+        <w:pStyle w:val="Paragraphedeliste"/>
         <w:ind w:left="2160"/>
       </w:pPr>
       <w:r>
         <w:rPr>
           <w:noProof/>
         </w:rPr>
-        <w:lastRenderedPageBreak/>
         <w:drawing>
           <wp:inline distT="0" distB="0" distL="0" distR="0" wp14:anchorId="07D381CB" wp14:editId="5826F614">
             <wp:extent cx="2600325" cy="7562850"/>
@@ -1927,13 +1916,13 @@
     </w:p>
     <w:p>
       <w:pPr>
-        <w:pStyle w:val="ListParagraph"/>
+        <w:pStyle w:val="Paragraphedeliste"/>
         <w:ind w:left="1440"/>
       </w:pPr>
     </w:p>
     <w:p>
       <w:pPr>
-        <w:pStyle w:val="ListParagraph"/>
+        <w:pStyle w:val="Paragraphedeliste"/>
         <w:numPr>
           <w:ilvl w:val="1"/>
           <w:numId w:val="5"/>
@@ -1987,14 +1976,13 @@
     </w:p>
     <w:p>
       <w:pPr>
-        <w:pStyle w:val="ListParagraph"/>
+        <w:pStyle w:val="Paragraphedeliste"/>
         <w:ind w:left="2160"/>
       </w:pPr>
       <w:r>
         <w:rPr>
           <w:noProof/>
         </w:rPr>
-        <w:lastRenderedPageBreak/>
         <w:drawing>
           <wp:inline distT="0" distB="0" distL="0" distR="0" wp14:anchorId="4A297518" wp14:editId="749EA12B">
             <wp:extent cx="5486400" cy="4044315"/>
@@ -2034,7 +2022,7 @@
     </w:p>
     <w:p>
       <w:pPr>
-        <w:pStyle w:val="ListParagraph"/>
+        <w:pStyle w:val="Paragraphedeliste"/>
         <w:ind w:left="2160"/>
       </w:pPr>
     </w:p>
@@ -2045,20 +2033,19 @@
     </w:p>
     <w:p>
       <w:pPr>
-        <w:pStyle w:val="Heading3"/>
-      </w:pPr>
-      <w:r>
-        <w:lastRenderedPageBreak/>
-        <w:t>MMI1x2</w:t>
-      </w:r>
-      <w:r>
-        <w:t>_DOE</w:t>
-      </w:r>
-    </w:p>
-    <w:p/>
-    <w:p>
-      <w:pPr>
-        <w:pStyle w:val="Heading3"/>
+        <w:pStyle w:val="Titre3"/>
+      </w:pPr>
+      <w:r>
+        <w:t>MMI1x2_DOE</w:t>
+      </w:r>
+    </w:p>
+    <w:p>
+      <w:pPr>
+        <w:pStyle w:val="Paragraphedeliste"/>
+        <w:numPr>
+          <w:ilvl w:val="0"/>
+          <w:numId w:val="7"/>
+        </w:numPr>
       </w:pPr>
       <w:r>
         <w:t>Parameters</w:t>
@@ -2108,145 +2095,209 @@
     </w:p>
     <w:p>
       <w:pPr>
-        <w:pStyle w:val="ListParagraph"/>
+        <w:pStyle w:val="Paragraphedeliste"/>
         <w:numPr>
           <w:ilvl w:val="0"/>
           <w:numId w:val="6"/>
         </w:numPr>
-      </w:pPr>
-      <w:r>
+        <w:rPr>
+          <w:strike/>
+        </w:rPr>
+      </w:pPr>
+      <w:r>
+        <w:rPr>
+          <w:strike/>
+        </w:rPr>
         <w:t>The name surface grating coupled to be named MMI1x2_SGC, but instance add 450$ based on waveguide width.</w:t>
       </w:r>
     </w:p>
     <w:p>
       <w:pPr>
-        <w:pStyle w:val="ListParagraph"/>
+        <w:pStyle w:val="Paragraphedeliste"/>
         <w:numPr>
           <w:ilvl w:val="0"/>
           <w:numId w:val="6"/>
         </w:numPr>
-      </w:pPr>
-      <w:r>
+        <w:rPr>
+          <w:strike/>
+        </w:rPr>
+      </w:pPr>
+      <w:r>
+        <w:rPr>
+          <w:strike/>
+        </w:rPr>
         <w:t xml:space="preserve">The name of the </w:t>
       </w:r>
       <w:r>
+        <w:rPr>
+          <w:strike/>
+        </w:rPr>
         <w:t xml:space="preserve">DOE </w:t>
       </w:r>
       <w:r>
+        <w:rPr>
+          <w:strike/>
+        </w:rPr>
         <w:t>T-Cell should be MMI1x2_DoE</w:t>
       </w:r>
     </w:p>
     <w:p>
       <w:pPr>
-        <w:pStyle w:val="ListParagraph"/>
+        <w:pStyle w:val="Paragraphedeliste"/>
         <w:numPr>
           <w:ilvl w:val="0"/>
           <w:numId w:val="6"/>
         </w:numPr>
-      </w:pPr>
-      <w:r>
+        <w:rPr>
+          <w:strike/>
+        </w:rPr>
+      </w:pPr>
+      <w:r>
+        <w:rPr>
+          <w:strike/>
+        </w:rPr>
         <w:t>The instance MMI instance naming should reflect more their parameters:</w:t>
       </w:r>
     </w:p>
     <w:p>
       <w:pPr>
-        <w:pStyle w:val="ListParagraph"/>
+        <w:pStyle w:val="Paragraphedeliste"/>
         <w:numPr>
           <w:ilvl w:val="1"/>
           <w:numId w:val="6"/>
         </w:numPr>
-      </w:pPr>
-      <w:r>
+        <w:rPr>
+          <w:strike/>
+        </w:rPr>
+      </w:pPr>
+      <w:r>
+        <w:rPr>
+          <w:strike/>
+        </w:rPr>
         <w:t>450$WG_Lxxxoyyyy</w:t>
       </w:r>
     </w:p>
     <w:p>
       <w:pPr>
-        <w:pStyle w:val="ListParagraph"/>
+        <w:pStyle w:val="Paragraphedeliste"/>
         <w:numPr>
           <w:ilvl w:val="1"/>
           <w:numId w:val="6"/>
         </w:numPr>
-      </w:pPr>
-      <w:r>
+        <w:rPr>
+          <w:strike/>
+        </w:rPr>
+      </w:pPr>
+      <w:r>
+        <w:rPr>
+          <w:strike/>
+        </w:rPr>
         <w:t>450$Bend_</w:t>
       </w:r>
     </w:p>
     <w:p>
       <w:pPr>
-        <w:pStyle w:val="ListParagraph"/>
+        <w:pStyle w:val="Paragraphedeliste"/>
         <w:numPr>
           <w:ilvl w:val="1"/>
           <w:numId w:val="6"/>
         </w:numPr>
-      </w:pPr>
-      <w:r>
+        <w:rPr>
+          <w:strike/>
+        </w:rPr>
+      </w:pPr>
+      <w:r>
+        <w:rPr>
+          <w:strike/>
+        </w:rPr>
         <w:t>450$MMI1x2_</w:t>
       </w:r>
       <w:r>
+        <w:rPr>
+          <w:strike/>
+        </w:rPr>
         <w:t>Lxxoyyy_Wexxoyyy</w:t>
       </w:r>
     </w:p>
     <w:p>
       <w:pPr>
-        <w:pStyle w:val="ListParagraph"/>
+        <w:pStyle w:val="Paragraphedeliste"/>
         <w:numPr>
           <w:ilvl w:val="1"/>
           <w:numId w:val="6"/>
         </w:numPr>
-      </w:pPr>
-      <w:r>
+        <w:rPr>
+          <w:strike/>
+        </w:rPr>
+      </w:pPr>
+      <w:r>
+        <w:rPr>
+          <w:strike/>
+        </w:rPr>
         <w:t>450$</w:t>
       </w:r>
       <w:r>
+        <w:rPr>
+          <w:strike/>
+        </w:rPr>
         <w:t>MMI1x2_Lxxoyyy_Wexxoyyy_SGC</w:t>
       </w:r>
     </w:p>
     <w:p>
       <w:pPr>
-        <w:pStyle w:val="ListParagraph"/>
+        <w:pStyle w:val="Paragraphedeliste"/>
         <w:numPr>
           <w:ilvl w:val="0"/>
           <w:numId w:val="6"/>
         </w:numPr>
+        <w:rPr>
+          <w:strike/>
+        </w:rPr>
       </w:pPr>
       <w:proofErr w:type="spellStart"/>
       <w:r>
+        <w:rPr>
+          <w:strike/>
+        </w:rPr>
         <w:t>Ajouter</w:t>
       </w:r>
       <w:proofErr w:type="spellEnd"/>
       <w:r>
-        <w:t xml:space="preserve"> Bend WGREF (Bend prior to</w:t>
-      </w:r>
-      <w:r>
-        <w:t xml:space="preserve"> Rasterized)</w:t>
-      </w:r>
-    </w:p>
-    <w:p>
-      <w:pPr>
-        <w:pStyle w:val="ListParagraph"/>
+        <w:rPr>
+          <w:strike/>
+        </w:rPr>
+        <w:t xml:space="preserve"> Bend WGREF (Bend prior to Rasterized)</w:t>
+      </w:r>
+    </w:p>
+    <w:p>
+      <w:pPr>
+        <w:pStyle w:val="Paragraphedeliste"/>
         <w:numPr>
           <w:ilvl w:val="0"/>
           <w:numId w:val="6"/>
         </w:numPr>
         <w:rPr>
-          <w:lang w:val="fr-CA"/>
-        </w:rPr>
-      </w:pPr>
-      <w:r>
-        <w:rPr>
+          <w:strike/>
+          <w:lang w:val="fr-CA"/>
+        </w:rPr>
+      </w:pPr>
+      <w:r>
+        <w:rPr>
+          <w:strike/>
           <w:lang w:val="fr-CA"/>
         </w:rPr>
         <w:t xml:space="preserve">Ajouter </w:t>
       </w:r>
       <w:r>
         <w:rPr>
+          <w:strike/>
           <w:lang w:val="fr-CA"/>
         </w:rPr>
         <w:t>WG</w:t>
       </w:r>
       <w:r>
         <w:rPr>
+          <w:strike/>
           <w:lang w:val="fr-CA"/>
         </w:rPr>
         <w:t xml:space="preserve">LBL en layer 10 </w:t>
@@ -2254,25 +2305,22 @@
       <w:proofErr w:type="spellStart"/>
       <w:r>
         <w:rPr>
-          <w:lang w:val="fr-CA"/>
-        </w:rPr>
-        <w:t>d</w:t>
-      </w:r>
-      <w:r>
-        <w:rPr>
-          <w:lang w:val="fr-CA"/>
-        </w:rPr>
-        <w:t>atatype</w:t>
+          <w:strike/>
+          <w:lang w:val="fr-CA"/>
+        </w:rPr>
+        <w:t>datatype</w:t>
       </w:r>
       <w:proofErr w:type="spellEnd"/>
       <w:r>
         <w:rPr>
+          <w:strike/>
           <w:lang w:val="fr-CA"/>
         </w:rPr>
         <w:t xml:space="preserve"> 11 </w:t>
       </w:r>
       <w:r>
         <w:rPr>
+          <w:strike/>
           <w:lang w:val="fr-CA"/>
         </w:rPr>
         <w:t>(</w:t>
@@ -2280,6 +2328,7 @@
       <w:proofErr w:type="spellStart"/>
       <w:r>
         <w:rPr>
+          <w:strike/>
           <w:lang w:val="fr-CA"/>
         </w:rPr>
         <w:t>text</w:t>
@@ -2287,12 +2336,14 @@
       <w:proofErr w:type="spellEnd"/>
       <w:r>
         <w:rPr>
+          <w:strike/>
           <w:lang w:val="fr-CA"/>
         </w:rPr>
         <w:t xml:space="preserve"> size 25) </w:t>
       </w:r>
       <w:r>
         <w:rPr>
+          <w:strike/>
           <w:lang w:val="fr-CA"/>
         </w:rPr>
         <w:t>sous le format :</w:t>
@@ -2300,77 +2351,117 @@
     </w:p>
     <w:p>
       <w:pPr>
-        <w:pStyle w:val="ListParagraph"/>
+        <w:pStyle w:val="Paragraphedeliste"/>
         <w:numPr>
           <w:ilvl w:val="1"/>
           <w:numId w:val="6"/>
         </w:numPr>
         <w:rPr>
-          <w:lang w:val="fr-CA"/>
-        </w:rPr>
-      </w:pPr>
-      <w:r>
-        <w:rPr>
-          <w:lang w:val="fr-CA"/>
-        </w:rPr>
-        <w:t xml:space="preserve">(0,0) </w:t>
-      </w:r>
-      <w:r>
-        <w:rPr>
+          <w:strike/>
+          <w:lang w:val="fr-CA"/>
+        </w:rPr>
+      </w:pPr>
+      <w:r>
+        <w:rPr>
+          <w:strike/>
+          <w:lang w:val="fr-CA"/>
+        </w:rPr>
+        <w:t>(</w:t>
+      </w:r>
+      <w:r>
+        <w:rPr>
+          <w:strike/>
+          <w:lang w:val="fr-CA"/>
+        </w:rPr>
+        <w:t>-15</w:t>
+      </w:r>
+      <w:r>
+        <w:rPr>
+          <w:strike/>
+          <w:lang w:val="fr-CA"/>
+        </w:rPr>
+        <w:t>,</w:t>
+      </w:r>
+      <w:r>
+        <w:rPr>
+          <w:strike/>
+          <w:lang w:val="fr-CA"/>
+        </w:rPr>
+        <w:t>100</w:t>
+      </w:r>
+      <w:r>
+        <w:rPr>
+          <w:strike/>
+          <w:lang w:val="fr-CA"/>
+        </w:rPr>
+        <w:t xml:space="preserve">) </w:t>
+      </w:r>
+      <w:r>
+        <w:rPr>
+          <w:strike/>
           <w:lang w:val="fr-CA"/>
         </w:rPr>
         <w:t>TE2_</w:t>
       </w:r>
       <w:r>
         <w:rPr>
+          <w:strike/>
           <w:lang w:val="fr-CA"/>
         </w:rPr>
         <w:t>450$</w:t>
       </w:r>
       <w:r>
         <w:rPr>
+          <w:strike/>
           <w:lang w:val="fr-CA"/>
         </w:rPr>
         <w:t>MMI_</w:t>
       </w:r>
       <w:r>
         <w:rPr>
+          <w:strike/>
           <w:lang w:val="fr-CA"/>
         </w:rPr>
         <w:t>1</w:t>
       </w:r>
       <w:r>
         <w:rPr>
+          <w:strike/>
           <w:lang w:val="fr-CA"/>
         </w:rPr>
         <w:t>x2_</w:t>
       </w:r>
       <w:r>
         <w:rPr>
+          <w:strike/>
           <w:lang w:val="fr-CA"/>
         </w:rPr>
         <w:t>L48</w:t>
       </w:r>
       <w:r>
         <w:rPr>
+          <w:strike/>
           <w:lang w:val="fr-CA"/>
         </w:rPr>
         <w:t>_</w:t>
       </w:r>
       <w:r>
         <w:rPr>
+          <w:strike/>
           <w:lang w:val="fr-CA"/>
         </w:rPr>
         <w:t>We</w:t>
       </w:r>
       <w:r>
         <w:rPr>
+          <w:strike/>
           <w:lang w:val="fr-CA"/>
         </w:rPr>
         <w:t>3061_1</w:t>
       </w:r>
       <w:r>
         <w:rPr>
+          <w:strike/>
           <w:lang w:val="fr-CA"/>
         </w:rPr>
         <w:t>; et</w:t>
@@ -2378,112 +2469,415 @@
     </w:p>
     <w:p>
       <w:pPr>
-        <w:pStyle w:val="ListParagraph"/>
+        <w:pStyle w:val="Paragraphedeliste"/>
         <w:numPr>
           <w:ilvl w:val="1"/>
           <w:numId w:val="6"/>
         </w:numPr>
-      </w:pPr>
-      <w:r>
-        <w:t xml:space="preserve">(0,30) </w:t>
-      </w:r>
-      <w:r>
-        <w:t>T</w:t>
-      </w:r>
-      <w:r>
-        <w:t>M</w:t>
-      </w:r>
-      <w:r>
-        <w:t>2_</w:t>
-      </w:r>
-      <w:r>
-        <w:t>450$</w:t>
-      </w:r>
-      <w:r>
-        <w:t>MMI_</w:t>
-      </w:r>
-      <w:r>
-        <w:t>1</w:t>
-      </w:r>
-      <w:r>
-        <w:t>x2_</w:t>
-      </w:r>
-      <w:r>
-        <w:t>L48</w:t>
-      </w:r>
-      <w:r>
-        <w:t>_</w:t>
-      </w:r>
-      <w:r>
-        <w:t>We</w:t>
-      </w:r>
-      <w:r>
-        <w:t>3061_1</w:t>
-      </w:r>
-    </w:p>
-    <w:p>
-      <w:pPr>
-        <w:pStyle w:val="ListParagraph"/>
+        <w:rPr>
+          <w:strike/>
+        </w:rPr>
+      </w:pPr>
+      <w:r>
+        <w:rPr>
+          <w:strike/>
+        </w:rPr>
+        <w:t>(</w:t>
+      </w:r>
+      <w:r>
+        <w:rPr>
+          <w:strike/>
+        </w:rPr>
+        <w:t>15</w:t>
+      </w:r>
+      <w:r>
+        <w:rPr>
+          <w:strike/>
+        </w:rPr>
+        <w:t>,</w:t>
+      </w:r>
+      <w:r>
+        <w:rPr>
+          <w:strike/>
+        </w:rPr>
+        <w:t>100</w:t>
+      </w:r>
+      <w:r>
+        <w:rPr>
+          <w:strike/>
+        </w:rPr>
+        <w:t>) TM2_450$MMI_1x2_L48_We3061_1</w:t>
+      </w:r>
+    </w:p>
+    <w:p>
+      <w:pPr>
+        <w:pStyle w:val="Paragraphedeliste"/>
         <w:numPr>
           <w:ilvl w:val="0"/>
           <w:numId w:val="6"/>
         </w:numPr>
+        <w:rPr>
+          <w:strike/>
+        </w:rPr>
       </w:pPr>
       <w:proofErr w:type="spellStart"/>
       <w:r>
+        <w:rPr>
+          <w:strike/>
+        </w:rPr>
         <w:t>SBend</w:t>
       </w:r>
       <w:proofErr w:type="spellEnd"/>
       <w:r>
+        <w:rPr>
+          <w:strike/>
+        </w:rPr>
         <w:t xml:space="preserve"> to call 2 identical Bend </w:t>
       </w:r>
       <w:r>
+        <w:rPr>
+          <w:strike/>
+        </w:rPr>
         <w:t>instances</w:t>
       </w:r>
     </w:p>
     <w:p>
       <w:pPr>
-        <w:pStyle w:val="ListParagraph"/>
+        <w:pStyle w:val="Paragraphedeliste"/>
         <w:numPr>
           <w:ilvl w:val="0"/>
           <w:numId w:val="6"/>
         </w:numPr>
       </w:pPr>
+      <w:r>
+        <w:t xml:space="preserve">Small gaps on default layout at We = </w:t>
+      </w:r>
+      <w:r>
+        <w:t xml:space="preserve">1.5, </w:t>
+      </w:r>
+      <w:r>
+        <w:t xml:space="preserve">1.6, </w:t>
+      </w:r>
+      <w:r>
+        <w:t xml:space="preserve">2.3, </w:t>
+      </w:r>
+      <w:r>
+        <w:t>2.4, 2.6, 2.8</w:t>
+      </w:r>
+      <w:r>
+        <w:t>, 3.0</w:t>
+      </w:r>
+      <w:r>
+        <w:t xml:space="preserve">.  We need to find the right algorithm to get rid of </w:t>
+      </w:r>
+      <w:r>
+        <w:t>those gaps</w:t>
+      </w:r>
+      <w:r>
+        <w:t xml:space="preserve"> by adjusting the angle to +0.0001 when necessary.</w:t>
+      </w:r>
+    </w:p>
+    <w:p>
+      <w:pPr>
+        <w:pStyle w:val="Titre2"/>
+      </w:pPr>
+      <w:r>
+        <w:t>2019-06-14</w:t>
+      </w:r>
+      <w:r>
+        <w:t xml:space="preserve"> </w:t>
+      </w:r>
+      <w:r>
+        <w:t>Problems</w:t>
+      </w:r>
+    </w:p>
+    <w:p>
+      <w:pPr>
+        <w:pStyle w:val="Paragraphedeliste"/>
+        <w:numPr>
+          <w:ilvl w:val="0"/>
+          <w:numId w:val="8"/>
+        </w:numPr>
+        <w:tabs>
+          <w:tab w:val="center" w:pos="4680"/>
+        </w:tabs>
+        <w:ind w:left="360"/>
+        <w:rPr>
+          <w:lang w:val="fr-CA"/>
+        </w:rPr>
+      </w:pPr>
+      <w:r>
+        <w:rPr>
+          <w:lang w:val="fr-CA"/>
+        </w:rPr>
+        <w:t>Une T-Cell appelée à partir d'une autre T-Cell n'est pas considéré comme ayant les même paramètres qu'une appelée directement et on donc des noms différents.</w:t>
+      </w:r>
+    </w:p>
+    <w:p>
+      <w:pPr>
+        <w:pStyle w:val="Paragraphedeliste"/>
+        <w:tabs>
+          <w:tab w:val="center" w:pos="4680"/>
+        </w:tabs>
+        <w:ind w:left="360"/>
+        <w:rPr>
+          <w:i/>
+          <w:iCs/>
+          <w:lang w:val="fr-CA"/>
+        </w:rPr>
+      </w:pPr>
+      <w:r>
+        <w:rPr>
+          <w:i/>
+          <w:iCs/>
+          <w:lang w:val="fr-CA"/>
+        </w:rPr>
+        <w:t>Cause</w:t>
+      </w:r>
+      <w:r>
+        <w:rPr>
+          <w:i/>
+          <w:iCs/>
+          <w:lang w:val="fr-CA"/>
+        </w:rPr>
+        <w:t> :</w:t>
+      </w:r>
+    </w:p>
+    <w:p>
+      <w:pPr>
+        <w:pStyle w:val="Paragraphedeliste"/>
+        <w:numPr>
+          <w:ilvl w:val="1"/>
+          <w:numId w:val="8"/>
+        </w:numPr>
+        <w:tabs>
+          <w:tab w:val="center" w:pos="4680"/>
+        </w:tabs>
+        <w:ind w:left="1080"/>
+        <w:rPr>
+          <w:lang w:val="fr-CA"/>
+        </w:rPr>
+      </w:pPr>
+      <w:r>
+        <w:rPr>
+          <w:lang w:val="fr-CA"/>
+        </w:rPr>
+        <w:t>Si j’appelle des Bend (exemple) à partir du MMI1x2_SGC, MMI2x2_SGC ou MMI1x2_DOE (exemple) ce problème n’apparaitra pas. Donc je ne sais pas si c’est important.</w:t>
+      </w:r>
+    </w:p>
+    <w:p>
+      <w:pPr>
+        <w:pStyle w:val="Titre3"/>
+      </w:pPr>
+      <w:r>
+        <w:t>MMI1x2</w:t>
+      </w:r>
+      <w:r>
+        <w:t>_SGC</w:t>
+      </w:r>
+    </w:p>
+    <w:p>
+      <w:pPr>
+        <w:pStyle w:val="Paragraphedeliste"/>
+        <w:numPr>
+          <w:ilvl w:val="0"/>
+          <w:numId w:val="8"/>
+        </w:numPr>
+        <w:ind w:left="360"/>
+      </w:pPr>
+      <w:r>
+        <w:t>Waveguide trop court</w:t>
+      </w:r>
+    </w:p>
+    <w:p>
+      <w:pPr>
+        <w:pStyle w:val="Paragraphedeliste"/>
+        <w:tabs>
+          <w:tab w:val="center" w:pos="4680"/>
+        </w:tabs>
+        <w:ind w:left="360"/>
+        <w:rPr>
+          <w:i/>
+          <w:iCs/>
+          <w:lang w:val="fr-CA"/>
+        </w:rPr>
+      </w:pPr>
+      <w:r>
+        <w:rPr>
+          <w:i/>
+          <w:iCs/>
+          <w:lang w:val="fr-CA"/>
+        </w:rPr>
+        <w:t>Cause</w:t>
+      </w:r>
+      <w:r>
+        <w:rPr>
+          <w:i/>
+          <w:iCs/>
+          <w:lang w:val="fr-CA"/>
+        </w:rPr>
+        <w:t> :</w:t>
+      </w:r>
+      <w:r>
+        <w:rPr>
+          <w:i/>
+          <w:iCs/>
+          <w:lang w:val="fr-CA"/>
+        </w:rPr>
+        <w:t xml:space="preserve"> </w:t>
+      </w:r>
+      <w:r>
+        <w:rPr>
+          <w:i/>
+          <w:iCs/>
+          <w:lang w:val="fr-CA"/>
+        </w:rPr>
+        <w:t>Ne prend pas en compte le 4</w:t>
+      </w:r>
+      <w:r>
+        <w:rPr>
+          <w:i/>
+          <w:iCs/>
+          <w:vertAlign w:val="superscript"/>
+          <w:lang w:val="fr-CA"/>
+        </w:rPr>
+        <w:t>e</w:t>
+      </w:r>
+      <w:r>
+        <w:rPr>
+          <w:i/>
+          <w:iCs/>
+          <w:lang w:val="fr-CA"/>
+        </w:rPr>
+        <w:t xml:space="preserve"> chiffre après la virgule</w:t>
+      </w:r>
+      <w:r>
+        <w:rPr>
+          <w:i/>
+          <w:iCs/>
+          <w:lang w:val="fr-CA"/>
+        </w:rPr>
+        <w:t>.</w:t>
+      </w:r>
+    </w:p>
+    <w:p>
+      <w:pPr>
+        <w:pStyle w:val="Paragraphedeliste"/>
+        <w:numPr>
+          <w:ilvl w:val="1"/>
+          <w:numId w:val="8"/>
+        </w:numPr>
+        <w:tabs>
+          <w:tab w:val="center" w:pos="4680"/>
+        </w:tabs>
+        <w:ind w:left="1080"/>
+        <w:rPr>
+          <w:lang w:val="fr-CA"/>
+        </w:rPr>
+      </w:pPr>
+      <w:r>
+        <w:rPr>
+          <w:lang w:val="fr-CA"/>
+        </w:rPr>
+        <w:t>J’ai allongé le waveguide manuellement</w:t>
+      </w:r>
+    </w:p>
+    <w:p>
+      <w:pPr>
+        <w:pStyle w:val="Paragraphedeliste"/>
+        <w:numPr>
+          <w:ilvl w:val="1"/>
+          <w:numId w:val="8"/>
+        </w:numPr>
+        <w:tabs>
+          <w:tab w:val="center" w:pos="4680"/>
+        </w:tabs>
+        <w:ind w:left="1080"/>
+        <w:rPr>
+          <w:lang w:val="fr-CA"/>
+        </w:rPr>
+      </w:pPr>
+      <w:r>
+        <w:rPr>
+          <w:lang w:val="fr-CA"/>
+        </w:rPr>
+        <w:t xml:space="preserve">Mentor </w:t>
+      </w:r>
+      <w:r>
+        <w:rPr>
+          <w:lang w:val="fr-CA"/>
+        </w:rPr>
+        <w:t>est en train de jeté un œil au problème</w:t>
+      </w:r>
+    </w:p>
+    <w:p>
+      <w:pPr>
+        <w:pStyle w:val="Paragraphedeliste"/>
+        <w:numPr>
+          <w:ilvl w:val="0"/>
+          <w:numId w:val="8"/>
+        </w:numPr>
+        <w:tabs>
+          <w:tab w:val="center" w:pos="4680"/>
+        </w:tabs>
+        <w:ind w:left="360"/>
+        <w:rPr>
+          <w:lang w:val="fr-CA"/>
+        </w:rPr>
+      </w:pPr>
+      <w:r>
+        <w:rPr>
+          <w:lang w:val="fr-CA"/>
+        </w:rPr>
+        <w:t xml:space="preserve">Gap dans le </w:t>
+      </w:r>
+      <w:proofErr w:type="spellStart"/>
+      <w:r>
+        <w:rPr>
+          <w:lang w:val="fr-CA"/>
+        </w:rPr>
+        <w:t>SBend</w:t>
+      </w:r>
+      <w:proofErr w:type="spellEnd"/>
+    </w:p>
+    <w:p>
+      <w:pPr>
+        <w:pStyle w:val="Paragraphedeliste"/>
+        <w:tabs>
+          <w:tab w:val="center" w:pos="4680"/>
+        </w:tabs>
+        <w:ind w:left="360"/>
+        <w:rPr>
+          <w:i/>
+          <w:iCs/>
+          <w:lang w:val="fr-CA"/>
+        </w:rPr>
+      </w:pPr>
+      <w:r>
+        <w:rPr>
+          <w:i/>
+          <w:iCs/>
+          <w:lang w:val="fr-CA"/>
+        </w:rPr>
+        <w:t>Cause :</w:t>
+      </w:r>
+    </w:p>
+    <w:p>
+      <w:pPr>
+        <w:rPr>
+          <w:lang w:val="fr-CA"/>
+        </w:rPr>
+      </w:pPr>
       <w:bookmarkStart w:id="0" w:name="_GoBack"/>
       <w:bookmarkEnd w:id="0"/>
     </w:p>
     <w:p>
       <w:pPr>
-        <w:pStyle w:val="ListParagraph"/>
-        <w:ind w:left="1440"/>
-      </w:pPr>
-      <w:r>
-        <w:t xml:space="preserve"> </w:t>
-      </w:r>
-    </w:p>
-    <w:p>
-      <w:pPr>
-        <w:pStyle w:val="ListParagraph"/>
-        <w:ind w:left="2160"/>
-      </w:pPr>
-    </w:p>
-    <w:p/>
-    <w:p>
-      <w:r>
-        <w:t xml:space="preserve">Small gaps on default layout at We = 1.6, 2.4, 2.6, 2.8.  We need to find the right algorithm to get rid of </w:t>
-      </w:r>
-      <w:proofErr w:type="gramStart"/>
-      <w:r>
-        <w:t>those gap</w:t>
-      </w:r>
-      <w:proofErr w:type="gramEnd"/>
-      <w:r>
-        <w:t xml:space="preserve"> by adjusting the angle to +0.0001 when necessary.</w:t>
-      </w:r>
-    </w:p>
-    <w:p/>
-    <w:p/>
-    <w:p/>
+        <w:rPr>
+          <w:lang w:val="fr-CA"/>
+        </w:rPr>
+      </w:pPr>
+    </w:p>
     <w:sectPr>
       <w:pgSz w:w="12240" w:h="15840"/>
       <w:pgMar w:top="1440" w:right="1800" w:bottom="1440" w:left="1800" w:header="708" w:footer="708" w:gutter="0"/>
@@ -2497,6 +2891,119 @@
 <file path=word/numbering.xml><?xml version="1.0" encoding="utf-8"?>
 <w:numbering xmlns:wpc="http://schemas.microsoft.com/office/word/2010/wordprocessingCanvas" xmlns:cx="http://schemas.microsoft.com/office/drawing/2014/chartex" xmlns:cx1="http://schemas.microsoft.com/office/drawing/2015/9/8/chartex" xmlns:cx2="http://schemas.microsoft.com/office/drawing/2015/10/21/chartex" xmlns:cx3="http://schemas.microsoft.com/office/drawing/2016/5/9/chartex" xmlns:cx4="http://schemas.microsoft.com/office/drawing/2016/5/10/chartex" xmlns:cx5="http://schemas.microsoft.com/office/drawing/2016/5/11/chartex" xmlns:cx6="http://schemas.microsoft.com/office/drawing/2016/5/12/chartex" xmlns:cx7="http://schemas.microsoft.com/office/drawing/2016/5/13/chartex" xmlns:cx8="http://schemas.microsoft.com/office/drawing/2016/5/14/chartex" xmlns:mc="http://schemas.openxmlformats.org/markup-compatibility/2006" xmlns:aink="http://schemas.microsoft.com/office/drawing/2016/ink" xmlns:am3d="http://schemas.microsoft.com/office/drawing/2017/model3d" xmlns:o="urn:schemas-microsoft-com:office:office" xmlns:r="http://schemas.openxmlformats.org/officeDocument/2006/relationships" xmlns:m="http://schemas.openxmlformats.org/officeDocument/2006/math" xmlns:v="urn:schemas-microsoft-com:vml" xmlns:wp14="http://schemas.microsoft.com/office/word/2010/wordprocessingDrawing" xmlns:wp="http://schemas.openxmlformats.org/drawingml/2006/wordprocessingDrawing" xmlns:w10="urn:schemas-microsoft-com:office:word" xmlns:w="http://schemas.openxmlformats.org/wordprocessingml/2006/main" xmlns:w14="http://schemas.microsoft.com/office/word/2010/wordml" xmlns:w15="http://schemas.microsoft.com/office/word/2012/wordml" xmlns:w16cid="http://schemas.microsoft.com/office/word/2016/wordml/cid" xmlns:w16se="http://schemas.microsoft.com/office/word/2015/wordml/symex" xmlns:wpg="http://schemas.microsoft.com/office/word/2010/wordprocessingGroup" xmlns:wpi="http://schemas.microsoft.com/office/word/2010/wordprocessingInk" xmlns:wne="http://schemas.microsoft.com/office/word/2006/wordml" xmlns:wps="http://schemas.microsoft.com/office/word/2010/wordprocessingShape" mc:Ignorable="w14 w15 w16se w16cid wp14">
   <w:abstractNum w:abstractNumId="0" w15:restartNumberingAfterBreak="0">
+    <w:nsid w:val="051076C2"/>
+    <w:multiLevelType w:val="hybridMultilevel"/>
+    <w:tmpl w:val="E18C7236"/>
+    <w:lvl w:ilvl="0" w:tplc="EFC4EC62">
+      <w:start w:val="1"/>
+      <w:numFmt w:val="bullet"/>
+      <w:lvlText w:val=""/>
+      <w:lvlJc w:val="left"/>
+      <w:pPr>
+        <w:ind w:left="720" w:hanging="360"/>
+      </w:pPr>
+      <w:rPr>
+        <w:rFonts w:ascii="Symbol" w:hAnsi="Symbol" w:hint="default"/>
+      </w:rPr>
+    </w:lvl>
+    <w:lvl w:ilvl="1" w:tplc="0C0C0003">
+      <w:start w:val="1"/>
+      <w:numFmt w:val="bullet"/>
+      <w:lvlText w:val="o"/>
+      <w:lvlJc w:val="left"/>
+      <w:pPr>
+        <w:ind w:left="1440" w:hanging="360"/>
+      </w:pPr>
+      <w:rPr>
+        <w:rFonts w:ascii="Courier New" w:hAnsi="Courier New" w:cs="Courier New" w:hint="default"/>
+      </w:rPr>
+    </w:lvl>
+    <w:lvl w:ilvl="2" w:tplc="0C0C0005" w:tentative="1">
+      <w:start w:val="1"/>
+      <w:numFmt w:val="bullet"/>
+      <w:lvlText w:val=""/>
+      <w:lvlJc w:val="left"/>
+      <w:pPr>
+        <w:ind w:left="2160" w:hanging="360"/>
+      </w:pPr>
+      <w:rPr>
+        <w:rFonts w:ascii="Wingdings" w:hAnsi="Wingdings" w:hint="default"/>
+      </w:rPr>
+    </w:lvl>
+    <w:lvl w:ilvl="3" w:tplc="0C0C0001" w:tentative="1">
+      <w:start w:val="1"/>
+      <w:numFmt w:val="bullet"/>
+      <w:lvlText w:val=""/>
+      <w:lvlJc w:val="left"/>
+      <w:pPr>
+        <w:ind w:left="2880" w:hanging="360"/>
+      </w:pPr>
+      <w:rPr>
+        <w:rFonts w:ascii="Symbol" w:hAnsi="Symbol" w:hint="default"/>
+      </w:rPr>
+    </w:lvl>
+    <w:lvl w:ilvl="4" w:tplc="0C0C0003" w:tentative="1">
+      <w:start w:val="1"/>
+      <w:numFmt w:val="bullet"/>
+      <w:lvlText w:val="o"/>
+      <w:lvlJc w:val="left"/>
+      <w:pPr>
+        <w:ind w:left="3600" w:hanging="360"/>
+      </w:pPr>
+      <w:rPr>
+        <w:rFonts w:ascii="Courier New" w:hAnsi="Courier New" w:cs="Courier New" w:hint="default"/>
+      </w:rPr>
+    </w:lvl>
+    <w:lvl w:ilvl="5" w:tplc="0C0C0005" w:tentative="1">
+      <w:start w:val="1"/>
+      <w:numFmt w:val="bullet"/>
+      <w:lvlText w:val=""/>
+      <w:lvlJc w:val="left"/>
+      <w:pPr>
+        <w:ind w:left="4320" w:hanging="360"/>
+      </w:pPr>
+      <w:rPr>
+        <w:rFonts w:ascii="Wingdings" w:hAnsi="Wingdings" w:hint="default"/>
+      </w:rPr>
+    </w:lvl>
+    <w:lvl w:ilvl="6" w:tplc="0C0C0001" w:tentative="1">
+      <w:start w:val="1"/>
+      <w:numFmt w:val="bullet"/>
+      <w:lvlText w:val=""/>
+      <w:lvlJc w:val="left"/>
+      <w:pPr>
+        <w:ind w:left="5040" w:hanging="360"/>
+      </w:pPr>
+      <w:rPr>
+        <w:rFonts w:ascii="Symbol" w:hAnsi="Symbol" w:hint="default"/>
+      </w:rPr>
+    </w:lvl>
+    <w:lvl w:ilvl="7" w:tplc="0C0C0003" w:tentative="1">
+      <w:start w:val="1"/>
+      <w:numFmt w:val="bullet"/>
+      <w:lvlText w:val="o"/>
+      <w:lvlJc w:val="left"/>
+      <w:pPr>
+        <w:ind w:left="5760" w:hanging="360"/>
+      </w:pPr>
+      <w:rPr>
+        <w:rFonts w:ascii="Courier New" w:hAnsi="Courier New" w:cs="Courier New" w:hint="default"/>
+      </w:rPr>
+    </w:lvl>
+    <w:lvl w:ilvl="8" w:tplc="0C0C0005" w:tentative="1">
+      <w:start w:val="1"/>
+      <w:numFmt w:val="bullet"/>
+      <w:lvlText w:val=""/>
+      <w:lvlJc w:val="left"/>
+      <w:pPr>
+        <w:ind w:left="6480" w:hanging="360"/>
+      </w:pPr>
+      <w:rPr>
+        <w:rFonts w:ascii="Wingdings" w:hAnsi="Wingdings" w:hint="default"/>
+      </w:rPr>
+    </w:lvl>
+  </w:abstractNum>
+  <w:abstractNum w:abstractNumId="1" w15:restartNumberingAfterBreak="0">
     <w:nsid w:val="15A46C5B"/>
     <w:multiLevelType w:val="hybridMultilevel"/>
     <w:tmpl w:val="35566C56"/>
@@ -2609,7 +3116,7 @@
       </w:rPr>
     </w:lvl>
   </w:abstractNum>
-  <w:abstractNum w:abstractNumId="1" w15:restartNumberingAfterBreak="0">
+  <w:abstractNum w:abstractNumId="2" w15:restartNumberingAfterBreak="0">
     <w:nsid w:val="2AEB3373"/>
     <w:multiLevelType w:val="hybridMultilevel"/>
     <w:tmpl w:val="9E9C40FA"/>
@@ -2722,7 +3229,120 @@
       </w:rPr>
     </w:lvl>
   </w:abstractNum>
-  <w:abstractNum w:abstractNumId="2" w15:restartNumberingAfterBreak="0">
+  <w:abstractNum w:abstractNumId="3" w15:restartNumberingAfterBreak="0">
+    <w:nsid w:val="324D6F1A"/>
+    <w:multiLevelType w:val="hybridMultilevel"/>
+    <w:tmpl w:val="04102144"/>
+    <w:lvl w:ilvl="0" w:tplc="EFC4EC62">
+      <w:start w:val="1"/>
+      <w:numFmt w:val="bullet"/>
+      <w:lvlText w:val=""/>
+      <w:lvlJc w:val="left"/>
+      <w:pPr>
+        <w:ind w:left="1080" w:hanging="360"/>
+      </w:pPr>
+      <w:rPr>
+        <w:rFonts w:ascii="Symbol" w:hAnsi="Symbol" w:hint="default"/>
+      </w:rPr>
+    </w:lvl>
+    <w:lvl w:ilvl="1" w:tplc="0C0C0003">
+      <w:start w:val="1"/>
+      <w:numFmt w:val="bullet"/>
+      <w:lvlText w:val="o"/>
+      <w:lvlJc w:val="left"/>
+      <w:pPr>
+        <w:ind w:left="1080" w:hanging="360"/>
+      </w:pPr>
+      <w:rPr>
+        <w:rFonts w:ascii="Courier New" w:hAnsi="Courier New" w:cs="Courier New" w:hint="default"/>
+      </w:rPr>
+    </w:lvl>
+    <w:lvl w:ilvl="2" w:tplc="0C0C0005" w:tentative="1">
+      <w:start w:val="1"/>
+      <w:numFmt w:val="bullet"/>
+      <w:lvlText w:val=""/>
+      <w:lvlJc w:val="left"/>
+      <w:pPr>
+        <w:ind w:left="1800" w:hanging="360"/>
+      </w:pPr>
+      <w:rPr>
+        <w:rFonts w:ascii="Wingdings" w:hAnsi="Wingdings" w:hint="default"/>
+      </w:rPr>
+    </w:lvl>
+    <w:lvl w:ilvl="3" w:tplc="0C0C0001" w:tentative="1">
+      <w:start w:val="1"/>
+      <w:numFmt w:val="bullet"/>
+      <w:lvlText w:val=""/>
+      <w:lvlJc w:val="left"/>
+      <w:pPr>
+        <w:ind w:left="2520" w:hanging="360"/>
+      </w:pPr>
+      <w:rPr>
+        <w:rFonts w:ascii="Symbol" w:hAnsi="Symbol" w:hint="default"/>
+      </w:rPr>
+    </w:lvl>
+    <w:lvl w:ilvl="4" w:tplc="0C0C0003" w:tentative="1">
+      <w:start w:val="1"/>
+      <w:numFmt w:val="bullet"/>
+      <w:lvlText w:val="o"/>
+      <w:lvlJc w:val="left"/>
+      <w:pPr>
+        <w:ind w:left="3240" w:hanging="360"/>
+      </w:pPr>
+      <w:rPr>
+        <w:rFonts w:ascii="Courier New" w:hAnsi="Courier New" w:cs="Courier New" w:hint="default"/>
+      </w:rPr>
+    </w:lvl>
+    <w:lvl w:ilvl="5" w:tplc="0C0C0005" w:tentative="1">
+      <w:start w:val="1"/>
+      <w:numFmt w:val="bullet"/>
+      <w:lvlText w:val=""/>
+      <w:lvlJc w:val="left"/>
+      <w:pPr>
+        <w:ind w:left="3960" w:hanging="360"/>
+      </w:pPr>
+      <w:rPr>
+        <w:rFonts w:ascii="Wingdings" w:hAnsi="Wingdings" w:hint="default"/>
+      </w:rPr>
+    </w:lvl>
+    <w:lvl w:ilvl="6" w:tplc="0C0C0001" w:tentative="1">
+      <w:start w:val="1"/>
+      <w:numFmt w:val="bullet"/>
+      <w:lvlText w:val=""/>
+      <w:lvlJc w:val="left"/>
+      <w:pPr>
+        <w:ind w:left="4680" w:hanging="360"/>
+      </w:pPr>
+      <w:rPr>
+        <w:rFonts w:ascii="Symbol" w:hAnsi="Symbol" w:hint="default"/>
+      </w:rPr>
+    </w:lvl>
+    <w:lvl w:ilvl="7" w:tplc="0C0C0003" w:tentative="1">
+      <w:start w:val="1"/>
+      <w:numFmt w:val="bullet"/>
+      <w:lvlText w:val="o"/>
+      <w:lvlJc w:val="left"/>
+      <w:pPr>
+        <w:ind w:left="5400" w:hanging="360"/>
+      </w:pPr>
+      <w:rPr>
+        <w:rFonts w:ascii="Courier New" w:hAnsi="Courier New" w:cs="Courier New" w:hint="default"/>
+      </w:rPr>
+    </w:lvl>
+    <w:lvl w:ilvl="8" w:tplc="0C0C0005" w:tentative="1">
+      <w:start w:val="1"/>
+      <w:numFmt w:val="bullet"/>
+      <w:lvlText w:val=""/>
+      <w:lvlJc w:val="left"/>
+      <w:pPr>
+        <w:ind w:left="6120" w:hanging="360"/>
+      </w:pPr>
+      <w:rPr>
+        <w:rFonts w:ascii="Wingdings" w:hAnsi="Wingdings" w:hint="default"/>
+      </w:rPr>
+    </w:lvl>
+  </w:abstractNum>
+  <w:abstractNum w:abstractNumId="4" w15:restartNumberingAfterBreak="0">
     <w:nsid w:val="3E075552"/>
     <w:multiLevelType w:val="hybridMultilevel"/>
     <w:tmpl w:val="C436BEC4"/>
@@ -2835,7 +3455,120 @@
       </w:rPr>
     </w:lvl>
   </w:abstractNum>
-  <w:abstractNum w:abstractNumId="3" w15:restartNumberingAfterBreak="0">
+  <w:abstractNum w:abstractNumId="5" w15:restartNumberingAfterBreak="0">
+    <w:nsid w:val="4F5255D8"/>
+    <w:multiLevelType w:val="hybridMultilevel"/>
+    <w:tmpl w:val="09BA92FC"/>
+    <w:lvl w:ilvl="0" w:tplc="0C0C0001">
+      <w:start w:val="1"/>
+      <w:numFmt w:val="bullet"/>
+      <w:lvlText w:val=""/>
+      <w:lvlJc w:val="left"/>
+      <w:pPr>
+        <w:ind w:left="720" w:hanging="360"/>
+      </w:pPr>
+      <w:rPr>
+        <w:rFonts w:ascii="Symbol" w:hAnsi="Symbol" w:hint="default"/>
+      </w:rPr>
+    </w:lvl>
+    <w:lvl w:ilvl="1" w:tplc="0C0C0003" w:tentative="1">
+      <w:start w:val="1"/>
+      <w:numFmt w:val="bullet"/>
+      <w:lvlText w:val="o"/>
+      <w:lvlJc w:val="left"/>
+      <w:pPr>
+        <w:ind w:left="1440" w:hanging="360"/>
+      </w:pPr>
+      <w:rPr>
+        <w:rFonts w:ascii="Courier New" w:hAnsi="Courier New" w:cs="Courier New" w:hint="default"/>
+      </w:rPr>
+    </w:lvl>
+    <w:lvl w:ilvl="2" w:tplc="0C0C0005" w:tentative="1">
+      <w:start w:val="1"/>
+      <w:numFmt w:val="bullet"/>
+      <w:lvlText w:val=""/>
+      <w:lvlJc w:val="left"/>
+      <w:pPr>
+        <w:ind w:left="2160" w:hanging="360"/>
+      </w:pPr>
+      <w:rPr>
+        <w:rFonts w:ascii="Wingdings" w:hAnsi="Wingdings" w:hint="default"/>
+      </w:rPr>
+    </w:lvl>
+    <w:lvl w:ilvl="3" w:tplc="0C0C0001" w:tentative="1">
+      <w:start w:val="1"/>
+      <w:numFmt w:val="bullet"/>
+      <w:lvlText w:val=""/>
+      <w:lvlJc w:val="left"/>
+      <w:pPr>
+        <w:ind w:left="2880" w:hanging="360"/>
+      </w:pPr>
+      <w:rPr>
+        <w:rFonts w:ascii="Symbol" w:hAnsi="Symbol" w:hint="default"/>
+      </w:rPr>
+    </w:lvl>
+    <w:lvl w:ilvl="4" w:tplc="0C0C0003" w:tentative="1">
+      <w:start w:val="1"/>
+      <w:numFmt w:val="bullet"/>
+      <w:lvlText w:val="o"/>
+      <w:lvlJc w:val="left"/>
+      <w:pPr>
+        <w:ind w:left="3600" w:hanging="360"/>
+      </w:pPr>
+      <w:rPr>
+        <w:rFonts w:ascii="Courier New" w:hAnsi="Courier New" w:cs="Courier New" w:hint="default"/>
+      </w:rPr>
+    </w:lvl>
+    <w:lvl w:ilvl="5" w:tplc="0C0C0005" w:tentative="1">
+      <w:start w:val="1"/>
+      <w:numFmt w:val="bullet"/>
+      <w:lvlText w:val=""/>
+      <w:lvlJc w:val="left"/>
+      <w:pPr>
+        <w:ind w:left="4320" w:hanging="360"/>
+      </w:pPr>
+      <w:rPr>
+        <w:rFonts w:ascii="Wingdings" w:hAnsi="Wingdings" w:hint="default"/>
+      </w:rPr>
+    </w:lvl>
+    <w:lvl w:ilvl="6" w:tplc="0C0C0001" w:tentative="1">
+      <w:start w:val="1"/>
+      <w:numFmt w:val="bullet"/>
+      <w:lvlText w:val=""/>
+      <w:lvlJc w:val="left"/>
+      <w:pPr>
+        <w:ind w:left="5040" w:hanging="360"/>
+      </w:pPr>
+      <w:rPr>
+        <w:rFonts w:ascii="Symbol" w:hAnsi="Symbol" w:hint="default"/>
+      </w:rPr>
+    </w:lvl>
+    <w:lvl w:ilvl="7" w:tplc="0C0C0003" w:tentative="1">
+      <w:start w:val="1"/>
+      <w:numFmt w:val="bullet"/>
+      <w:lvlText w:val="o"/>
+      <w:lvlJc w:val="left"/>
+      <w:pPr>
+        <w:ind w:left="5760" w:hanging="360"/>
+      </w:pPr>
+      <w:rPr>
+        <w:rFonts w:ascii="Courier New" w:hAnsi="Courier New" w:cs="Courier New" w:hint="default"/>
+      </w:rPr>
+    </w:lvl>
+    <w:lvl w:ilvl="8" w:tplc="0C0C0005" w:tentative="1">
+      <w:start w:val="1"/>
+      <w:numFmt w:val="bullet"/>
+      <w:lvlText w:val=""/>
+      <w:lvlJc w:val="left"/>
+      <w:pPr>
+        <w:ind w:left="6480" w:hanging="360"/>
+      </w:pPr>
+      <w:rPr>
+        <w:rFonts w:ascii="Wingdings" w:hAnsi="Wingdings" w:hint="default"/>
+      </w:rPr>
+    </w:lvl>
+  </w:abstractNum>
+  <w:abstractNum w:abstractNumId="6" w15:restartNumberingAfterBreak="0">
     <w:nsid w:val="5DA2481A"/>
     <w:multiLevelType w:val="hybridMultilevel"/>
     <w:tmpl w:val="3DC29740"/>
@@ -2948,7 +3681,7 @@
       </w:rPr>
     </w:lvl>
   </w:abstractNum>
-  <w:abstractNum w:abstractNumId="4" w15:restartNumberingAfterBreak="0">
+  <w:abstractNum w:abstractNumId="7" w15:restartNumberingAfterBreak="0">
     <w:nsid w:val="690B0C76"/>
     <w:multiLevelType w:val="hybridMultilevel"/>
     <w:tmpl w:val="A55436CE"/>
@@ -3061,7 +3794,7 @@
       </w:rPr>
     </w:lvl>
   </w:abstractNum>
-  <w:abstractNum w:abstractNumId="5" w15:restartNumberingAfterBreak="0">
+  <w:abstractNum w:abstractNumId="8" w15:restartNumberingAfterBreak="0">
     <w:nsid w:val="6EB73BC5"/>
     <w:multiLevelType w:val="hybridMultilevel"/>
     <w:tmpl w:val="81CCFA8E"/>
@@ -3175,22 +3908,31 @@
     </w:lvl>
   </w:abstractNum>
   <w:num w:numId="1">
+    <w:abstractNumId w:val="2"/>
+  </w:num>
+  <w:num w:numId="2">
+    <w:abstractNumId w:val="8"/>
+  </w:num>
+  <w:num w:numId="3">
+    <w:abstractNumId w:val="7"/>
+  </w:num>
+  <w:num w:numId="4">
+    <w:abstractNumId w:val="6"/>
+  </w:num>
+  <w:num w:numId="5">
+    <w:abstractNumId w:val="4"/>
+  </w:num>
+  <w:num w:numId="6">
     <w:abstractNumId w:val="1"/>
   </w:num>
-  <w:num w:numId="2">
+  <w:num w:numId="7">
     <w:abstractNumId w:val="5"/>
   </w:num>
-  <w:num w:numId="3">
-    <w:abstractNumId w:val="4"/>
+  <w:num w:numId="8">
+    <w:abstractNumId w:val="0"/>
   </w:num>
-  <w:num w:numId="4">
+  <w:num w:numId="9">
     <w:abstractNumId w:val="3"/>
-  </w:num>
-  <w:num w:numId="5">
-    <w:abstractNumId w:val="2"/>
-  </w:num>
-  <w:num w:numId="6">
-    <w:abstractNumId w:val="0"/>
   </w:num>
 </w:numbering>
 </file>
@@ -3594,11 +4336,11 @@
     <w:name w:val="Normal"/>
     <w:qFormat/>
   </w:style>
-  <w:style w:type="paragraph" w:styleId="Heading1">
+  <w:style w:type="paragraph" w:styleId="Titre1">
     <w:name w:val="heading 1"/>
     <w:basedOn w:val="Normal"/>
     <w:next w:val="Normal"/>
-    <w:link w:val="Heading1Char"/>
+    <w:link w:val="Titre1Car"/>
     <w:uiPriority w:val="9"/>
     <w:qFormat/>
     <w:rsid w:val="00595B77"/>
@@ -3615,11 +4357,11 @@
       <w:szCs w:val="32"/>
     </w:rPr>
   </w:style>
-  <w:style w:type="paragraph" w:styleId="Heading2">
+  <w:style w:type="paragraph" w:styleId="Titre2">
     <w:name w:val="heading 2"/>
     <w:basedOn w:val="Normal"/>
     <w:next w:val="Normal"/>
-    <w:link w:val="Heading2Char"/>
+    <w:link w:val="Titre2Car"/>
     <w:uiPriority w:val="9"/>
     <w:unhideWhenUsed/>
     <w:qFormat/>
@@ -3637,11 +4379,11 @@
       <w:szCs w:val="26"/>
     </w:rPr>
   </w:style>
-  <w:style w:type="paragraph" w:styleId="Heading3">
+  <w:style w:type="paragraph" w:styleId="Titre3">
     <w:name w:val="heading 3"/>
     <w:basedOn w:val="Normal"/>
     <w:next w:val="Normal"/>
-    <w:link w:val="Heading3Char"/>
+    <w:link w:val="Titre3Car"/>
     <w:uiPriority w:val="9"/>
     <w:unhideWhenUsed/>
     <w:qFormat/>
@@ -3659,11 +4401,11 @@
       <w:szCs w:val="24"/>
     </w:rPr>
   </w:style>
-  <w:style w:type="paragraph" w:styleId="Heading4">
+  <w:style w:type="paragraph" w:styleId="Titre4">
     <w:name w:val="heading 4"/>
     <w:basedOn w:val="Normal"/>
     <w:next w:val="Normal"/>
-    <w:link w:val="Heading4Char"/>
+    <w:link w:val="Titre4Car"/>
     <w:uiPriority w:val="9"/>
     <w:unhideWhenUsed/>
     <w:qFormat/>
@@ -3681,13 +4423,13 @@
       <w:color w:val="2F5496" w:themeColor="accent1" w:themeShade="BF"/>
     </w:rPr>
   </w:style>
-  <w:style w:type="character" w:default="1" w:styleId="DefaultParagraphFont">
+  <w:style w:type="character" w:default="1" w:styleId="Policepardfaut">
     <w:name w:val="Default Paragraph Font"/>
     <w:uiPriority w:val="1"/>
     <w:semiHidden/>
     <w:unhideWhenUsed/>
   </w:style>
-  <w:style w:type="table" w:default="1" w:styleId="TableNormal">
+  <w:style w:type="table" w:default="1" w:styleId="TableauNormal">
     <w:name w:val="Normal Table"/>
     <w:uiPriority w:val="99"/>
     <w:semiHidden/>
@@ -3702,16 +4444,16 @@
       </w:tblCellMar>
     </w:tblPr>
   </w:style>
-  <w:style w:type="numbering" w:default="1" w:styleId="NoList">
+  <w:style w:type="numbering" w:default="1" w:styleId="Aucuneliste">
     <w:name w:val="No List"/>
     <w:uiPriority w:val="99"/>
     <w:semiHidden/>
     <w:unhideWhenUsed/>
   </w:style>
-  <w:style w:type="character" w:customStyle="1" w:styleId="Heading1Char">
-    <w:name w:val="Heading 1 Char"/>
-    <w:basedOn w:val="DefaultParagraphFont"/>
-    <w:link w:val="Heading1"/>
+  <w:style w:type="character" w:customStyle="1" w:styleId="Titre1Car">
+    <w:name w:val="Titre 1 Car"/>
+    <w:basedOn w:val="Policepardfaut"/>
+    <w:link w:val="Titre1"/>
     <w:uiPriority w:val="9"/>
     <w:rsid w:val="00595B77"/>
     <w:rPr>
@@ -3721,10 +4463,10 @@
       <w:szCs w:val="32"/>
     </w:rPr>
   </w:style>
-  <w:style w:type="character" w:customStyle="1" w:styleId="Heading2Char">
-    <w:name w:val="Heading 2 Char"/>
-    <w:basedOn w:val="DefaultParagraphFont"/>
-    <w:link w:val="Heading2"/>
+  <w:style w:type="character" w:customStyle="1" w:styleId="Titre2Car">
+    <w:name w:val="Titre 2 Car"/>
+    <w:basedOn w:val="Policepardfaut"/>
+    <w:link w:val="Titre2"/>
     <w:uiPriority w:val="9"/>
     <w:rsid w:val="00ED47A3"/>
     <w:rPr>
@@ -3734,10 +4476,10 @@
       <w:szCs w:val="26"/>
     </w:rPr>
   </w:style>
-  <w:style w:type="character" w:customStyle="1" w:styleId="Heading3Char">
-    <w:name w:val="Heading 3 Char"/>
-    <w:basedOn w:val="DefaultParagraphFont"/>
-    <w:link w:val="Heading3"/>
+  <w:style w:type="character" w:customStyle="1" w:styleId="Titre3Car">
+    <w:name w:val="Titre 3 Car"/>
+    <w:basedOn w:val="Policepardfaut"/>
+    <w:link w:val="Titre3"/>
     <w:uiPriority w:val="9"/>
     <w:rsid w:val="00ED47A3"/>
     <w:rPr>
@@ -3747,7 +4489,7 @@
       <w:szCs w:val="24"/>
     </w:rPr>
   </w:style>
-  <w:style w:type="paragraph" w:styleId="ListParagraph">
+  <w:style w:type="paragraph" w:styleId="Paragraphedeliste">
     <w:name w:val="List Paragraph"/>
     <w:basedOn w:val="Normal"/>
     <w:uiPriority w:val="34"/>
@@ -3758,10 +4500,10 @@
       <w:contextualSpacing/>
     </w:pPr>
   </w:style>
-  <w:style w:type="character" w:customStyle="1" w:styleId="Heading4Char">
-    <w:name w:val="Heading 4 Char"/>
-    <w:basedOn w:val="DefaultParagraphFont"/>
-    <w:link w:val="Heading4"/>
+  <w:style w:type="character" w:customStyle="1" w:styleId="Titre4Car">
+    <w:name w:val="Titre 4 Car"/>
+    <w:basedOn w:val="Policepardfaut"/>
+    <w:link w:val="Titre4"/>
     <w:uiPriority w:val="9"/>
     <w:rsid w:val="00C75B38"/>
     <w:rPr>
@@ -3771,10 +4513,10 @@
       <w:color w:val="2F5496" w:themeColor="accent1" w:themeShade="BF"/>
     </w:rPr>
   </w:style>
-  <w:style w:type="paragraph" w:styleId="BalloonText">
+  <w:style w:type="paragraph" w:styleId="Textedebulles">
     <w:name w:val="Balloon Text"/>
     <w:basedOn w:val="Normal"/>
-    <w:link w:val="BalloonTextChar"/>
+    <w:link w:val="TextedebullesCar"/>
     <w:uiPriority w:val="99"/>
     <w:semiHidden/>
     <w:unhideWhenUsed/>
@@ -3788,10 +4530,10 @@
       <w:szCs w:val="18"/>
     </w:rPr>
   </w:style>
-  <w:style w:type="character" w:customStyle="1" w:styleId="BalloonTextChar">
-    <w:name w:val="Balloon Text Char"/>
-    <w:basedOn w:val="DefaultParagraphFont"/>
-    <w:link w:val="BalloonText"/>
+  <w:style w:type="character" w:customStyle="1" w:styleId="TextedebullesCar">
+    <w:name w:val="Texte de bulles Car"/>
+    <w:basedOn w:val="Policepardfaut"/>
+    <w:link w:val="Textedebulles"/>
     <w:uiPriority w:val="99"/>
     <w:semiHidden/>
     <w:rsid w:val="009B178E"/>

</xml_diff>

<commit_message>
2019-06-17 added to the doc
</commit_message>
<xml_diff>
--- a/T-Cells/T-Cells_Review_v1.0.0.docx
+++ b/T-Cells/T-Cells_Review_v1.0.0.docx
@@ -2610,7 +2610,35 @@
         <w:rPr>
           <w:lang w:val="fr-CA"/>
         </w:rPr>
-        <w:t>Une T-Cell appelée à partir d'une autre T-Cell n'est pas considéré comme ayant les même paramètres qu'une appelée directement et on donc des noms différents.</w:t>
+        <w:t>Une T-</w:t>
+      </w:r>
+      <w:proofErr w:type="spellStart"/>
+      <w:r>
+        <w:rPr>
+          <w:lang w:val="fr-CA"/>
+        </w:rPr>
+        <w:t>Cell</w:t>
+      </w:r>
+      <w:proofErr w:type="spellEnd"/>
+      <w:r>
+        <w:rPr>
+          <w:lang w:val="fr-CA"/>
+        </w:rPr>
+        <w:t xml:space="preserve"> appelée à partir d'une autre T-</w:t>
+      </w:r>
+      <w:proofErr w:type="spellStart"/>
+      <w:r>
+        <w:rPr>
+          <w:lang w:val="fr-CA"/>
+        </w:rPr>
+        <w:t>Cell</w:t>
+      </w:r>
+      <w:proofErr w:type="spellEnd"/>
+      <w:r>
+        <w:rPr>
+          <w:lang w:val="fr-CA"/>
+        </w:rPr>
+        <w:t xml:space="preserve"> n'est pas considéré comme ayant les même paramètres qu'une appelée directement et on donc des noms différents.</w:t>
       </w:r>
     </w:p>
     <w:p>
@@ -2648,12 +2676,11 @@
         <w:pStyle w:val="Paragraphedeliste"/>
         <w:numPr>
           <w:ilvl w:val="1"/>
-          <w:numId w:val="8"/>
+          <w:numId w:val="10"/>
         </w:numPr>
         <w:tabs>
           <w:tab w:val="center" w:pos="4680"/>
         </w:tabs>
-        <w:ind w:left="1080"/>
         <w:rPr>
           <w:lang w:val="fr-CA"/>
         </w:rPr>
@@ -2765,21 +2792,34 @@
         <w:pStyle w:val="Paragraphedeliste"/>
         <w:numPr>
           <w:ilvl w:val="1"/>
-          <w:numId w:val="8"/>
+          <w:numId w:val="11"/>
         </w:numPr>
         <w:tabs>
           <w:tab w:val="center" w:pos="4680"/>
         </w:tabs>
-        <w:ind w:left="1080"/>
-        <w:rPr>
-          <w:lang w:val="fr-CA"/>
-        </w:rPr>
-      </w:pPr>
-      <w:r>
-        <w:rPr>
-          <w:lang w:val="fr-CA"/>
-        </w:rPr>
-        <w:t>J’ai allongé le waveguide manuellement</w:t>
+        <w:rPr>
+          <w:lang w:val="fr-CA"/>
+        </w:rPr>
+      </w:pPr>
+      <w:r>
+        <w:rPr>
+          <w:lang w:val="fr-CA"/>
+        </w:rPr>
+        <w:t xml:space="preserve">J’ai allongé le </w:t>
+      </w:r>
+      <w:proofErr w:type="spellStart"/>
+      <w:r>
+        <w:rPr>
+          <w:lang w:val="fr-CA"/>
+        </w:rPr>
+        <w:t>waveguide</w:t>
+      </w:r>
+      <w:proofErr w:type="spellEnd"/>
+      <w:r>
+        <w:rPr>
+          <w:lang w:val="fr-CA"/>
+        </w:rPr>
+        <w:t xml:space="preserve"> manuellement</w:t>
       </w:r>
     </w:p>
     <w:p>
@@ -2787,12 +2827,11 @@
         <w:pStyle w:val="Paragraphedeliste"/>
         <w:numPr>
           <w:ilvl w:val="1"/>
-          <w:numId w:val="8"/>
+          <w:numId w:val="10"/>
         </w:numPr>
         <w:tabs>
           <w:tab w:val="center" w:pos="4680"/>
         </w:tabs>
-        <w:ind w:left="1080"/>
         <w:rPr>
           <w:lang w:val="fr-CA"/>
         </w:rPr>
@@ -2838,6 +2877,8 @@
         </w:rPr>
         <w:t>SBend</w:t>
       </w:r>
+      <w:bookmarkStart w:id="0" w:name="_GoBack"/>
+      <w:bookmarkEnd w:id="0"/>
       <w:proofErr w:type="spellEnd"/>
     </w:p>
     <w:p>
@@ -2861,15 +2902,539 @@
         </w:rPr>
         <w:t>Cause :</w:t>
       </w:r>
-    </w:p>
-    <w:p>
-      <w:pPr>
-        <w:rPr>
-          <w:lang w:val="fr-CA"/>
-        </w:rPr>
-      </w:pPr>
-      <w:bookmarkStart w:id="0" w:name="_GoBack"/>
-      <w:bookmarkEnd w:id="0"/>
+      <w:r>
+        <w:rPr>
+          <w:i/>
+          <w:iCs/>
+          <w:lang w:val="fr-CA"/>
+        </w:rPr>
+        <w:t xml:space="preserve"> </w:t>
+      </w:r>
+      <w:r>
+        <w:rPr>
+          <w:i/>
+          <w:iCs/>
+          <w:lang w:val="fr-CA"/>
+        </w:rPr>
+        <w:t>l’angle ne commence pas au bon endroit et le centre n’est pas positionné convenablement</w:t>
+      </w:r>
+      <w:r>
+        <w:rPr>
+          <w:i/>
+          <w:iCs/>
+          <w:lang w:val="fr-CA"/>
+        </w:rPr>
+        <w:t>.</w:t>
+      </w:r>
+    </w:p>
+    <w:p>
+      <w:pPr>
+        <w:pStyle w:val="Paragraphedeliste"/>
+        <w:tabs>
+          <w:tab w:val="center" w:pos="4680"/>
+        </w:tabs>
+        <w:ind w:left="360"/>
+        <w:rPr>
+          <w:i/>
+          <w:iCs/>
+          <w:lang w:val="fr-CA"/>
+        </w:rPr>
+      </w:pPr>
+      <w:r>
+        <w:rPr>
+          <w:i/>
+          <w:iCs/>
+          <w:lang w:val="fr-CA"/>
+        </w:rPr>
+        <w:t xml:space="preserve">e.g. </w:t>
+      </w:r>
+      <w:r>
+        <w:rPr>
+          <w:rFonts w:ascii="Calibri" w:hAnsi="Calibri" w:cs="Calibri"/>
+          <w:noProof/>
+        </w:rPr>
+        <w:drawing>
+          <wp:inline distT="0" distB="0" distL="0" distR="0" wp14:anchorId="7DCE8C62" wp14:editId="29C8E204">
+            <wp:extent cx="5486400" cy="2635885"/>
+            <wp:effectExtent l="0" t="0" r="0" b="0"/>
+            <wp:docPr id="20" name="Image 20" descr="cid:image001.jpg@01D52127.DE81D730"/>
+            <wp:cNvGraphicFramePr>
+              <a:graphicFrameLocks xmlns:a="http://schemas.openxmlformats.org/drawingml/2006/main" noChangeAspect="1"/>
+            </wp:cNvGraphicFramePr>
+            <a:graphic xmlns:a="http://schemas.openxmlformats.org/drawingml/2006/main">
+              <a:graphicData uri="http://schemas.openxmlformats.org/drawingml/2006/picture">
+                <pic:pic xmlns:pic="http://schemas.openxmlformats.org/drawingml/2006/picture">
+                  <pic:nvPicPr>
+                    <pic:cNvPr id="0" name="Picture 1" descr="cid:image001.jpg@01D52127.DE81D730"/>
+                    <pic:cNvPicPr>
+                      <a:picLocks noChangeAspect="1" noChangeArrowheads="1"/>
+                    </pic:cNvPicPr>
+                  </pic:nvPicPr>
+                  <pic:blipFill>
+                    <a:blip r:embed="rId10">
+                      <a:extLst>
+                        <a:ext uri="{28A0092B-C50C-407E-A947-70E740481C1C}">
+                          <a14:useLocalDpi xmlns:a14="http://schemas.microsoft.com/office/drawing/2010/main" val="0"/>
+                        </a:ext>
+                      </a:extLst>
+                    </a:blip>
+                    <a:srcRect/>
+                    <a:stretch>
+                      <a:fillRect/>
+                    </a:stretch>
+                  </pic:blipFill>
+                  <pic:spPr bwMode="auto">
+                    <a:xfrm>
+                      <a:off x="0" y="0"/>
+                      <a:ext cx="5486400" cy="2635885"/>
+                    </a:xfrm>
+                    <a:prstGeom prst="rect">
+                      <a:avLst/>
+                    </a:prstGeom>
+                    <a:noFill/>
+                    <a:ln>
+                      <a:noFill/>
+                    </a:ln>
+                  </pic:spPr>
+                </pic:pic>
+              </a:graphicData>
+            </a:graphic>
+          </wp:inline>
+        </w:drawing>
+      </w:r>
+    </w:p>
+    <w:p>
+      <w:pPr>
+        <w:pStyle w:val="Paragraphedeliste"/>
+        <w:tabs>
+          <w:tab w:val="center" w:pos="4680"/>
+        </w:tabs>
+        <w:ind w:left="360"/>
+        <w:rPr>
+          <w:i/>
+          <w:iCs/>
+          <w:lang w:val="fr-CA"/>
+        </w:rPr>
+      </w:pPr>
+    </w:p>
+    <w:p>
+      <w:pPr>
+        <w:pStyle w:val="Paragraphedeliste"/>
+        <w:numPr>
+          <w:ilvl w:val="0"/>
+          <w:numId w:val="7"/>
+        </w:numPr>
+        <w:tabs>
+          <w:tab w:val="center" w:pos="4680"/>
+        </w:tabs>
+        <w:rPr>
+          <w:rFonts w:ascii="Calibri" w:hAnsi="Calibri" w:cs="Calibri"/>
+          <w:lang w:val="fr-CA"/>
+        </w:rPr>
+      </w:pPr>
+      <w:r>
+        <w:rPr>
+          <w:rFonts w:ascii="Calibri" w:hAnsi="Calibri" w:cs="Calibri"/>
+          <w:noProof/>
+        </w:rPr>
+        <w:lastRenderedPageBreak/>
+        <mc:AlternateContent>
+          <mc:Choice Requires="wpi">
+            <w:drawing>
+              <wp:anchor distT="0" distB="0" distL="114300" distR="114300" simplePos="0" relativeHeight="251665408" behindDoc="0" locked="0" layoutInCell="1" allowOverlap="1" wp14:anchorId="700CF6D6" wp14:editId="6F21941C">
+                <wp:simplePos x="0" y="0"/>
+                <wp:positionH relativeFrom="column">
+                  <wp:posOffset>4239642</wp:posOffset>
+                </wp:positionH>
+                <wp:positionV relativeFrom="paragraph">
+                  <wp:posOffset>1569991</wp:posOffset>
+                </wp:positionV>
+                <wp:extent cx="99720" cy="47880"/>
+                <wp:effectExtent l="38100" t="38100" r="52705" b="47625"/>
+                <wp:wrapNone/>
+                <wp:docPr id="29" name="Encre 29"/>
+                <wp:cNvGraphicFramePr/>
+                <a:graphic xmlns:a="http://schemas.openxmlformats.org/drawingml/2006/main">
+                  <a:graphicData uri="http://schemas.microsoft.com/office/word/2010/wordprocessingInk">
+                    <w14:contentPart bwMode="auto" r:id="rId22">
+                      <w14:nvContentPartPr>
+                        <w14:cNvContentPartPr/>
+                      </w14:nvContentPartPr>
+                      <w14:xfrm>
+                        <a:off x="0" y="0"/>
+                        <a:ext cx="99720" cy="47880"/>
+                      </w14:xfrm>
+                    </w14:contentPart>
+                  </a:graphicData>
+                </a:graphic>
+              </wp:anchor>
+            </w:drawing>
+          </mc:Choice>
+          <mc:Fallback>
+            <w:pict>
+              <v:shapetype w14:anchorId="3616ABA2" id="_x0000_t75" coordsize="21600,21600" o:spt="75" o:preferrelative="t" path="m@4@5l@4@11@9@11@9@5xe" filled="f" stroked="f">
+                <v:stroke joinstyle="miter"/>
+                <v:formulas>
+                  <v:f eqn="if lineDrawn pixelLineWidth 0"/>
+                  <v:f eqn="sum @0 1 0"/>
+                  <v:f eqn="sum 0 0 @1"/>
+                  <v:f eqn="prod @2 1 2"/>
+                  <v:f eqn="prod @3 21600 pixelWidth"/>
+                  <v:f eqn="prod @3 21600 pixelHeight"/>
+                  <v:f eqn="sum @0 0 1"/>
+                  <v:f eqn="prod @6 1 2"/>
+                  <v:f eqn="prod @7 21600 pixelWidth"/>
+                  <v:f eqn="sum @8 21600 0"/>
+                  <v:f eqn="prod @7 21600 pixelHeight"/>
+                  <v:f eqn="sum @10 21600 0"/>
+                </v:formulas>
+                <v:path o:extrusionok="f" gradientshapeok="t" o:connecttype="rect"/>
+                <o:lock v:ext="edit" aspectratio="t"/>
+              </v:shapetype>
+              <v:shape id="Encre 29" o:spid="_x0000_s1026" type="#_x0000_t75" style="position:absolute;margin-left:333.15pt;margin-top:122.9pt;width:9.25pt;height:5.15pt;z-index:251665408;visibility:visible;mso-wrap-style:square;mso-wrap-distance-left:9pt;mso-wrap-distance-top:0;mso-wrap-distance-right:9pt;mso-wrap-distance-bottom:0;mso-position-horizontal:absolute;mso-position-horizontal-relative:text;mso-position-vertical:absolute;mso-position-vertical-relative:text" o:gfxdata="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">
+                <v:imagedata r:id="rId23" o:title=""/>
+              </v:shape>
+            </w:pict>
+          </mc:Fallback>
+        </mc:AlternateContent>
+      </w:r>
+      <w:r>
+        <w:rPr>
+          <w:rFonts w:ascii="Calibri" w:hAnsi="Calibri" w:cs="Calibri"/>
+          <w:noProof/>
+        </w:rPr>
+        <mc:AlternateContent>
+          <mc:Choice Requires="wpi">
+            <w:drawing>
+              <wp:anchor distT="0" distB="0" distL="114300" distR="114300" simplePos="0" relativeHeight="251664384" behindDoc="0" locked="0" layoutInCell="1" allowOverlap="1" wp14:anchorId="5BD5A5B4" wp14:editId="15847C9A">
+                <wp:simplePos x="0" y="0"/>
+                <wp:positionH relativeFrom="column">
+                  <wp:posOffset>4236085</wp:posOffset>
+                </wp:positionH>
+                <wp:positionV relativeFrom="paragraph">
+                  <wp:posOffset>1433830</wp:posOffset>
+                </wp:positionV>
+                <wp:extent cx="684530" cy="507365"/>
+                <wp:effectExtent l="38100" t="38100" r="58420" b="45085"/>
+                <wp:wrapNone/>
+                <wp:docPr id="26" name="Encre 26"/>
+                <wp:cNvGraphicFramePr/>
+                <a:graphic xmlns:a="http://schemas.openxmlformats.org/drawingml/2006/main">
+                  <a:graphicData uri="http://schemas.microsoft.com/office/word/2010/wordprocessingInk">
+                    <w14:contentPart bwMode="auto" r:id="rId24">
+                      <w14:nvContentPartPr>
+                        <w14:cNvContentPartPr/>
+                      </w14:nvContentPartPr>
+                      <w14:xfrm>
+                        <a:off x="0" y="0"/>
+                        <a:ext cx="684530" cy="507365"/>
+                      </w14:xfrm>
+                    </w14:contentPart>
+                  </a:graphicData>
+                </a:graphic>
+              </wp:anchor>
+            </w:drawing>
+          </mc:Choice>
+          <mc:Fallback>
+            <w:pict>
+              <v:shape w14:anchorId="51AE02E6" id="Encre 26" o:spid="_x0000_s1026" type="#_x0000_t75" style="position:absolute;margin-left:332.85pt;margin-top:112.2pt;width:55.3pt;height:41.35pt;z-index:251664384;visibility:visible;mso-wrap-style:square;mso-wrap-distance-left:9pt;mso-wrap-distance-top:0;mso-wrap-distance-right:9pt;mso-wrap-distance-bottom:0;mso-position-horizontal:absolute;mso-position-horizontal-relative:text;mso-position-vertical:absolute;mso-position-vertical-relative:text" o:gfxdata="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">
+                <v:imagedata r:id="rId25" o:title=""/>
+              </v:shape>
+            </w:pict>
+          </mc:Fallback>
+        </mc:AlternateContent>
+      </w:r>
+      <w:r>
+        <w:rPr>
+          <w:rFonts w:ascii="Calibri" w:hAnsi="Calibri" w:cs="Calibri"/>
+          <w:noProof/>
+        </w:rPr>
+        <mc:AlternateContent>
+          <mc:Choice Requires="wpi">
+            <w:drawing>
+              <wp:anchor distT="0" distB="0" distL="114300" distR="114300" simplePos="0" relativeHeight="251661312" behindDoc="0" locked="0" layoutInCell="1" allowOverlap="1" wp14:anchorId="327EADED" wp14:editId="5DDDBE24">
+                <wp:simplePos x="0" y="0"/>
+                <wp:positionH relativeFrom="column">
+                  <wp:posOffset>1940266</wp:posOffset>
+                </wp:positionH>
+                <wp:positionV relativeFrom="paragraph">
+                  <wp:posOffset>317955</wp:posOffset>
+                </wp:positionV>
+                <wp:extent cx="185400" cy="446400"/>
+                <wp:effectExtent l="19050" t="57150" r="43815" b="87630"/>
+                <wp:wrapNone/>
+                <wp:docPr id="19" name="Encre 19"/>
+                <wp:cNvGraphicFramePr/>
+                <a:graphic xmlns:a="http://schemas.openxmlformats.org/drawingml/2006/main">
+                  <a:graphicData uri="http://schemas.microsoft.com/office/word/2010/wordprocessingInk">
+                    <w14:contentPart bwMode="auto" r:id="rId26">
+                      <w14:nvContentPartPr>
+                        <w14:cNvContentPartPr/>
+                      </w14:nvContentPartPr>
+                      <w14:xfrm rot="1178630">
+                        <a:off x="0" y="0"/>
+                        <a:ext cx="185400" cy="446400"/>
+                      </w14:xfrm>
+                    </w14:contentPart>
+                  </a:graphicData>
+                </a:graphic>
+              </wp:anchor>
+            </w:drawing>
+          </mc:Choice>
+          <mc:Fallback>
+            <w:pict>
+              <v:shape w14:anchorId="6EAC77F1" id="Encre 19" o:spid="_x0000_s1026" type="#_x0000_t75" style="position:absolute;margin-left:152.1pt;margin-top:24.35pt;width:16.05pt;height:36.6pt;rotation:1287378fd;z-index:251661312;visibility:visible;mso-wrap-style:square;mso-wrap-distance-left:9pt;mso-wrap-distance-top:0;mso-wrap-distance-right:9pt;mso-wrap-distance-bottom:0;mso-position-horizontal:absolute;mso-position-horizontal-relative:text;mso-position-vertical:absolute;mso-position-vertical-relative:text" o:gfxdata="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">
+                <v:imagedata r:id="rId27" o:title=""/>
+              </v:shape>
+            </w:pict>
+          </mc:Fallback>
+        </mc:AlternateContent>
+      </w:r>
+      <w:r>
+        <w:rPr>
+          <w:rFonts w:ascii="Calibri" w:hAnsi="Calibri" w:cs="Calibri"/>
+          <w:noProof/>
+        </w:rPr>
+        <w:drawing>
+          <wp:anchor distT="0" distB="0" distL="114300" distR="114300" simplePos="0" relativeHeight="251660288" behindDoc="0" locked="0" layoutInCell="1" allowOverlap="1" wp14:anchorId="1A84359F" wp14:editId="02806AE8">
+            <wp:simplePos x="0" y="0"/>
+            <wp:positionH relativeFrom="column">
+              <wp:posOffset>2494100</wp:posOffset>
+            </wp:positionH>
+            <wp:positionV relativeFrom="paragraph">
+              <wp:posOffset>659737</wp:posOffset>
+            </wp:positionV>
+            <wp:extent cx="1601470" cy="1159510"/>
+            <wp:effectExtent l="0" t="0" r="0" b="2540"/>
+            <wp:wrapTopAndBottom/>
+            <wp:docPr id="17" name="Image 17" descr="Texte de remplacement généré par une machine :&#10;&#10;"/>
+            <wp:cNvGraphicFramePr>
+              <a:graphicFrameLocks xmlns:a="http://schemas.openxmlformats.org/drawingml/2006/main" noChangeAspect="1"/>
+            </wp:cNvGraphicFramePr>
+            <a:graphic xmlns:a="http://schemas.openxmlformats.org/drawingml/2006/main">
+              <a:graphicData uri="http://schemas.openxmlformats.org/drawingml/2006/picture">
+                <pic:pic xmlns:pic="http://schemas.openxmlformats.org/drawingml/2006/picture">
+                  <pic:nvPicPr>
+                    <pic:cNvPr id="0" name="Picture 2" descr="Texte de remplacement généré par une machine :&#10;&#10;"/>
+                    <pic:cNvPicPr>
+                      <a:picLocks noChangeAspect="1" noChangeArrowheads="1"/>
+                    </pic:cNvPicPr>
+                  </pic:nvPicPr>
+                  <pic:blipFill>
+                    <a:blip r:embed="rId28" cstate="print">
+                      <a:extLst>
+                        <a:ext uri="{28A0092B-C50C-407E-A947-70E740481C1C}">
+                          <a14:useLocalDpi xmlns:a14="http://schemas.microsoft.com/office/drawing/2010/main" val="0"/>
+                        </a:ext>
+                      </a:extLst>
+                    </a:blip>
+                    <a:srcRect/>
+                    <a:stretch>
+                      <a:fillRect/>
+                    </a:stretch>
+                  </pic:blipFill>
+                  <pic:spPr bwMode="auto">
+                    <a:xfrm>
+                      <a:off x="0" y="0"/>
+                      <a:ext cx="1601470" cy="1159510"/>
+                    </a:xfrm>
+                    <a:prstGeom prst="rect">
+                      <a:avLst/>
+                    </a:prstGeom>
+                    <a:noFill/>
+                    <a:ln>
+                      <a:noFill/>
+                    </a:ln>
+                  </pic:spPr>
+                </pic:pic>
+              </a:graphicData>
+            </a:graphic>
+            <wp14:sizeRelH relativeFrom="margin">
+              <wp14:pctWidth>0</wp14:pctWidth>
+            </wp14:sizeRelH>
+            <wp14:sizeRelV relativeFrom="margin">
+              <wp14:pctHeight>0</wp14:pctHeight>
+            </wp14:sizeRelV>
+          </wp:anchor>
+        </w:drawing>
+      </w:r>
+      <w:r>
+        <w:rPr>
+          <w:rFonts w:ascii="Calibri" w:hAnsi="Calibri" w:cs="Calibri"/>
+          <w:noProof/>
+        </w:rPr>
+        <w:drawing>
+          <wp:anchor distT="0" distB="0" distL="114300" distR="114300" simplePos="0" relativeHeight="251659264" behindDoc="0" locked="0" layoutInCell="1" allowOverlap="1" wp14:anchorId="181AC410" wp14:editId="7ACA0EB3">
+            <wp:simplePos x="0" y="0"/>
+            <wp:positionH relativeFrom="column">
+              <wp:posOffset>201067</wp:posOffset>
+            </wp:positionH>
+            <wp:positionV relativeFrom="paragraph">
+              <wp:posOffset>434511</wp:posOffset>
+            </wp:positionV>
+            <wp:extent cx="1644015" cy="1359535"/>
+            <wp:effectExtent l="0" t="0" r="0" b="0"/>
+            <wp:wrapTopAndBottom/>
+            <wp:docPr id="18" name="Image 18" descr="Texte de remplacement généré par une machine :&#10;&#10;"/>
+            <wp:cNvGraphicFramePr>
+              <a:graphicFrameLocks xmlns:a="http://schemas.openxmlformats.org/drawingml/2006/main" noChangeAspect="1"/>
+            </wp:cNvGraphicFramePr>
+            <a:graphic xmlns:a="http://schemas.openxmlformats.org/drawingml/2006/main">
+              <a:graphicData uri="http://schemas.openxmlformats.org/drawingml/2006/picture">
+                <pic:pic xmlns:pic="http://schemas.openxmlformats.org/drawingml/2006/picture">
+                  <pic:nvPicPr>
+                    <pic:cNvPr id="0" name="Picture 1" descr="Texte de remplacement généré par une machine :&#10;&#10;"/>
+                    <pic:cNvPicPr>
+                      <a:picLocks noChangeAspect="1" noChangeArrowheads="1"/>
+                    </pic:cNvPicPr>
+                  </pic:nvPicPr>
+                  <pic:blipFill>
+                    <a:blip r:embed="rId29" cstate="print">
+                      <a:extLst>
+                        <a:ext uri="{28A0092B-C50C-407E-A947-70E740481C1C}">
+                          <a14:useLocalDpi xmlns:a14="http://schemas.microsoft.com/office/drawing/2010/main" val="0"/>
+                        </a:ext>
+                      </a:extLst>
+                    </a:blip>
+                    <a:srcRect/>
+                    <a:stretch>
+                      <a:fillRect/>
+                    </a:stretch>
+                  </pic:blipFill>
+                  <pic:spPr bwMode="auto">
+                    <a:xfrm>
+                      <a:off x="0" y="0"/>
+                      <a:ext cx="1644015" cy="1359535"/>
+                    </a:xfrm>
+                    <a:prstGeom prst="rect">
+                      <a:avLst/>
+                    </a:prstGeom>
+                    <a:noFill/>
+                    <a:ln>
+                      <a:noFill/>
+                    </a:ln>
+                  </pic:spPr>
+                </pic:pic>
+              </a:graphicData>
+            </a:graphic>
+          </wp:anchor>
+        </w:drawing>
+      </w:r>
+      <w:r>
+        <w:rPr>
+          <w:lang w:val="fr-CA"/>
+        </w:rPr>
+        <w:t>Si</w:t>
+      </w:r>
+      <w:r>
+        <w:rPr>
+          <w:rFonts w:ascii="Calibri" w:hAnsi="Calibri" w:cs="Calibri"/>
+          <w:lang w:val="fr-CA"/>
+        </w:rPr>
+        <w:t xml:space="preserve"> j'ajoute 0.0001 à l'angle du Bend du dessus il n'y a plus de gap, mais pour certains </w:t>
+      </w:r>
+      <w:proofErr w:type="spellStart"/>
+      <w:r>
+        <w:rPr>
+          <w:rFonts w:ascii="Calibri" w:hAnsi="Calibri" w:cs="Calibri"/>
+          <w:lang w:val="fr-CA"/>
+        </w:rPr>
+        <w:t>waveguide</w:t>
+      </w:r>
+      <w:proofErr w:type="spellEnd"/>
+      <w:r>
+        <w:rPr>
+          <w:rFonts w:ascii="Calibri" w:hAnsi="Calibri" w:cs="Calibri"/>
+          <w:lang w:val="fr-CA"/>
+        </w:rPr>
+        <w:t xml:space="preserve"> il se passe ceci:</w:t>
+      </w:r>
+    </w:p>
+    <w:p>
+      <w:pPr>
+        <w:pStyle w:val="Paragraphedeliste"/>
+        <w:numPr>
+          <w:ilvl w:val="0"/>
+          <w:numId w:val="7"/>
+        </w:numPr>
+        <w:tabs>
+          <w:tab w:val="center" w:pos="4680"/>
+        </w:tabs>
+        <w:rPr>
+          <w:i/>
+          <w:iCs/>
+          <w:lang w:val="fr-CA"/>
+        </w:rPr>
+      </w:pPr>
+      <w:r>
+        <w:rPr>
+          <w:rFonts w:ascii="Calibri" w:hAnsi="Calibri" w:cs="Calibri"/>
+          <w:lang w:val="fr-CA"/>
+        </w:rPr>
+        <w:t xml:space="preserve">Si j'ajoute 0.0001 au 2 </w:t>
+      </w:r>
+      <w:proofErr w:type="spellStart"/>
+      <w:r>
+        <w:rPr>
+          <w:rFonts w:ascii="Calibri" w:hAnsi="Calibri" w:cs="Calibri"/>
+          <w:lang w:val="fr-CA"/>
+        </w:rPr>
+        <w:t>Bends</w:t>
+      </w:r>
+      <w:proofErr w:type="spellEnd"/>
+      <w:r>
+        <w:rPr>
+          <w:rFonts w:ascii="Calibri" w:hAnsi="Calibri" w:cs="Calibri"/>
+          <w:lang w:val="fr-CA"/>
+        </w:rPr>
+        <w:t xml:space="preserve"> il arrive ceci pour la majorité des </w:t>
+      </w:r>
+      <w:proofErr w:type="spellStart"/>
+      <w:r>
+        <w:rPr>
+          <w:rFonts w:ascii="Calibri" w:hAnsi="Calibri" w:cs="Calibri"/>
+          <w:lang w:val="fr-CA"/>
+        </w:rPr>
+        <w:t>waveguides</w:t>
+      </w:r>
+      <w:proofErr w:type="spellEnd"/>
+      <w:r>
+        <w:rPr>
+          <w:rFonts w:ascii="Calibri" w:hAnsi="Calibri" w:cs="Calibri"/>
+          <w:lang w:val="fr-CA"/>
+        </w:rPr>
+        <w:t>:</w:t>
+      </w:r>
+    </w:p>
+    <w:p>
+      <w:pPr>
+        <w:pStyle w:val="NormalWeb"/>
+        <w:spacing w:before="0" w:beforeAutospacing="0" w:after="0" w:afterAutospacing="0"/>
+        <w:rPr>
+          <w:rFonts w:ascii="Calibri" w:hAnsi="Calibri" w:cs="Calibri"/>
+          <w:sz w:val="22"/>
+          <w:szCs w:val="22"/>
+        </w:rPr>
+      </w:pPr>
+    </w:p>
+    <w:p>
+      <w:pPr>
+        <w:pStyle w:val="Paragraphedeliste"/>
+        <w:tabs>
+          <w:tab w:val="center" w:pos="4680"/>
+        </w:tabs>
+        <w:ind w:left="360"/>
+        <w:rPr>
+          <w:lang w:val="fr-CA"/>
+        </w:rPr>
+      </w:pPr>
+    </w:p>
+    <w:p>
+      <w:pPr>
+        <w:rPr>
+          <w:lang w:val="fr-CA"/>
+        </w:rPr>
+      </w:pPr>
     </w:p>
     <w:p>
       <w:pPr>
@@ -2893,7 +3458,7 @@
   <w:abstractNum w:abstractNumId="0" w15:restartNumberingAfterBreak="0">
     <w:nsid w:val="051076C2"/>
     <w:multiLevelType w:val="hybridMultilevel"/>
-    <w:tmpl w:val="E18C7236"/>
+    <w:tmpl w:val="4A44A6BC"/>
     <w:lvl w:ilvl="0" w:tplc="EFC4EC62">
       <w:start w:val="1"/>
       <w:numFmt w:val="bullet"/>
@@ -2906,16 +3471,16 @@
         <w:rFonts w:ascii="Symbol" w:hAnsi="Symbol" w:hint="default"/>
       </w:rPr>
     </w:lvl>
-    <w:lvl w:ilvl="1" w:tplc="0C0C0003">
-      <w:start w:val="1"/>
-      <w:numFmt w:val="bullet"/>
-      <w:lvlText w:val="o"/>
+    <w:lvl w:ilvl="1" w:tplc="0C0C000D">
+      <w:start w:val="1"/>
+      <w:numFmt w:val="bullet"/>
+      <w:lvlText w:val=""/>
       <w:lvlJc w:val="left"/>
       <w:pPr>
         <w:ind w:left="1440" w:hanging="360"/>
       </w:pPr>
       <w:rPr>
-        <w:rFonts w:ascii="Courier New" w:hAnsi="Courier New" w:cs="Courier New" w:hint="default"/>
+        <w:rFonts w:ascii="Wingdings" w:hAnsi="Wingdings" w:hint="default"/>
       </w:rPr>
     </w:lvl>
     <w:lvl w:ilvl="2" w:tplc="0C0C0005" w:tentative="1">
@@ -3117,6 +3682,119 @@
     </w:lvl>
   </w:abstractNum>
   <w:abstractNum w:abstractNumId="2" w15:restartNumberingAfterBreak="0">
+    <w:nsid w:val="23E825AF"/>
+    <w:multiLevelType w:val="hybridMultilevel"/>
+    <w:tmpl w:val="B966FA32"/>
+    <w:lvl w:ilvl="0" w:tplc="EFC4EC62">
+      <w:start w:val="1"/>
+      <w:numFmt w:val="bullet"/>
+      <w:lvlText w:val=""/>
+      <w:lvlJc w:val="left"/>
+      <w:pPr>
+        <w:ind w:left="720" w:hanging="360"/>
+      </w:pPr>
+      <w:rPr>
+        <w:rFonts w:ascii="Symbol" w:hAnsi="Symbol" w:hint="default"/>
+      </w:rPr>
+    </w:lvl>
+    <w:lvl w:ilvl="1" w:tplc="0C0C0003">
+      <w:start w:val="1"/>
+      <w:numFmt w:val="bullet"/>
+      <w:lvlText w:val="o"/>
+      <w:lvlJc w:val="left"/>
+      <w:pPr>
+        <w:ind w:left="1440" w:hanging="360"/>
+      </w:pPr>
+      <w:rPr>
+        <w:rFonts w:ascii="Courier New" w:hAnsi="Courier New" w:cs="Courier New" w:hint="default"/>
+      </w:rPr>
+    </w:lvl>
+    <w:lvl w:ilvl="2" w:tplc="0C0C0005" w:tentative="1">
+      <w:start w:val="1"/>
+      <w:numFmt w:val="bullet"/>
+      <w:lvlText w:val=""/>
+      <w:lvlJc w:val="left"/>
+      <w:pPr>
+        <w:ind w:left="2160" w:hanging="360"/>
+      </w:pPr>
+      <w:rPr>
+        <w:rFonts w:ascii="Wingdings" w:hAnsi="Wingdings" w:hint="default"/>
+      </w:rPr>
+    </w:lvl>
+    <w:lvl w:ilvl="3" w:tplc="0C0C0001" w:tentative="1">
+      <w:start w:val="1"/>
+      <w:numFmt w:val="bullet"/>
+      <w:lvlText w:val=""/>
+      <w:lvlJc w:val="left"/>
+      <w:pPr>
+        <w:ind w:left="2880" w:hanging="360"/>
+      </w:pPr>
+      <w:rPr>
+        <w:rFonts w:ascii="Symbol" w:hAnsi="Symbol" w:hint="default"/>
+      </w:rPr>
+    </w:lvl>
+    <w:lvl w:ilvl="4" w:tplc="0C0C0003" w:tentative="1">
+      <w:start w:val="1"/>
+      <w:numFmt w:val="bullet"/>
+      <w:lvlText w:val="o"/>
+      <w:lvlJc w:val="left"/>
+      <w:pPr>
+        <w:ind w:left="3600" w:hanging="360"/>
+      </w:pPr>
+      <w:rPr>
+        <w:rFonts w:ascii="Courier New" w:hAnsi="Courier New" w:cs="Courier New" w:hint="default"/>
+      </w:rPr>
+    </w:lvl>
+    <w:lvl w:ilvl="5" w:tplc="0C0C0005" w:tentative="1">
+      <w:start w:val="1"/>
+      <w:numFmt w:val="bullet"/>
+      <w:lvlText w:val=""/>
+      <w:lvlJc w:val="left"/>
+      <w:pPr>
+        <w:ind w:left="4320" w:hanging="360"/>
+      </w:pPr>
+      <w:rPr>
+        <w:rFonts w:ascii="Wingdings" w:hAnsi="Wingdings" w:hint="default"/>
+      </w:rPr>
+    </w:lvl>
+    <w:lvl w:ilvl="6" w:tplc="0C0C0001" w:tentative="1">
+      <w:start w:val="1"/>
+      <w:numFmt w:val="bullet"/>
+      <w:lvlText w:val=""/>
+      <w:lvlJc w:val="left"/>
+      <w:pPr>
+        <w:ind w:left="5040" w:hanging="360"/>
+      </w:pPr>
+      <w:rPr>
+        <w:rFonts w:ascii="Symbol" w:hAnsi="Symbol" w:hint="default"/>
+      </w:rPr>
+    </w:lvl>
+    <w:lvl w:ilvl="7" w:tplc="0C0C0003" w:tentative="1">
+      <w:start w:val="1"/>
+      <w:numFmt w:val="bullet"/>
+      <w:lvlText w:val="o"/>
+      <w:lvlJc w:val="left"/>
+      <w:pPr>
+        <w:ind w:left="5760" w:hanging="360"/>
+      </w:pPr>
+      <w:rPr>
+        <w:rFonts w:ascii="Courier New" w:hAnsi="Courier New" w:cs="Courier New" w:hint="default"/>
+      </w:rPr>
+    </w:lvl>
+    <w:lvl w:ilvl="8" w:tplc="0C0C0005" w:tentative="1">
+      <w:start w:val="1"/>
+      <w:numFmt w:val="bullet"/>
+      <w:lvlText w:val=""/>
+      <w:lvlJc w:val="left"/>
+      <w:pPr>
+        <w:ind w:left="6480" w:hanging="360"/>
+      </w:pPr>
+      <w:rPr>
+        <w:rFonts w:ascii="Wingdings" w:hAnsi="Wingdings" w:hint="default"/>
+      </w:rPr>
+    </w:lvl>
+  </w:abstractNum>
+  <w:abstractNum w:abstractNumId="3" w15:restartNumberingAfterBreak="0">
     <w:nsid w:val="2AEB3373"/>
     <w:multiLevelType w:val="hybridMultilevel"/>
     <w:tmpl w:val="9E9C40FA"/>
@@ -3229,7 +3907,7 @@
       </w:rPr>
     </w:lvl>
   </w:abstractNum>
-  <w:abstractNum w:abstractNumId="3" w15:restartNumberingAfterBreak="0">
+  <w:abstractNum w:abstractNumId="4" w15:restartNumberingAfterBreak="0">
     <w:nsid w:val="324D6F1A"/>
     <w:multiLevelType w:val="hybridMultilevel"/>
     <w:tmpl w:val="04102144"/>
@@ -3342,7 +4020,7 @@
       </w:rPr>
     </w:lvl>
   </w:abstractNum>
-  <w:abstractNum w:abstractNumId="4" w15:restartNumberingAfterBreak="0">
+  <w:abstractNum w:abstractNumId="5" w15:restartNumberingAfterBreak="0">
     <w:nsid w:val="3E075552"/>
     <w:multiLevelType w:val="hybridMultilevel"/>
     <w:tmpl w:val="C436BEC4"/>
@@ -3455,120 +4133,233 @@
       </w:rPr>
     </w:lvl>
   </w:abstractNum>
-  <w:abstractNum w:abstractNumId="5" w15:restartNumberingAfterBreak="0">
+  <w:abstractNum w:abstractNumId="6" w15:restartNumberingAfterBreak="0">
+    <w:nsid w:val="4EA31901"/>
+    <w:multiLevelType w:val="hybridMultilevel"/>
+    <w:tmpl w:val="BD1A475C"/>
+    <w:lvl w:ilvl="0" w:tplc="EFC4EC62">
+      <w:start w:val="1"/>
+      <w:numFmt w:val="bullet"/>
+      <w:lvlText w:val=""/>
+      <w:lvlJc w:val="left"/>
+      <w:pPr>
+        <w:ind w:left="720" w:hanging="360"/>
+      </w:pPr>
+      <w:rPr>
+        <w:rFonts w:ascii="Symbol" w:hAnsi="Symbol" w:hint="default"/>
+      </w:rPr>
+    </w:lvl>
+    <w:lvl w:ilvl="1" w:tplc="0C0C000D">
+      <w:start w:val="1"/>
+      <w:numFmt w:val="bullet"/>
+      <w:lvlText w:val=""/>
+      <w:lvlJc w:val="left"/>
+      <w:pPr>
+        <w:ind w:left="1440" w:hanging="360"/>
+      </w:pPr>
+      <w:rPr>
+        <w:rFonts w:ascii="Wingdings" w:hAnsi="Wingdings" w:hint="default"/>
+      </w:rPr>
+    </w:lvl>
+    <w:lvl w:ilvl="2" w:tplc="0C0C0005" w:tentative="1">
+      <w:start w:val="1"/>
+      <w:numFmt w:val="bullet"/>
+      <w:lvlText w:val=""/>
+      <w:lvlJc w:val="left"/>
+      <w:pPr>
+        <w:ind w:left="2160" w:hanging="360"/>
+      </w:pPr>
+      <w:rPr>
+        <w:rFonts w:ascii="Wingdings" w:hAnsi="Wingdings" w:hint="default"/>
+      </w:rPr>
+    </w:lvl>
+    <w:lvl w:ilvl="3" w:tplc="0C0C0001" w:tentative="1">
+      <w:start w:val="1"/>
+      <w:numFmt w:val="bullet"/>
+      <w:lvlText w:val=""/>
+      <w:lvlJc w:val="left"/>
+      <w:pPr>
+        <w:ind w:left="2880" w:hanging="360"/>
+      </w:pPr>
+      <w:rPr>
+        <w:rFonts w:ascii="Symbol" w:hAnsi="Symbol" w:hint="default"/>
+      </w:rPr>
+    </w:lvl>
+    <w:lvl w:ilvl="4" w:tplc="0C0C0003" w:tentative="1">
+      <w:start w:val="1"/>
+      <w:numFmt w:val="bullet"/>
+      <w:lvlText w:val="o"/>
+      <w:lvlJc w:val="left"/>
+      <w:pPr>
+        <w:ind w:left="3600" w:hanging="360"/>
+      </w:pPr>
+      <w:rPr>
+        <w:rFonts w:ascii="Courier New" w:hAnsi="Courier New" w:cs="Courier New" w:hint="default"/>
+      </w:rPr>
+    </w:lvl>
+    <w:lvl w:ilvl="5" w:tplc="0C0C0005" w:tentative="1">
+      <w:start w:val="1"/>
+      <w:numFmt w:val="bullet"/>
+      <w:lvlText w:val=""/>
+      <w:lvlJc w:val="left"/>
+      <w:pPr>
+        <w:ind w:left="4320" w:hanging="360"/>
+      </w:pPr>
+      <w:rPr>
+        <w:rFonts w:ascii="Wingdings" w:hAnsi="Wingdings" w:hint="default"/>
+      </w:rPr>
+    </w:lvl>
+    <w:lvl w:ilvl="6" w:tplc="0C0C0001" w:tentative="1">
+      <w:start w:val="1"/>
+      <w:numFmt w:val="bullet"/>
+      <w:lvlText w:val=""/>
+      <w:lvlJc w:val="left"/>
+      <w:pPr>
+        <w:ind w:left="5040" w:hanging="360"/>
+      </w:pPr>
+      <w:rPr>
+        <w:rFonts w:ascii="Symbol" w:hAnsi="Symbol" w:hint="default"/>
+      </w:rPr>
+    </w:lvl>
+    <w:lvl w:ilvl="7" w:tplc="0C0C0003" w:tentative="1">
+      <w:start w:val="1"/>
+      <w:numFmt w:val="bullet"/>
+      <w:lvlText w:val="o"/>
+      <w:lvlJc w:val="left"/>
+      <w:pPr>
+        <w:ind w:left="5760" w:hanging="360"/>
+      </w:pPr>
+      <w:rPr>
+        <w:rFonts w:ascii="Courier New" w:hAnsi="Courier New" w:cs="Courier New" w:hint="default"/>
+      </w:rPr>
+    </w:lvl>
+    <w:lvl w:ilvl="8" w:tplc="0C0C0005" w:tentative="1">
+      <w:start w:val="1"/>
+      <w:numFmt w:val="bullet"/>
+      <w:lvlText w:val=""/>
+      <w:lvlJc w:val="left"/>
+      <w:pPr>
+        <w:ind w:left="6480" w:hanging="360"/>
+      </w:pPr>
+      <w:rPr>
+        <w:rFonts w:ascii="Wingdings" w:hAnsi="Wingdings" w:hint="default"/>
+      </w:rPr>
+    </w:lvl>
+  </w:abstractNum>
+  <w:abstractNum w:abstractNumId="7" w15:restartNumberingAfterBreak="0">
     <w:nsid w:val="4F5255D8"/>
     <w:multiLevelType w:val="hybridMultilevel"/>
-    <w:tmpl w:val="09BA92FC"/>
-    <w:lvl w:ilvl="0" w:tplc="0C0C0001">
+    <w:tmpl w:val="F04E6080"/>
+    <w:lvl w:ilvl="0" w:tplc="A044C96E">
+      <w:start w:val="1"/>
+      <w:numFmt w:val="bullet"/>
+      <w:lvlText w:val="×"/>
+      <w:lvlJc w:val="left"/>
+      <w:pPr>
+        <w:ind w:left="720" w:hanging="360"/>
+      </w:pPr>
+      <w:rPr>
+        <w:rFonts w:ascii="Calibri" w:hAnsi="Calibri" w:hint="default"/>
+      </w:rPr>
+    </w:lvl>
+    <w:lvl w:ilvl="1" w:tplc="0C0C0003" w:tentative="1">
+      <w:start w:val="1"/>
+      <w:numFmt w:val="bullet"/>
+      <w:lvlText w:val="o"/>
+      <w:lvlJc w:val="left"/>
+      <w:pPr>
+        <w:ind w:left="1440" w:hanging="360"/>
+      </w:pPr>
+      <w:rPr>
+        <w:rFonts w:ascii="Courier New" w:hAnsi="Courier New" w:cs="Courier New" w:hint="default"/>
+      </w:rPr>
+    </w:lvl>
+    <w:lvl w:ilvl="2" w:tplc="0C0C0005" w:tentative="1">
+      <w:start w:val="1"/>
+      <w:numFmt w:val="bullet"/>
+      <w:lvlText w:val=""/>
+      <w:lvlJc w:val="left"/>
+      <w:pPr>
+        <w:ind w:left="2160" w:hanging="360"/>
+      </w:pPr>
+      <w:rPr>
+        <w:rFonts w:ascii="Wingdings" w:hAnsi="Wingdings" w:hint="default"/>
+      </w:rPr>
+    </w:lvl>
+    <w:lvl w:ilvl="3" w:tplc="0C0C0001" w:tentative="1">
       <w:start w:val="1"/>
       <w:numFmt w:val="bullet"/>
       <w:lvlText w:val=""/>
       <w:lvlJc w:val="left"/>
       <w:pPr>
-        <w:ind w:left="720" w:hanging="360"/>
+        <w:ind w:left="2880" w:hanging="360"/>
       </w:pPr>
       <w:rPr>
         <w:rFonts w:ascii="Symbol" w:hAnsi="Symbol" w:hint="default"/>
       </w:rPr>
     </w:lvl>
-    <w:lvl w:ilvl="1" w:tplc="0C0C0003" w:tentative="1">
+    <w:lvl w:ilvl="4" w:tplc="0C0C0003" w:tentative="1">
       <w:start w:val="1"/>
       <w:numFmt w:val="bullet"/>
       <w:lvlText w:val="o"/>
       <w:lvlJc w:val="left"/>
       <w:pPr>
-        <w:ind w:left="1440" w:hanging="360"/>
+        <w:ind w:left="3600" w:hanging="360"/>
       </w:pPr>
       <w:rPr>
         <w:rFonts w:ascii="Courier New" w:hAnsi="Courier New" w:cs="Courier New" w:hint="default"/>
       </w:rPr>
     </w:lvl>
-    <w:lvl w:ilvl="2" w:tplc="0C0C0005" w:tentative="1">
+    <w:lvl w:ilvl="5" w:tplc="0C0C0005" w:tentative="1">
       <w:start w:val="1"/>
       <w:numFmt w:val="bullet"/>
       <w:lvlText w:val=""/>
       <w:lvlJc w:val="left"/>
       <w:pPr>
-        <w:ind w:left="2160" w:hanging="360"/>
+        <w:ind w:left="4320" w:hanging="360"/>
       </w:pPr>
       <w:rPr>
         <w:rFonts w:ascii="Wingdings" w:hAnsi="Wingdings" w:hint="default"/>
       </w:rPr>
     </w:lvl>
-    <w:lvl w:ilvl="3" w:tplc="0C0C0001" w:tentative="1">
+    <w:lvl w:ilvl="6" w:tplc="0C0C0001" w:tentative="1">
       <w:start w:val="1"/>
       <w:numFmt w:val="bullet"/>
       <w:lvlText w:val=""/>
       <w:lvlJc w:val="left"/>
       <w:pPr>
-        <w:ind w:left="2880" w:hanging="360"/>
+        <w:ind w:left="5040" w:hanging="360"/>
       </w:pPr>
       <w:rPr>
         <w:rFonts w:ascii="Symbol" w:hAnsi="Symbol" w:hint="default"/>
       </w:rPr>
     </w:lvl>
-    <w:lvl w:ilvl="4" w:tplc="0C0C0003" w:tentative="1">
+    <w:lvl w:ilvl="7" w:tplc="0C0C0003" w:tentative="1">
       <w:start w:val="1"/>
       <w:numFmt w:val="bullet"/>
       <w:lvlText w:val="o"/>
       <w:lvlJc w:val="left"/>
       <w:pPr>
-        <w:ind w:left="3600" w:hanging="360"/>
+        <w:ind w:left="5760" w:hanging="360"/>
       </w:pPr>
       <w:rPr>
         <w:rFonts w:ascii="Courier New" w:hAnsi="Courier New" w:cs="Courier New" w:hint="default"/>
       </w:rPr>
     </w:lvl>
-    <w:lvl w:ilvl="5" w:tplc="0C0C0005" w:tentative="1">
+    <w:lvl w:ilvl="8" w:tplc="0C0C0005" w:tentative="1">
       <w:start w:val="1"/>
       <w:numFmt w:val="bullet"/>
       <w:lvlText w:val=""/>
       <w:lvlJc w:val="left"/>
       <w:pPr>
-        <w:ind w:left="4320" w:hanging="360"/>
+        <w:ind w:left="6480" w:hanging="360"/>
       </w:pPr>
       <w:rPr>
         <w:rFonts w:ascii="Wingdings" w:hAnsi="Wingdings" w:hint="default"/>
       </w:rPr>
     </w:lvl>
-    <w:lvl w:ilvl="6" w:tplc="0C0C0001" w:tentative="1">
-      <w:start w:val="1"/>
-      <w:numFmt w:val="bullet"/>
-      <w:lvlText w:val=""/>
-      <w:lvlJc w:val="left"/>
-      <w:pPr>
-        <w:ind w:left="5040" w:hanging="360"/>
-      </w:pPr>
-      <w:rPr>
-        <w:rFonts w:ascii="Symbol" w:hAnsi="Symbol" w:hint="default"/>
-      </w:rPr>
-    </w:lvl>
-    <w:lvl w:ilvl="7" w:tplc="0C0C0003" w:tentative="1">
-      <w:start w:val="1"/>
-      <w:numFmt w:val="bullet"/>
-      <w:lvlText w:val="o"/>
-      <w:lvlJc w:val="left"/>
-      <w:pPr>
-        <w:ind w:left="5760" w:hanging="360"/>
-      </w:pPr>
-      <w:rPr>
-        <w:rFonts w:ascii="Courier New" w:hAnsi="Courier New" w:cs="Courier New" w:hint="default"/>
-      </w:rPr>
-    </w:lvl>
-    <w:lvl w:ilvl="8" w:tplc="0C0C0005" w:tentative="1">
-      <w:start w:val="1"/>
-      <w:numFmt w:val="bullet"/>
-      <w:lvlText w:val=""/>
-      <w:lvlJc w:val="left"/>
-      <w:pPr>
-        <w:ind w:left="6480" w:hanging="360"/>
-      </w:pPr>
-      <w:rPr>
-        <w:rFonts w:ascii="Wingdings" w:hAnsi="Wingdings" w:hint="default"/>
-      </w:rPr>
-    </w:lvl>
   </w:abstractNum>
-  <w:abstractNum w:abstractNumId="6" w15:restartNumberingAfterBreak="0">
+  <w:abstractNum w:abstractNumId="8" w15:restartNumberingAfterBreak="0">
     <w:nsid w:val="5DA2481A"/>
     <w:multiLevelType w:val="hybridMultilevel"/>
     <w:tmpl w:val="3DC29740"/>
@@ -3681,7 +4472,7 @@
       </w:rPr>
     </w:lvl>
   </w:abstractNum>
-  <w:abstractNum w:abstractNumId="7" w15:restartNumberingAfterBreak="0">
+  <w:abstractNum w:abstractNumId="9" w15:restartNumberingAfterBreak="0">
     <w:nsid w:val="690B0C76"/>
     <w:multiLevelType w:val="hybridMultilevel"/>
     <w:tmpl w:val="A55436CE"/>
@@ -3794,7 +4585,7 @@
       </w:rPr>
     </w:lvl>
   </w:abstractNum>
-  <w:abstractNum w:abstractNumId="8" w15:restartNumberingAfterBreak="0">
+  <w:abstractNum w:abstractNumId="10" w15:restartNumberingAfterBreak="0">
     <w:nsid w:val="6EB73BC5"/>
     <w:multiLevelType w:val="hybridMultilevel"/>
     <w:tmpl w:val="81CCFA8E"/>
@@ -3908,31 +4699,37 @@
     </w:lvl>
   </w:abstractNum>
   <w:num w:numId="1">
-    <w:abstractNumId w:val="2"/>
+    <w:abstractNumId w:val="3"/>
   </w:num>
   <w:num w:numId="2">
+    <w:abstractNumId w:val="10"/>
+  </w:num>
+  <w:num w:numId="3">
+    <w:abstractNumId w:val="9"/>
+  </w:num>
+  <w:num w:numId="4">
     <w:abstractNumId w:val="8"/>
   </w:num>
-  <w:num w:numId="3">
-    <w:abstractNumId w:val="7"/>
-  </w:num>
-  <w:num w:numId="4">
-    <w:abstractNumId w:val="6"/>
-  </w:num>
   <w:num w:numId="5">
-    <w:abstractNumId w:val="4"/>
+    <w:abstractNumId w:val="5"/>
   </w:num>
   <w:num w:numId="6">
     <w:abstractNumId w:val="1"/>
   </w:num>
   <w:num w:numId="7">
-    <w:abstractNumId w:val="5"/>
+    <w:abstractNumId w:val="7"/>
   </w:num>
   <w:num w:numId="8">
     <w:abstractNumId w:val="0"/>
   </w:num>
   <w:num w:numId="9">
-    <w:abstractNumId w:val="3"/>
+    <w:abstractNumId w:val="4"/>
+  </w:num>
+  <w:num w:numId="10">
+    <w:abstractNumId w:val="2"/>
+  </w:num>
+  <w:num w:numId="11">
+    <w:abstractNumId w:val="6"/>
   </w:num>
 </w:numbering>
 </file>
@@ -4543,7 +5340,103 @@
       <w:szCs w:val="18"/>
     </w:rPr>
   </w:style>
+  <w:style w:type="paragraph" w:styleId="NormalWeb">
+    <w:name w:val="Normal (Web)"/>
+    <w:basedOn w:val="Normal"/>
+    <w:uiPriority w:val="99"/>
+    <w:semiHidden/>
+    <w:unhideWhenUsed/>
+    <w:rsid w:val="003465B6"/>
+    <w:pPr>
+      <w:spacing w:before="100" w:beforeAutospacing="1" w:after="100" w:afterAutospacing="1" w:line="240" w:lineRule="auto"/>
+    </w:pPr>
+    <w:rPr>
+      <w:rFonts w:ascii="Times New Roman" w:eastAsia="Times New Roman" w:hAnsi="Times New Roman" w:cs="Times New Roman"/>
+      <w:sz w:val="24"/>
+      <w:szCs w:val="24"/>
+      <w:lang w:val="fr-CA" w:eastAsia="fr-CA"/>
+    </w:rPr>
+  </w:style>
 </w:styles>
+</file>
+
+<file path=word/ink/ink1.xml><?xml version="1.0" encoding="utf-8"?>
+<inkml:ink xmlns:inkml="http://www.w3.org/2003/InkML">
+  <inkml:definitions>
+    <inkml:context xml:id="ctx0">
+      <inkml:inkSource xml:id="inkSrc0">
+        <inkml:traceFormat>
+          <inkml:channel name="X" type="integer" min="-2.14748E9" max="2.14748E9" units="cm"/>
+          <inkml:channel name="Y" type="integer" min="-2.14748E9" max="2.14748E9" units="cm"/>
+        </inkml:traceFormat>
+        <inkml:channelProperties>
+          <inkml:channelProperty channel="X" name="resolution" value="1000" units="1/cm"/>
+          <inkml:channelProperty channel="Y" name="resolution" value="1000" units="1/cm"/>
+        </inkml:channelProperties>
+      </inkml:inkSource>
+      <inkml:timestamp xml:id="ts0" timeString="2019-06-17T12:19:30.281"/>
+    </inkml:context>
+    <inkml:brush xml:id="br0">
+      <inkml:brushProperty name="width" value="0.05003" units="cm"/>
+      <inkml:brushProperty name="height" value="0.05003" units="cm"/>
+      <inkml:brushProperty name="ignorePressure" value="1"/>
+    </inkml:brush>
+  </inkml:definitions>
+  <inkml:trace contextRef="#ctx0" brushRef="#br0">1 1,'15'2,"1"1,-1 1,1 0,-1 1,-1 0,1 2,-1-1,0 2,10 7,-20-14,38 29,-35-24,1 0,0-1,0 1,0-2,1 1,8 2,-10-5</inkml:trace>
+</inkml:ink>
+</file>
+
+<file path=word/ink/ink2.xml><?xml version="1.0" encoding="utf-8"?>
+<inkml:ink xmlns:inkml="http://www.w3.org/2003/InkML">
+  <inkml:definitions>
+    <inkml:context xml:id="ctx0">
+      <inkml:inkSource xml:id="inkSrc0">
+        <inkml:traceFormat>
+          <inkml:channel name="X" type="integer" min="-2.14748E9" max="2.14748E9" units="cm"/>
+          <inkml:channel name="Y" type="integer" min="-2.14748E9" max="2.14748E9" units="cm"/>
+        </inkml:traceFormat>
+        <inkml:channelProperties>
+          <inkml:channelProperty channel="X" name="resolution" value="1000" units="1/cm"/>
+          <inkml:channelProperty channel="Y" name="resolution" value="1000" units="1/cm"/>
+        </inkml:channelProperties>
+      </inkml:inkSource>
+      <inkml:timestamp xml:id="ts0" timeString="2019-06-17T12:19:16.320"/>
+    </inkml:context>
+    <inkml:brush xml:id="br0">
+      <inkml:brushProperty name="width" value="0.05" units="cm"/>
+      <inkml:brushProperty name="height" value="0.05" units="cm"/>
+      <inkml:brushProperty name="ignorePressure" value="1"/>
+    </inkml:brush>
+  </inkml:definitions>
+  <inkml:trace contextRef="#ctx0" brushRef="#br0">1481 1409,'1'-3,"-1"0,1 0,0 0,0-1,0 2,0-1,0 0,1 0,0 0,-1 1,1-1,0 0,0 1,0 0,0-1,1 1,-1 0,3-1,58-38,-33 23,-12 6,63-48,-73 53,-1 0,-1 0,1-1,-1 1,0-2,-1 1,0 0,0-1,-1-2,21-31,-20 35,0 0,-1 0,0 0,0-1,-1 1,2-8,19-36,-20 45,0 0,-1-1,0 1,0-1,0 1,-1-1,0 0,0 0,-1-4,15-84,-10 66,-2-1,0 1,-2-20,-2 45,0-26,-1 0,-5-24,4 43,0 0,-1 1,-1 0,1 0,-2 0,1 0,-2 0,1 1,-4-4,-2-1,-1 0,0 2,0-1,-2 2,1 0,-1 0,-1 1,0 1,-1 1,1 0,-1 1,-1 0,1 2,-1 0,-2 0,-36-7,-1 2,0 3,-1 2,1 3,-56 4,24-1,-52-18,-344 18,478-1,0 1,0 0,1 0,-1 0,0 1,0 0,1 0,-1 0,1 1,0-1,-5 4,-31 14,30-17,-1-1,0 0,1-1,-1 0,0-1,-10-1,11 0,0 1,1 0,-1 1,0 0,1 0,-1 1,1 1,-10 3,6-2,0 0,0-1,0-1,0 0,-1-1,1-1,-1 0,-10-1,-8 0,19 1</inkml:trace>
+  <inkml:trace contextRef="#ctx0" brushRef="#br0" timeOffset="1254.863">1 348,'1'-11,"0"-1,1 1,1 0,0 0,0 1,1-1,0 1,6-9,13-40,27-78,-26 99,-19 30</inkml:trace>
+</inkml:ink>
+</file>
+
+<file path=word/ink/ink3.xml><?xml version="1.0" encoding="utf-8"?>
+<inkml:ink xmlns:inkml="http://www.w3.org/2003/InkML">
+  <inkml:definitions>
+    <inkml:context xml:id="ctx0">
+      <inkml:inkSource xml:id="inkSrc0">
+        <inkml:traceFormat>
+          <inkml:channel name="X" type="integer" min="-2.14748E9" max="2.14748E9" units="cm"/>
+          <inkml:channel name="Y" type="integer" min="-2.14748E9" max="2.14748E9" units="cm"/>
+        </inkml:traceFormat>
+        <inkml:channelProperties>
+          <inkml:channelProperty channel="X" name="resolution" value="1000" units="1/cm"/>
+          <inkml:channelProperty channel="Y" name="resolution" value="1000" units="1/cm"/>
+        </inkml:channelProperties>
+      </inkml:inkSource>
+      <inkml:timestamp xml:id="ts0" timeString="2019-06-14T22:19:28.296"/>
+    </inkml:context>
+    <inkml:brush xml:id="br0">
+      <inkml:brushProperty name="width" value="0.05" units="cm"/>
+      <inkml:brushProperty name="height" value="0.05" units="cm"/>
+      <inkml:brushProperty name="ignorePressure" value="1"/>
+    </inkml:brush>
+  </inkml:definitions>
+  <inkml:trace contextRef="#ctx0" brushRef="#br0">1 1,'11'1,"-1"1,1 0,-1 0,1 1,-1 0,0 1,0 0,0 1,-1 0,1 1,-1 0,-1 0,7 6,-1-2,0-1,1 0,0-1,15 6,-17-8,-1 0,1 1,-1 1,4 3,-6-5,-1 0,1 0,0 0,0-2,1 1,-1-1,4 0,-8-2,-1 0,1 0,-1 0,1 1,-1 0,0 0,0 0,0 0,0 1,-1 0,1 0,-1 0,1 1,-2-1,1 1,-1 0,1 0,-2 0,1 1,0-1,-1 1,0-1,0 1,-1 0,1 2,3 17,-2 1,0 1,-2 0,0-1,-2 3,0-14,0 44,-4-1,-4 16,4-45,-5 39,-12 31,11-30,11-58,-1-1,-1 1,1-1,-2 0,0 0,0 0,0 0,-1 0,-1-1,0 1,-4 6,-10 12,2 1,-5 14,-16 26,38-69,0 1,0-1,0 1,-1-1,1 0,0 1,0-1,0 1,-1-1,1 0,0 1,-1-1,1 0,0 0,0 1,-1-1,1 0,-1 0,1 1,0-1,-1 0,1 0,0 0,-1 0,1 0,-1 1,1-1,-1 0,1 0,0 0,-1 0,1 0,-1 0,1 0,-1-1,1 1,-10-14,2-24,-13-157,2 70,18 239,-1-30,7 53,-5-135,1 0,-1 0,1 0,0 0,0 1,0-1,0-1,0 1,0 0,0 0,1 0,-1-1,1 1,-1 0,1-1,0 0,-1 1,1-1,0 0,0 0,0 0,0 0,0 0,0 0,0-1,1 1,-1-1,0 0,0 1,0-1,3 0,12 1,0 0,0-2,1 0,1-1,12 0,-14 1,1 0,0 0,-1-2,16-4,-20 4</inkml:trace>
+</inkml:ink>
 </file>
 
 <file path=word/theme/theme1.xml><?xml version="1.0" encoding="utf-8"?>

</xml_diff>